<commit_message>
rps_pretrained_efn_b4 added, EfficientNet-B2 analysis completed in the report
</commit_message>
<xml_diff>
--- a/Gatto_Laino_Intelligent_System.docx
+++ b/Gatto_Laino_Intelligent_System.docx
@@ -2031,6 +2031,7 @@
           <w:lang w:val="en-GB"/>
         </w:rPr>
       </w:pPr>
+      <w:proofErr w:type="gramStart"/>
       <w:r>
         <w:rPr>
           <w:lang w:val="en-US"/>
@@ -2042,7 +2043,14 @@
         <w:rPr>
           <w:lang w:val="en-US"/>
         </w:rPr>
-        <w:t>Rock_paper_scissors</w:t>
+        <w:t>Rock</w:t>
+      </w:r>
+      <w:proofErr w:type="gramEnd"/>
+      <w:r>
+        <w:rPr>
+          <w:lang w:val="en-US"/>
+        </w:rPr>
+        <w:t>_paper_scissors</w:t>
       </w:r>
       <w:proofErr w:type="spellEnd"/>
       <w:r>
@@ -2229,14 +2237,28 @@
         <w:rPr>
           <w:lang w:val="en-US"/>
         </w:rPr>
-        <w:t xml:space="preserve"> library provides direct access to the ”</w:t>
+        <w:t xml:space="preserve"> library provides direct access to </w:t>
+      </w:r>
+      <w:proofErr w:type="gramStart"/>
+      <w:r>
+        <w:rPr>
+          <w:lang w:val="en-US"/>
+        </w:rPr>
+        <w:t>the ”</w:t>
       </w:r>
       <w:proofErr w:type="spellStart"/>
       <w:r>
         <w:rPr>
           <w:lang w:val="en-US"/>
         </w:rPr>
-        <w:t>Rock_paper_scissors</w:t>
+        <w:t>Rock</w:t>
+      </w:r>
+      <w:proofErr w:type="gramEnd"/>
+      <w:r>
+        <w:rPr>
+          <w:lang w:val="en-US"/>
+        </w:rPr>
+        <w:t>_paper_scissors</w:t>
       </w:r>
       <w:proofErr w:type="spellEnd"/>
       <w:r>
@@ -2731,10 +2753,34 @@
     </w:p>
     <w:p>
       <w:pPr>
+        <w:rPr>
+          <w:rFonts w:ascii="Palatino" w:hAnsi="Palatino" w:cs="Arial Unicode MS"/>
+          <w:color w:val="000000"/>
+          <w:lang w:eastAsia="en-GB"/>
+          <w14:textOutline w14:w="0" w14:cap="flat" w14:cmpd="sng" w14:algn="ctr">
+            <w14:noFill/>
+            <w14:prstDash w14:val="solid"/>
+            <w14:bevel/>
+          </w14:textOutline>
+        </w:rPr>
+      </w:pPr>
+      <w:r>
+        <w:br w:type="page"/>
+      </w:r>
+    </w:p>
+    <w:p>
+      <w:pPr>
         <w:pStyle w:val="Heading2"/>
       </w:pPr>
       <w:r>
-        <w:t>EfficientNetB0</w:t>
+        <w:lastRenderedPageBreak/>
+        <w:t>EfficientNet</w:t>
+      </w:r>
+      <w:r>
+        <w:t>-</w:t>
+      </w:r>
+      <w:r>
+        <w:t>B0</w:t>
       </w:r>
     </w:p>
     <w:p>
@@ -2763,6 +2809,32 @@
         </w:rPr>
         <w:t>0 is a convolutional neural network that is trained on more than a million images from the ImageNet database. The network can classify images into 1000 object categories, such as keyboard, mouse, pencil, and many animals. As a result, the network has learned rich feature representations for a wide range of images.</w:t>
       </w:r>
+      <w:r>
+        <w:rPr>
+          <w:lang w:val="en-US"/>
+        </w:rPr>
+        <w:t xml:space="preserve"> </w:t>
+      </w:r>
+      <w:r>
+        <w:rPr>
+          <w:lang w:val="en-US"/>
+        </w:rPr>
+        <w:t xml:space="preserve">It is the baseline model from which all the other </w:t>
+      </w:r>
+      <w:proofErr w:type="spellStart"/>
+      <w:r>
+        <w:rPr>
+          <w:lang w:val="en-US"/>
+        </w:rPr>
+        <w:t>EfficientNet</w:t>
+      </w:r>
+      <w:proofErr w:type="spellEnd"/>
+      <w:r>
+        <w:rPr>
+          <w:lang w:val="en-US"/>
+        </w:rPr>
+        <w:t xml:space="preserve"> models are scaled up. It is characterized from more than 5 million parameters and a top-1 accuracy value around 77%.</w:t>
+      </w:r>
     </w:p>
     <w:p>
       <w:pPr>
@@ -2806,14 +2878,7 @@
         <w:rPr>
           <w:lang w:val="en-US"/>
         </w:rPr>
-        <w:t xml:space="preserve"> Furthermore, it is needed to create an additional layer that is used as the new input layer of the model. The input size, corresponding to the dimension value of each </w:t>
-      </w:r>
-      <w:r>
-        <w:rPr>
-          <w:lang w:val="en-US"/>
-        </w:rPr>
-        <w:lastRenderedPageBreak/>
-        <w:t>image, is provided to this layer.</w:t>
+        <w:t xml:space="preserve"> Furthermore, it is needed to create an additional layer that is used as the new input layer of the model. The input size, corresponding to the dimension value of each image, is provided to this layer.</w:t>
       </w:r>
       <w:r>
         <w:rPr>
@@ -3141,7 +3206,14 @@
         <w:rPr>
           <w:lang w:val="en-US"/>
         </w:rPr>
-        <w:t>is a technique that mitigates the effect of unstable gradients within a neural network through the introduction of an additional layer that performs operations on the inputs from the previous layer. The operations standardize and normalize the input values, after that the input values are transformed through scaling and shifting operations.</w:t>
+        <w:t xml:space="preserve">is a technique that mitigates the effect of unstable gradients within a neural network through the introduction of an additional layer that performs operations on the inputs from the previous layer. The </w:t>
+      </w:r>
+      <w:r>
+        <w:rPr>
+          <w:lang w:val="en-US"/>
+        </w:rPr>
+        <w:lastRenderedPageBreak/>
+        <w:t>operations standardize and normalize the input values, after that the input values are transformed through scaling and shifting operations.</w:t>
       </w:r>
     </w:p>
     <w:p>
@@ -3265,14 +3337,7 @@
         <w:rPr>
           <w:lang w:val="en-US"/>
         </w:rPr>
-        <w:t xml:space="preserve"> type of activation function that is utilized to derive the probability distribution of a set </w:t>
-      </w:r>
-      <w:r>
-        <w:rPr>
-          <w:lang w:val="en-US"/>
-        </w:rPr>
-        <w:lastRenderedPageBreak/>
-        <w:t xml:space="preserve">of numbers within an input vector. The output of a </w:t>
+        <w:t xml:space="preserve"> type of activation function that is utilized to derive the probability distribution of a set of numbers within an input vector. The output of a </w:t>
       </w:r>
       <w:proofErr w:type="spellStart"/>
       <w:r>
@@ -3536,6 +3601,7 @@
         <w:rPr>
           <w:lang w:val="en-US"/>
         </w:rPr>
+        <w:lastRenderedPageBreak/>
         <w:t>The loss function</w:t>
       </w:r>
       <w:r>
@@ -3643,7 +3709,6 @@
             <w14:bevel/>
           </w14:textOutline>
         </w:rPr>
-        <w:lastRenderedPageBreak/>
         <w:drawing>
           <wp:inline distT="0" distB="0" distL="0" distR="0" wp14:anchorId="61B0ABB0" wp14:editId="367C5F57">
             <wp:extent cx="6093460" cy="3768725"/>
@@ -3809,6 +3874,7 @@
             <w14:bevel/>
           </w14:textOutline>
         </w:rPr>
+        <w:lastRenderedPageBreak/>
         <w:t>The model is trained along 5 epochs</w:t>
       </w:r>
       <w:r>
@@ -3930,7 +3996,6 @@
             <w14:bevel/>
           </w14:textOutline>
         </w:rPr>
-        <w:lastRenderedPageBreak/>
         <w:drawing>
           <wp:inline distT="0" distB="0" distL="0" distR="0" wp14:anchorId="0348B9E8" wp14:editId="1F061F50">
             <wp:extent cx="6093460" cy="152351"/>
@@ -4230,6 +4295,7 @@
             <w14:bevel/>
           </w14:textOutline>
         </w:rPr>
+        <w:lastRenderedPageBreak/>
         <w:t>(eventually, use validation set (taken from train) instead of test set in the fit validation)</w:t>
       </w:r>
     </w:p>
@@ -4404,7 +4470,6 @@
         <w:rPr>
           <w:lang w:val="en-US"/>
         </w:rPr>
-        <w:lastRenderedPageBreak/>
         <w:t>Since the validation set used during the training phase is the same as the test set, the value of the final accuracy equals the final value in the previous plot.</w:t>
       </w:r>
     </w:p>
@@ -4521,7 +4586,21 @@
         <w:rPr>
           <w:lang w:val="en-US"/>
         </w:rPr>
-        <w:t>Furthermore, it is needed to create a method that shows the results of the prediction on some randomically-chosen images.</w:t>
+        <w:t xml:space="preserve">Furthermore, it is needed to create a method that shows the results of the prediction on some </w:t>
+      </w:r>
+      <w:proofErr w:type="spellStart"/>
+      <w:r>
+        <w:rPr>
+          <w:lang w:val="en-US"/>
+        </w:rPr>
+        <w:t>randomically</w:t>
+      </w:r>
+      <w:proofErr w:type="spellEnd"/>
+      <w:r>
+        <w:rPr>
+          <w:lang w:val="en-US"/>
+        </w:rPr>
+        <w:t>-chosen images.</w:t>
       </w:r>
       <w:r>
         <w:rPr>
@@ -4933,82 +5012,6 @@
         </w:rPr>
         <w:t>the confusion matrix given both the true and the predicted labels.</w:t>
       </w:r>
-    </w:p>
-    <w:p>
-      <w:pPr>
-        <w:pStyle w:val="Body"/>
-        <w:rPr>
-          <w:lang w:val="en-US"/>
-        </w:rPr>
-      </w:pPr>
-      <w:r>
-        <w:rPr>
-          <w:lang w:val="en-US"/>
-        </w:rPr>
-        <w:t>&lt;code 1&gt;</w:t>
-      </w:r>
-    </w:p>
-    <w:p>
-      <w:pPr>
-        <w:pStyle w:val="Body"/>
-        <w:rPr>
-          <w:lang w:val="en-US"/>
-        </w:rPr>
-      </w:pPr>
-      <w:r>
-        <w:rPr>
-          <w:lang w:val="en-US"/>
-        </w:rPr>
-        <w:t>Furthermore, it is needed to define a method that, given the confusion matrix, normalizes its values and then shows it as a plot.</w:t>
-      </w:r>
-    </w:p>
-    <w:p>
-      <w:pPr>
-        <w:pStyle w:val="Body"/>
-        <w:rPr>
-          <w:lang w:val="en-US"/>
-        </w:rPr>
-      </w:pPr>
-      <w:r>
-        <w:rPr>
-          <w:lang w:val="en-US"/>
-        </w:rPr>
-        <w:t>&lt;</w:t>
-      </w:r>
-      <w:r>
-        <w:rPr>
-          <w:lang w:val="en-US"/>
-        </w:rPr>
-        <w:t>code method</w:t>
-      </w:r>
-      <w:r>
-        <w:rPr>
-          <w:lang w:val="en-US"/>
-        </w:rPr>
-        <w:t>&gt;</w:t>
-      </w:r>
-    </w:p>
-    <w:p>
-      <w:pPr>
-        <w:pStyle w:val="Body"/>
-        <w:rPr>
-          <w:lang w:val="en-US"/>
-        </w:rPr>
-      </w:pPr>
-      <w:r>
-        <w:rPr>
-          <w:lang w:val="en-US"/>
-        </w:rPr>
-        <w:t>An example of the results obtained through this code is the following:</w:t>
-      </w:r>
-    </w:p>
-    <w:p>
-      <w:pPr>
-        <w:pStyle w:val="Body"/>
-        <w:rPr>
-          <w:lang w:val="en-US"/>
-        </w:rPr>
-      </w:pPr>
       <w:r>
         <w:rPr>
           <w:noProof/>
@@ -5019,12 +5022,11 @@
             <w14:bevel/>
           </w14:textOutline>
         </w:rPr>
-        <w:lastRenderedPageBreak/>
         <w:drawing>
-          <wp:inline distT="0" distB="0" distL="0" distR="0" wp14:anchorId="163290FD" wp14:editId="1144B354">
-            <wp:extent cx="6093460" cy="6093460"/>
-            <wp:effectExtent l="0" t="0" r="2540" b="2540"/>
-            <wp:docPr id="24" name="Picture 24"/>
+          <wp:inline distT="0" distB="0" distL="0" distR="0" wp14:anchorId="4C0711B2" wp14:editId="66D59887">
+            <wp:extent cx="5670066" cy="1618488"/>
+            <wp:effectExtent l="0" t="0" r="6985" b="1270"/>
+            <wp:docPr id="25" name="Picture 25"/>
             <wp:cNvGraphicFramePr>
               <a:graphicFrameLocks xmlns:a="http://schemas.openxmlformats.org/drawingml/2006/main" noChangeAspect="1"/>
             </wp:cNvGraphicFramePr>
@@ -5032,7 +5034,7 @@
               <a:graphicData uri="http://schemas.openxmlformats.org/drawingml/2006/picture">
                 <pic:pic xmlns:pic="http://schemas.openxmlformats.org/drawingml/2006/picture">
                   <pic:nvPicPr>
-                    <pic:cNvPr id="24" name="Picture 24"/>
+                    <pic:cNvPr id="25" name="Picture 25"/>
                     <pic:cNvPicPr/>
                   </pic:nvPicPr>
                   <pic:blipFill>
@@ -5050,7 +5052,7 @@
                   <pic:spPr>
                     <a:xfrm>
                       <a:off x="0" y="0"/>
-                      <a:ext cx="6093460" cy="6093460"/>
+                      <a:ext cx="5730282" cy="1635676"/>
                     </a:xfrm>
                     <a:prstGeom prst="rect">
                       <a:avLst/>
@@ -5074,36 +5076,2884 @@
         <w:rPr>
           <w:lang w:val="en-US"/>
         </w:rPr>
+        <w:lastRenderedPageBreak/>
+        <w:t>Furthermore, it is needed to define a method that, given the confusion matrix, normalizes its values and then shows it as a plot.</w:t>
+      </w:r>
+      <w:r>
+        <w:rPr>
+          <w:noProof/>
+          <w:lang w:val="en-US"/>
+          <w14:textOutline w14:w="0" w14:cap="rnd" w14:cmpd="sng" w14:algn="ctr">
+            <w14:noFill/>
+            <w14:prstDash w14:val="solid"/>
+            <w14:bevel/>
+          </w14:textOutline>
+        </w:rPr>
+        <w:drawing>
+          <wp:inline distT="0" distB="0" distL="0" distR="0" wp14:anchorId="5DF33F04" wp14:editId="700D6447">
+            <wp:extent cx="6093460" cy="3780790"/>
+            <wp:effectExtent l="0" t="0" r="2540" b="0"/>
+            <wp:docPr id="26" name="Picture 26"/>
+            <wp:cNvGraphicFramePr>
+              <a:graphicFrameLocks xmlns:a="http://schemas.openxmlformats.org/drawingml/2006/main" noChangeAspect="1"/>
+            </wp:cNvGraphicFramePr>
+            <a:graphic xmlns:a="http://schemas.openxmlformats.org/drawingml/2006/main">
+              <a:graphicData uri="http://schemas.openxmlformats.org/drawingml/2006/picture">
+                <pic:pic xmlns:pic="http://schemas.openxmlformats.org/drawingml/2006/picture">
+                  <pic:nvPicPr>
+                    <pic:cNvPr id="26" name="Picture 26"/>
+                    <pic:cNvPicPr/>
+                  </pic:nvPicPr>
+                  <pic:blipFill>
+                    <a:blip r:embed="rId36">
+                      <a:extLst>
+                        <a:ext uri="{28A0092B-C50C-407E-A947-70E740481C1C}">
+                          <a14:useLocalDpi xmlns:a14="http://schemas.microsoft.com/office/drawing/2010/main" val="0"/>
+                        </a:ext>
+                      </a:extLst>
+                    </a:blip>
+                    <a:stretch>
+                      <a:fillRect/>
+                    </a:stretch>
+                  </pic:blipFill>
+                  <pic:spPr>
+                    <a:xfrm>
+                      <a:off x="0" y="0"/>
+                      <a:ext cx="6093460" cy="3780790"/>
+                    </a:xfrm>
+                    <a:prstGeom prst="rect">
+                      <a:avLst/>
+                    </a:prstGeom>
+                  </pic:spPr>
+                </pic:pic>
+              </a:graphicData>
+            </a:graphic>
+          </wp:inline>
+        </w:drawing>
+      </w:r>
+    </w:p>
+    <w:p>
+      <w:pPr>
+        <w:pStyle w:val="Body"/>
+        <w:rPr>
+          <w:lang w:val="en-US"/>
+        </w:rPr>
+      </w:pPr>
+      <w:r>
+        <w:rPr>
+          <w:lang w:val="en-US"/>
+        </w:rPr>
+        <w:t>An example of the results obtained through this code is the following:</w:t>
+      </w:r>
+    </w:p>
+    <w:p>
+      <w:pPr>
+        <w:pStyle w:val="Body"/>
+        <w:rPr>
+          <w:lang w:val="en-US"/>
+        </w:rPr>
+      </w:pPr>
+      <w:r>
+        <w:rPr>
+          <w:noProof/>
+          <w:lang w:val="en-US"/>
+          <w14:textOutline w14:w="0" w14:cap="rnd" w14:cmpd="sng" w14:algn="ctr">
+            <w14:noFill/>
+            <w14:prstDash w14:val="solid"/>
+            <w14:bevel/>
+          </w14:textOutline>
+        </w:rPr>
+        <w:drawing>
+          <wp:inline distT="0" distB="0" distL="0" distR="0" wp14:anchorId="163290FD" wp14:editId="4190300F">
+            <wp:extent cx="4544704" cy="4382862"/>
+            <wp:effectExtent l="0" t="0" r="8255" b="0"/>
+            <wp:docPr id="24" name="Picture 24"/>
+            <wp:cNvGraphicFramePr>
+              <a:graphicFrameLocks xmlns:a="http://schemas.openxmlformats.org/drawingml/2006/main" noChangeAspect="1"/>
+            </wp:cNvGraphicFramePr>
+            <a:graphic xmlns:a="http://schemas.openxmlformats.org/drawingml/2006/main">
+              <a:graphicData uri="http://schemas.openxmlformats.org/drawingml/2006/picture">
+                <pic:pic xmlns:pic="http://schemas.openxmlformats.org/drawingml/2006/picture">
+                  <pic:nvPicPr>
+                    <pic:cNvPr id="24" name="Picture 24"/>
+                    <pic:cNvPicPr/>
+                  </pic:nvPicPr>
+                  <pic:blipFill rotWithShape="1">
+                    <a:blip r:embed="rId37">
+                      <a:extLst>
+                        <a:ext uri="{28A0092B-C50C-407E-A947-70E740481C1C}">
+                          <a14:useLocalDpi xmlns:a14="http://schemas.microsoft.com/office/drawing/2010/main" val="0"/>
+                        </a:ext>
+                      </a:extLst>
+                    </a:blip>
+                    <a:srcRect t="1400" b="2162"/>
+                    <a:stretch/>
+                  </pic:blipFill>
+                  <pic:spPr bwMode="auto">
+                    <a:xfrm>
+                      <a:off x="0" y="0"/>
+                      <a:ext cx="4586969" cy="4423622"/>
+                    </a:xfrm>
+                    <a:prstGeom prst="rect">
+                      <a:avLst/>
+                    </a:prstGeom>
+                    <a:ln>
+                      <a:noFill/>
+                    </a:ln>
+                    <a:extLst>
+                      <a:ext uri="{53640926-AAD7-44D8-BBD7-CCE9431645EC}">
+                        <a14:shadowObscured xmlns:a14="http://schemas.microsoft.com/office/drawing/2010/main"/>
+                      </a:ext>
+                    </a:extLst>
+                  </pic:spPr>
+                </pic:pic>
+              </a:graphicData>
+            </a:graphic>
+          </wp:inline>
+        </w:drawing>
+      </w:r>
+    </w:p>
+    <w:p>
+      <w:pPr>
+        <w:pStyle w:val="Body"/>
+        <w:rPr>
+          <w:lang w:val="en-US"/>
+        </w:rPr>
+      </w:pPr>
+      <w:r>
+        <w:rPr>
+          <w:lang w:val="en-US"/>
+        </w:rPr>
+        <w:lastRenderedPageBreak/>
         <w:t>Even in this case, the image represents the confusion matrix of the model used as example in the previous steps.</w:t>
       </w:r>
     </w:p>
     <w:p>
       <w:pPr>
         <w:pStyle w:val="Heading3"/>
-      </w:pPr>
-      <w:r>
         <w:rPr>
           <w:rFonts w:eastAsia="Arial Unicode MS"/>
         </w:rPr>
+      </w:pPr>
+      <w:r>
+        <w:rPr>
+          <w:rFonts w:eastAsia="Arial Unicode MS"/>
+        </w:rPr>
         <w:t>Conclusion</w:t>
       </w:r>
     </w:p>
     <w:p>
       <w:pPr>
-        <w:pStyle w:val="Body"/>
-        <w:rPr>
-          <w:lang w:val="en-US"/>
-        </w:rPr>
-      </w:pPr>
-      <w:r>
-        <w:rPr>
-          <w:lang w:val="en-US"/>
-        </w:rPr>
-        <w:t>…</w:t>
+        <w:pStyle w:val="Body2"/>
+        <w:rPr>
+          <w:lang w:val="en-US" w:eastAsia="en-US"/>
+        </w:rPr>
+      </w:pPr>
+      <w:r>
+        <w:rPr>
+          <w:lang w:val="en-US" w:eastAsia="en-US"/>
+        </w:rPr>
+        <w:tab/>
+      </w:r>
+      <w:r>
+        <w:rPr>
+          <w:lang w:val="en-US" w:eastAsia="en-US"/>
+        </w:rPr>
+        <w:t>In order to analyze the performances of EfficientNet-B0 on the "</w:t>
+      </w:r>
+      <w:proofErr w:type="spellStart"/>
+      <w:r>
+        <w:rPr>
+          <w:lang w:val="en-US" w:eastAsia="en-US"/>
+        </w:rPr>
+        <w:t>rock_paper_scissors</w:t>
+      </w:r>
+      <w:proofErr w:type="spellEnd"/>
+      <w:r>
+        <w:rPr>
+          <w:lang w:val="en-US" w:eastAsia="en-US"/>
+        </w:rPr>
+        <w:t>" dataset, it is needed to evaluate the accuracy's behavior of the model in different executions. Some examples are shown in the following paragraphs.</w:t>
+      </w:r>
+    </w:p>
+    <w:p>
+      <w:pPr>
+        <w:pStyle w:val="Heading4"/>
+        <w:rPr>
+          <w:lang w:val="en-US"/>
+        </w:rPr>
+      </w:pPr>
+      <w:r>
+        <w:rPr>
+          <w:lang w:val="en-US"/>
+        </w:rPr>
+        <w:t>Execution Example 1</w:t>
+      </w:r>
+    </w:p>
+    <w:p>
+      <w:pPr>
+        <w:spacing w:line="288" w:lineRule="auto"/>
+        <w:ind w:firstLine="600"/>
+        <w:rPr>
+          <w:rFonts w:ascii="Palatino" w:hAnsi="Palatino" w:cs="Arial Unicode MS"/>
+          <w:color w:val="000000"/>
+          <w:lang w:eastAsia="en-GB"/>
+          <w14:textOutline w14:w="0" w14:cap="flat" w14:cmpd="sng" w14:algn="ctr">
+            <w14:noFill/>
+            <w14:prstDash w14:val="solid"/>
+            <w14:bevel/>
+          </w14:textOutline>
+        </w:rPr>
+      </w:pPr>
+      <w:r>
+        <w:rPr>
+          <w:rFonts w:ascii="Palatino" w:hAnsi="Palatino" w:cs="Arial Unicode MS"/>
+          <w:noProof/>
+          <w:color w:val="000000"/>
+          <w:lang w:eastAsia="en-GB"/>
+        </w:rPr>
+        <w:drawing>
+          <wp:inline distT="0" distB="0" distL="0" distR="0" wp14:anchorId="42ADB789" wp14:editId="1D66D186">
+            <wp:extent cx="4406202" cy="3698712"/>
+            <wp:effectExtent l="0" t="0" r="0" b="0"/>
+            <wp:docPr id="28" name="Picture 28"/>
+            <wp:cNvGraphicFramePr>
+              <a:graphicFrameLocks xmlns:a="http://schemas.openxmlformats.org/drawingml/2006/main" noChangeAspect="1"/>
+            </wp:cNvGraphicFramePr>
+            <a:graphic xmlns:a="http://schemas.openxmlformats.org/drawingml/2006/main">
+              <a:graphicData uri="http://schemas.openxmlformats.org/drawingml/2006/picture">
+                <pic:pic xmlns:pic="http://schemas.openxmlformats.org/drawingml/2006/picture">
+                  <pic:nvPicPr>
+                    <pic:cNvPr id="28" name="Picture 28"/>
+                    <pic:cNvPicPr/>
+                  </pic:nvPicPr>
+                  <pic:blipFill>
+                    <a:blip r:embed="rId38">
+                      <a:extLst>
+                        <a:ext uri="{28A0092B-C50C-407E-A947-70E740481C1C}">
+                          <a14:useLocalDpi xmlns:a14="http://schemas.microsoft.com/office/drawing/2010/main" val="0"/>
+                        </a:ext>
+                      </a:extLst>
+                    </a:blip>
+                    <a:stretch>
+                      <a:fillRect/>
+                    </a:stretch>
+                  </pic:blipFill>
+                  <pic:spPr>
+                    <a:xfrm>
+                      <a:off x="0" y="0"/>
+                      <a:ext cx="4420360" cy="3710597"/>
+                    </a:xfrm>
+                    <a:prstGeom prst="rect">
+                      <a:avLst/>
+                    </a:prstGeom>
+                  </pic:spPr>
+                </pic:pic>
+              </a:graphicData>
+            </a:graphic>
+          </wp:inline>
+        </w:drawing>
+      </w:r>
+    </w:p>
+    <w:p>
+      <w:pPr>
+        <w:spacing w:line="288" w:lineRule="auto"/>
+        <w:ind w:firstLine="600"/>
+        <w:rPr>
+          <w:rFonts w:ascii="Palatino" w:hAnsi="Palatino" w:cs="Arial Unicode MS"/>
+          <w:color w:val="000000"/>
+          <w:lang w:eastAsia="en-GB"/>
+          <w14:textOutline w14:w="0" w14:cap="flat" w14:cmpd="sng" w14:algn="ctr">
+            <w14:noFill/>
+            <w14:prstDash w14:val="solid"/>
+            <w14:bevel/>
+          </w14:textOutline>
+        </w:rPr>
+      </w:pPr>
+      <w:r>
+        <w:rPr>
+          <w:rFonts w:ascii="Palatino" w:hAnsi="Palatino" w:cs="Arial Unicode MS"/>
+          <w:color w:val="000000"/>
+          <w:lang w:eastAsia="en-GB"/>
+          <w14:textOutline w14:w="0" w14:cap="flat" w14:cmpd="sng" w14:algn="ctr">
+            <w14:noFill/>
+            <w14:prstDash w14:val="solid"/>
+            <w14:bevel/>
+          </w14:textOutline>
+        </w:rPr>
+        <w:t xml:space="preserve">In this example, both the training and validation accuracies reach very good values (values &gt; 90%). As it can be seen from the confusion matrix, the model is able to perform a very good discrimination. In particular, it never fails to recognize hands playing rock, it recognizes hands playing scissors with an accuracy value equal to 92% and hands playing scissors with a margin of error equal to 15%. The </w:t>
+      </w:r>
+      <w:proofErr w:type="spellStart"/>
+      <w:r>
+        <w:rPr>
+          <w:rFonts w:ascii="Palatino" w:hAnsi="Palatino" w:cs="Arial Unicode MS"/>
+          <w:color w:val="000000"/>
+          <w:lang w:eastAsia="en-GB"/>
+          <w14:textOutline w14:w="0" w14:cap="flat" w14:cmpd="sng" w14:algn="ctr">
+            <w14:noFill/>
+            <w14:prstDash w14:val="solid"/>
+            <w14:bevel/>
+          </w14:textOutline>
+        </w:rPr>
+        <w:t>barplot</w:t>
+      </w:r>
+      <w:proofErr w:type="spellEnd"/>
+      <w:r>
+        <w:rPr>
+          <w:rFonts w:ascii="Palatino" w:hAnsi="Palatino" w:cs="Arial Unicode MS"/>
+          <w:color w:val="000000"/>
+          <w:lang w:eastAsia="en-GB"/>
+          <w14:textOutline w14:w="0" w14:cap="flat" w14:cmpd="sng" w14:algn="ctr">
+            <w14:noFill/>
+            <w14:prstDash w14:val="solid"/>
+            <w14:bevel/>
+          </w14:textOutline>
+        </w:rPr>
+        <w:t xml:space="preserve"> graphically shows the accuracy trend of the model over the different epochs.</w:t>
+      </w:r>
+    </w:p>
+    <w:p>
+      <w:pPr>
+        <w:pStyle w:val="Heading4"/>
+      </w:pPr>
+      <w:proofErr w:type="spellStart"/>
+      <w:r>
+        <w:lastRenderedPageBreak/>
+        <w:t>Execution</w:t>
+      </w:r>
+      <w:proofErr w:type="spellEnd"/>
+      <w:r>
+        <w:t xml:space="preserve"> </w:t>
+      </w:r>
+      <w:proofErr w:type="spellStart"/>
+      <w:r>
+        <w:t>Example</w:t>
+      </w:r>
+      <w:proofErr w:type="spellEnd"/>
+      <w:r>
+        <w:t xml:space="preserve"> 2</w:t>
+      </w:r>
+    </w:p>
+    <w:p>
+      <w:pPr>
+        <w:ind w:firstLine="720"/>
+        <w:rPr>
+          <w:rFonts w:asciiTheme="minorHAnsi" w:hAnsiTheme="minorHAnsi"/>
+        </w:rPr>
+      </w:pPr>
+      <w:r>
+        <w:rPr>
+          <w:rFonts w:asciiTheme="minorHAnsi" w:hAnsiTheme="minorHAnsi"/>
+          <w:noProof/>
+        </w:rPr>
+        <w:drawing>
+          <wp:inline distT="0" distB="0" distL="0" distR="0" wp14:anchorId="0C80BFE0" wp14:editId="424D9EB6">
+            <wp:extent cx="3908808" cy="3271324"/>
+            <wp:effectExtent l="0" t="0" r="0" b="5715"/>
+            <wp:docPr id="29" name="Picture 29"/>
+            <wp:cNvGraphicFramePr>
+              <a:graphicFrameLocks xmlns:a="http://schemas.openxmlformats.org/drawingml/2006/main" noChangeAspect="1"/>
+            </wp:cNvGraphicFramePr>
+            <a:graphic xmlns:a="http://schemas.openxmlformats.org/drawingml/2006/main">
+              <a:graphicData uri="http://schemas.openxmlformats.org/drawingml/2006/picture">
+                <pic:pic xmlns:pic="http://schemas.openxmlformats.org/drawingml/2006/picture">
+                  <pic:nvPicPr>
+                    <pic:cNvPr id="29" name="Picture 29"/>
+                    <pic:cNvPicPr/>
+                  </pic:nvPicPr>
+                  <pic:blipFill>
+                    <a:blip r:embed="rId39">
+                      <a:extLst>
+                        <a:ext uri="{28A0092B-C50C-407E-A947-70E740481C1C}">
+                          <a14:useLocalDpi xmlns:a14="http://schemas.microsoft.com/office/drawing/2010/main" val="0"/>
+                        </a:ext>
+                      </a:extLst>
+                    </a:blip>
+                    <a:stretch>
+                      <a:fillRect/>
+                    </a:stretch>
+                  </pic:blipFill>
+                  <pic:spPr>
+                    <a:xfrm>
+                      <a:off x="0" y="0"/>
+                      <a:ext cx="3908808" cy="3271324"/>
+                    </a:xfrm>
+                    <a:prstGeom prst="rect">
+                      <a:avLst/>
+                    </a:prstGeom>
+                  </pic:spPr>
+                </pic:pic>
+              </a:graphicData>
+            </a:graphic>
+          </wp:inline>
+        </w:drawing>
+      </w:r>
+    </w:p>
+    <w:p>
+      <w:pPr>
+        <w:spacing w:line="288" w:lineRule="auto"/>
+        <w:ind w:firstLine="600"/>
+        <w:rPr>
+          <w:rFonts w:ascii="Palatino" w:hAnsi="Palatino" w:cs="Arial Unicode MS"/>
+          <w:color w:val="000000"/>
+          <w:lang w:eastAsia="en-GB"/>
+          <w14:textOutline w14:w="0" w14:cap="flat" w14:cmpd="sng" w14:algn="ctr">
+            <w14:noFill/>
+            <w14:prstDash w14:val="solid"/>
+            <w14:bevel/>
+          </w14:textOutline>
+        </w:rPr>
+      </w:pPr>
+      <w:r>
+        <w:rPr>
+          <w:rFonts w:ascii="Palatino" w:hAnsi="Palatino" w:cs="Arial Unicode MS"/>
+          <w:color w:val="000000"/>
+          <w:lang w:eastAsia="en-GB"/>
+          <w14:textOutline w14:w="0" w14:cap="flat" w14:cmpd="sng" w14:algn="ctr">
+            <w14:noFill/>
+            <w14:prstDash w14:val="solid"/>
+            <w14:bevel/>
+          </w14:textOutline>
+        </w:rPr>
+        <w:t>In this example, the training accuracy reaches a very good value, but the validation accuracy shows that the model bumps into some difficulties when new data are presented to it. In particular, it can also be seen that the trend of the validation accuracy over the different epochs is decreasing. Furthermore, the confusion matrix shows that the model is only able to recognize hands playing rock with a very good accuracy, it is quite able to recognize hands playing scissors (accuracy = 75%), but it shows terrible results concerning the recognition of hands playing paper.</w:t>
+      </w:r>
+    </w:p>
+    <w:p>
+      <w:pPr>
+        <w:spacing w:line="288" w:lineRule="auto"/>
+        <w:ind w:firstLine="600"/>
+        <w:rPr>
+          <w:rFonts w:ascii="Palatino" w:hAnsi="Palatino" w:cs="Arial Unicode MS"/>
+          <w:color w:val="000000"/>
+          <w:lang w:eastAsia="en-GB"/>
+          <w14:textOutline w14:w="0" w14:cap="flat" w14:cmpd="sng" w14:algn="ctr">
+            <w14:noFill/>
+            <w14:prstDash w14:val="solid"/>
+            <w14:bevel/>
+          </w14:textOutline>
+        </w:rPr>
+      </w:pPr>
+      <w:r>
+        <w:rPr>
+          <w:rFonts w:ascii="Palatino" w:hAnsi="Palatino" w:cs="Arial Unicode MS"/>
+          <w:color w:val="000000"/>
+          <w:lang w:eastAsia="en-GB"/>
+          <w14:textOutline w14:w="0" w14:cap="flat" w14:cmpd="sng" w14:algn="ctr">
+            <w14:noFill/>
+            <w14:prstDash w14:val="solid"/>
+            <w14:bevel/>
+          </w14:textOutline>
+        </w:rPr>
+        <w:t>This is a typical behavior of an overfit model, that shows high performances in training but low performances in generalization.</w:t>
+      </w:r>
+    </w:p>
+    <w:p>
+      <w:pPr>
+        <w:pStyle w:val="Heading4"/>
+      </w:pPr>
+      <w:proofErr w:type="spellStart"/>
+      <w:r>
+        <w:lastRenderedPageBreak/>
+        <w:t>Execution</w:t>
+      </w:r>
+      <w:proofErr w:type="spellEnd"/>
+      <w:r>
+        <w:t xml:space="preserve"> </w:t>
+      </w:r>
+      <w:proofErr w:type="spellStart"/>
+      <w:r>
+        <w:t>Example</w:t>
+      </w:r>
+      <w:proofErr w:type="spellEnd"/>
+      <w:r>
+        <w:t xml:space="preserve"> 3</w:t>
+      </w:r>
+    </w:p>
+    <w:p>
+      <w:pPr>
+        <w:rPr>
+          <w:rFonts w:asciiTheme="minorHAnsi" w:hAnsiTheme="minorHAnsi"/>
+        </w:rPr>
+      </w:pPr>
+      <w:r>
+        <w:rPr>
+          <w:rFonts w:asciiTheme="minorHAnsi" w:hAnsiTheme="minorHAnsi"/>
+          <w:noProof/>
+        </w:rPr>
+        <w:drawing>
+          <wp:inline distT="0" distB="0" distL="0" distR="0" wp14:anchorId="36CE77A5" wp14:editId="29D0D261">
+            <wp:extent cx="4620336" cy="3883688"/>
+            <wp:effectExtent l="0" t="0" r="8890" b="2540"/>
+            <wp:docPr id="30" name="Picture 30"/>
+            <wp:cNvGraphicFramePr>
+              <a:graphicFrameLocks xmlns:a="http://schemas.openxmlformats.org/drawingml/2006/main" noChangeAspect="1"/>
+            </wp:cNvGraphicFramePr>
+            <a:graphic xmlns:a="http://schemas.openxmlformats.org/drawingml/2006/main">
+              <a:graphicData uri="http://schemas.openxmlformats.org/drawingml/2006/picture">
+                <pic:pic xmlns:pic="http://schemas.openxmlformats.org/drawingml/2006/picture">
+                  <pic:nvPicPr>
+                    <pic:cNvPr id="30" name="Picture 30"/>
+                    <pic:cNvPicPr/>
+                  </pic:nvPicPr>
+                  <pic:blipFill>
+                    <a:blip r:embed="rId40">
+                      <a:extLst>
+                        <a:ext uri="{28A0092B-C50C-407E-A947-70E740481C1C}">
+                          <a14:useLocalDpi xmlns:a14="http://schemas.microsoft.com/office/drawing/2010/main" val="0"/>
+                        </a:ext>
+                      </a:extLst>
+                    </a:blip>
+                    <a:stretch>
+                      <a:fillRect/>
+                    </a:stretch>
+                  </pic:blipFill>
+                  <pic:spPr>
+                    <a:xfrm>
+                      <a:off x="0" y="0"/>
+                      <a:ext cx="4623320" cy="3886196"/>
+                    </a:xfrm>
+                    <a:prstGeom prst="rect">
+                      <a:avLst/>
+                    </a:prstGeom>
+                  </pic:spPr>
+                </pic:pic>
+              </a:graphicData>
+            </a:graphic>
+          </wp:inline>
+        </w:drawing>
+      </w:r>
+    </w:p>
+    <w:p>
+      <w:pPr>
+        <w:spacing w:line="288" w:lineRule="auto"/>
+        <w:ind w:firstLine="600"/>
+        <w:rPr>
+          <w:rFonts w:ascii="Palatino" w:hAnsi="Palatino" w:cs="Arial Unicode MS"/>
+          <w:color w:val="000000"/>
+          <w:lang w:eastAsia="en-GB"/>
+          <w14:textOutline w14:w="0" w14:cap="flat" w14:cmpd="sng" w14:algn="ctr">
+            <w14:noFill/>
+            <w14:prstDash w14:val="solid"/>
+            <w14:bevel/>
+          </w14:textOutline>
+        </w:rPr>
+      </w:pPr>
+      <w:r>
+        <w:rPr>
+          <w:rFonts w:ascii="Palatino" w:hAnsi="Palatino" w:cs="Arial Unicode MS"/>
+          <w:color w:val="000000"/>
+          <w:lang w:val="it-IT" w:eastAsia="en-GB"/>
+          <w14:textOutline w14:w="0" w14:cap="flat" w14:cmpd="sng" w14:algn="ctr">
+            <w14:noFill/>
+            <w14:prstDash w14:val="solid"/>
+            <w14:bevel/>
+          </w14:textOutline>
+        </w:rPr>
+        <w:tab/>
+      </w:r>
+      <w:r>
+        <w:rPr>
+          <w:rFonts w:ascii="Palatino" w:hAnsi="Palatino" w:cs="Arial Unicode MS"/>
+          <w:color w:val="000000"/>
+          <w:lang w:eastAsia="en-GB"/>
+          <w14:textOutline w14:w="0" w14:cap="flat" w14:cmpd="sng" w14:algn="ctr">
+            <w14:noFill/>
+            <w14:prstDash w14:val="solid"/>
+            <w14:bevel/>
+          </w14:textOutline>
+        </w:rPr>
+        <w:t>In this example, both the training and the validation accuracies show an increasing trend over the epochs. In particular, the training accuracy reaches very good results, while the accuracy value stands around the 82%. According to the confusion matrix, the model never fails to recognize hands playing rock, it reaches acceptable values of accuracy in the recognition of hands playing scissors, but is not very able to recognize hands playing paper (margin of error = 33%).</w:t>
+      </w:r>
+    </w:p>
+    <w:p>
+      <w:pPr>
+        <w:pStyle w:val="Heading4"/>
+        <w:rPr>
+          <w:lang w:val="en-US"/>
+        </w:rPr>
+      </w:pPr>
+      <w:r>
+        <w:rPr>
+          <w:lang w:val="en-US"/>
+        </w:rPr>
+        <w:t>Final thoughts on the experiments’ results</w:t>
+      </w:r>
+    </w:p>
+    <w:p>
+      <w:pPr>
+        <w:rPr>
+          <w:rFonts w:ascii="Palatino" w:hAnsi="Palatino" w:cs="Arial Unicode MS"/>
+          <w:color w:val="000000"/>
+          <w14:textOutline w14:w="0" w14:cap="flat" w14:cmpd="sng" w14:algn="ctr">
+            <w14:noFill/>
+            <w14:prstDash w14:val="solid"/>
+            <w14:bevel/>
+          </w14:textOutline>
+        </w:rPr>
+      </w:pPr>
+      <w:r>
+        <w:rPr>
+          <w:rFonts w:ascii="Palatino" w:hAnsi="Palatino" w:cs="Arial Unicode MS"/>
+          <w:color w:val="000000"/>
+          <w14:textOutline w14:w="0" w14:cap="flat" w14:cmpd="sng" w14:algn="ctr">
+            <w14:noFill/>
+            <w14:prstDash w14:val="solid"/>
+            <w14:bevel/>
+          </w14:textOutline>
+        </w:rPr>
+        <w:tab/>
+        <w:t>The model has shown the best results in the first execution example. The results can be considered acceptable in the third execution example. The results obtained in the second execution example are not acceptable.</w:t>
+      </w:r>
+    </w:p>
+    <w:p>
+      <w:pPr>
+        <w:rPr>
+          <w:rFonts w:ascii="Palatino" w:hAnsi="Palatino" w:cs="Arial Unicode MS"/>
+          <w14:textOutline w14:w="0" w14:cap="flat" w14:cmpd="sng" w14:algn="ctr">
+            <w14:noFill/>
+            <w14:prstDash w14:val="solid"/>
+            <w14:bevel/>
+          </w14:textOutline>
+        </w:rPr>
+      </w:pPr>
+      <w:r>
+        <w:rPr>
+          <w:rFonts w:ascii="Palatino" w:hAnsi="Palatino" w:cs="Arial Unicode MS"/>
+          <w:color w:val="000000"/>
+          <w14:textOutline w14:w="0" w14:cap="flat" w14:cmpd="sng" w14:algn="ctr">
+            <w14:noFill/>
+            <w14:prstDash w14:val="solid"/>
+            <w14:bevel/>
+          </w14:textOutline>
+        </w:rPr>
+        <w:tab/>
+      </w:r>
+      <w:r>
+        <w:rPr>
+          <w:rFonts w:ascii="Palatino" w:hAnsi="Palatino" w:cs="Arial Unicode MS"/>
+          <w14:textOutline w14:w="0" w14:cap="flat" w14:cmpd="sng" w14:algn="ctr">
+            <w14:noFill/>
+            <w14:prstDash w14:val="solid"/>
+            <w14:bevel/>
+          </w14:textOutline>
+        </w:rPr>
+        <w:t>The</w:t>
+      </w:r>
+      <w:r>
+        <w:rPr>
+          <w:rFonts w:ascii="Palatino" w:hAnsi="Palatino" w:cs="Arial Unicode MS"/>
+          <w14:textOutline w14:w="0" w14:cap="flat" w14:cmpd="sng" w14:algn="ctr">
+            <w14:noFill/>
+            <w14:prstDash w14:val="solid"/>
+            <w14:bevel/>
+          </w14:textOutline>
+        </w:rPr>
+        <w:t xml:space="preserve"> pre-trained</w:t>
+      </w:r>
+      <w:r>
+        <w:rPr>
+          <w:rFonts w:ascii="Palatino" w:hAnsi="Palatino" w:cs="Arial Unicode MS"/>
+          <w14:textOutline w14:w="0" w14:cap="flat" w14:cmpd="sng" w14:algn="ctr">
+            <w14:noFill/>
+            <w14:prstDash w14:val="solid"/>
+            <w14:bevel/>
+          </w14:textOutline>
+        </w:rPr>
+        <w:t xml:space="preserve"> EfficientNet-B0 model seems not to be very adequate to recognize the images presented as input.</w:t>
+      </w:r>
+      <w:r>
+        <w:rPr>
+          <w:rFonts w:ascii="Palatino" w:hAnsi="Palatino" w:cs="Arial Unicode MS"/>
+          <w14:textOutline w14:w="0" w14:cap="flat" w14:cmpd="sng" w14:algn="ctr">
+            <w14:noFill/>
+            <w14:prstDash w14:val="solid"/>
+            <w14:bevel/>
+          </w14:textOutline>
+        </w:rPr>
+        <w:t xml:space="preserve"> In particular, </w:t>
+      </w:r>
+      <w:r>
+        <w:rPr>
+          <w:rFonts w:ascii="Palatino" w:hAnsi="Palatino" w:cs="Arial Unicode MS"/>
+          <w14:textOutline w14:w="0" w14:cap="flat" w14:cmpd="sng" w14:algn="ctr">
+            <w14:noFill/>
+            <w14:prstDash w14:val="solid"/>
+            <w14:bevel/>
+          </w14:textOutline>
+        </w:rPr>
+        <w:t>it</w:t>
+      </w:r>
+      <w:r>
+        <w:rPr>
+          <w:rFonts w:ascii="Palatino" w:hAnsi="Palatino" w:cs="Arial Unicode MS"/>
+          <w14:textOutline w14:w="0" w14:cap="flat" w14:cmpd="sng" w14:algn="ctr">
+            <w14:noFill/>
+            <w14:prstDash w14:val="solid"/>
+            <w14:bevel/>
+          </w14:textOutline>
+        </w:rPr>
+        <w:t xml:space="preserve"> quickly overfits and the differences between the various executions performed are remarkable, also with a low number of epochs.</w:t>
+      </w:r>
+    </w:p>
+    <w:p>
+      <w:pPr>
+        <w:rPr>
+          <w:rFonts w:ascii="Palatino" w:hAnsi="Palatino" w:cs="Arial Unicode MS"/>
+          <w14:textOutline w14:w="0" w14:cap="flat" w14:cmpd="sng" w14:algn="ctr">
+            <w14:noFill/>
+            <w14:prstDash w14:val="solid"/>
+            <w14:bevel/>
+          </w14:textOutline>
+        </w:rPr>
+      </w:pPr>
+      <w:r>
+        <w:rPr>
+          <w:rFonts w:ascii="Palatino" w:hAnsi="Palatino" w:cs="Arial Unicode MS"/>
+          <w14:textOutline w14:w="0" w14:cap="flat" w14:cmpd="sng" w14:algn="ctr">
+            <w14:noFill/>
+            <w14:prstDash w14:val="solid"/>
+            <w14:bevel/>
+          </w14:textOutline>
+        </w:rPr>
+        <w:tab/>
+      </w:r>
+      <w:r>
+        <w:rPr>
+          <w:rFonts w:ascii="Palatino" w:hAnsi="Palatino" w:cs="Arial Unicode MS"/>
+          <w14:textOutline w14:w="0" w14:cap="flat" w14:cmpd="sng" w14:algn="ctr">
+            <w14:noFill/>
+            <w14:prstDash w14:val="solid"/>
+            <w14:bevel/>
+          </w14:textOutline>
+        </w:rPr>
+        <w:t xml:space="preserve">So, it can be useful to choose a more powerful </w:t>
+      </w:r>
+      <w:proofErr w:type="spellStart"/>
+      <w:r>
+        <w:rPr>
+          <w:rFonts w:ascii="Palatino" w:hAnsi="Palatino" w:cs="Arial Unicode MS"/>
+          <w14:textOutline w14:w="0" w14:cap="flat" w14:cmpd="sng" w14:algn="ctr">
+            <w14:noFill/>
+            <w14:prstDash w14:val="solid"/>
+            <w14:bevel/>
+          </w14:textOutline>
+        </w:rPr>
+        <w:t>EfficientNet</w:t>
+      </w:r>
+      <w:proofErr w:type="spellEnd"/>
+      <w:r>
+        <w:rPr>
+          <w:rFonts w:ascii="Palatino" w:hAnsi="Palatino" w:cs="Arial Unicode MS"/>
+          <w14:textOutline w14:w="0" w14:cap="flat" w14:cmpd="sng" w14:algn="ctr">
+            <w14:noFill/>
+            <w14:prstDash w14:val="solid"/>
+            <w14:bevel/>
+          </w14:textOutline>
+        </w:rPr>
+        <w:t xml:space="preserve"> model, apply the same procedure to the new pre-trained model and analyze the obtained results.</w:t>
+      </w:r>
+    </w:p>
+    <w:p>
+      <w:pPr>
+        <w:rPr>
+          <w:rFonts w:ascii="Palatino" w:hAnsi="Palatino" w:cs="Arial Unicode MS"/>
+          <w14:textOutline w14:w="0" w14:cap="flat" w14:cmpd="sng" w14:algn="ctr">
+            <w14:noFill/>
+            <w14:prstDash w14:val="solid"/>
+            <w14:bevel/>
+          </w14:textOutline>
+        </w:rPr>
+      </w:pPr>
+      <w:r>
+        <w:rPr>
+          <w:rFonts w:ascii="Palatino" w:hAnsi="Palatino" w:cs="Arial Unicode MS"/>
+          <w14:textOutline w14:w="0" w14:cap="flat" w14:cmpd="sng" w14:algn="ctr">
+            <w14:noFill/>
+            <w14:prstDash w14:val="solid"/>
+            <w14:bevel/>
+          </w14:textOutline>
+        </w:rPr>
+        <w:br w:type="page"/>
+      </w:r>
+    </w:p>
+    <w:p>
+      <w:pPr>
+        <w:pStyle w:val="Heading2"/>
+      </w:pPr>
+      <w:r>
+        <w:lastRenderedPageBreak/>
+        <w:t>EfficientNet-B2</w:t>
+      </w:r>
+    </w:p>
+    <w:p>
+      <w:pPr>
+        <w:pStyle w:val="Body2"/>
+        <w:rPr>
+          <w:lang w:val="en-US"/>
+        </w:rPr>
+      </w:pPr>
+      <w:r>
+        <w:rPr>
+          <w:lang w:val="en-US"/>
+        </w:rPr>
+        <w:tab/>
+      </w:r>
+      <w:r>
+        <w:rPr>
+          <w:lang w:val="en-US"/>
+        </w:rPr>
+        <w:t>EfficientNet-B2 is a convolutional neural network that is trained on more than a million images from the ImageNet database. The network can classify images into 1000 object categories, such as keyboard, mouse, pencil, and many animals. As a result, the network has learned rich feature representations for a wide range of images. The model is characterized from more than 9 million parameters and a top-1 accuracy value around the 80%.</w:t>
+      </w:r>
+    </w:p>
+    <w:p>
+      <w:pPr>
+        <w:pStyle w:val="Heading3"/>
+      </w:pPr>
+      <w:r>
+        <w:rPr>
+          <w:rFonts w:eastAsia="Arial Unicode MS"/>
+        </w:rPr>
+        <w:t>Build and compile the model</w:t>
+      </w:r>
+    </w:p>
+    <w:p>
+      <w:pPr>
+        <w:spacing w:line="288" w:lineRule="auto"/>
+        <w:ind w:firstLine="600"/>
+        <w:rPr>
+          <w:rFonts w:ascii="Palatino" w:hAnsi="Palatino" w:cs="Arial Unicode MS"/>
+          <w:color w:val="000000"/>
+          <w:lang w:eastAsia="en-GB"/>
+          <w14:textOutline w14:w="0" w14:cap="flat" w14:cmpd="sng" w14:algn="ctr">
+            <w14:noFill/>
+            <w14:prstDash w14:val="solid"/>
+            <w14:bevel/>
+          </w14:textOutline>
+        </w:rPr>
+      </w:pPr>
+      <w:r>
+        <w:rPr>
+          <w:rFonts w:ascii="Palatino" w:hAnsi="Palatino" w:cs="Arial Unicode MS"/>
+          <w:color w:val="000000"/>
+          <w:lang w:eastAsia="en-GB"/>
+          <w14:textOutline w14:w="0" w14:cap="flat" w14:cmpd="sng" w14:algn="ctr">
+            <w14:noFill/>
+            <w14:prstDash w14:val="solid"/>
+            <w14:bevel/>
+          </w14:textOutline>
+        </w:rPr>
+        <w:t>Since EfficientNet-B</w:t>
+      </w:r>
+      <w:r>
+        <w:rPr>
+          <w:rFonts w:ascii="Palatino" w:hAnsi="Palatino" w:cs="Arial Unicode MS"/>
+          <w:color w:val="000000"/>
+          <w:lang w:eastAsia="en-GB"/>
+          <w14:textOutline w14:w="0" w14:cap="flat" w14:cmpd="sng" w14:algn="ctr">
+            <w14:noFill/>
+            <w14:prstDash w14:val="solid"/>
+            <w14:bevel/>
+          </w14:textOutline>
+        </w:rPr>
+        <w:t>2</w:t>
+      </w:r>
+      <w:r>
+        <w:rPr>
+          <w:rFonts w:ascii="Palatino" w:hAnsi="Palatino" w:cs="Arial Unicode MS"/>
+          <w:color w:val="000000"/>
+          <w:lang w:eastAsia="en-GB"/>
+          <w14:textOutline w14:w="0" w14:cap="flat" w14:cmpd="sng" w14:algn="ctr">
+            <w14:noFill/>
+            <w14:prstDash w14:val="solid"/>
+            <w14:bevel/>
+          </w14:textOutline>
+        </w:rPr>
+        <w:t xml:space="preserve"> is a well-known pre-trained model, we can import it from the </w:t>
+      </w:r>
+      <w:proofErr w:type="spellStart"/>
+      <w:r>
+        <w:rPr>
+          <w:rFonts w:ascii="Palatino" w:hAnsi="Palatino" w:cs="Arial Unicode MS"/>
+          <w:color w:val="000000"/>
+          <w:lang w:eastAsia="en-GB"/>
+          <w14:textOutline w14:w="0" w14:cap="flat" w14:cmpd="sng" w14:algn="ctr">
+            <w14:noFill/>
+            <w14:prstDash w14:val="solid"/>
+            <w14:bevel/>
+          </w14:textOutline>
+        </w:rPr>
+        <w:t>Keras</w:t>
+      </w:r>
+      <w:proofErr w:type="spellEnd"/>
+      <w:r>
+        <w:rPr>
+          <w:rFonts w:ascii="Palatino" w:hAnsi="Palatino" w:cs="Arial Unicode MS"/>
+          <w:color w:val="000000"/>
+          <w:lang w:eastAsia="en-GB"/>
+          <w14:textOutline w14:w="0" w14:cap="flat" w14:cmpd="sng" w14:algn="ctr">
+            <w14:noFill/>
+            <w14:prstDash w14:val="solid"/>
+            <w14:bevel/>
+          </w14:textOutline>
+        </w:rPr>
+        <w:t xml:space="preserve"> library. Even in this case, it is needed to create a new input layer, containing the information regarding the input size.</w:t>
+      </w:r>
+      <w:r>
+        <w:rPr>
+          <w:rFonts w:ascii="Palatino" w:hAnsi="Palatino" w:cs="Arial Unicode MS"/>
+          <w:noProof/>
+          <w:color w:val="000000"/>
+          <w:lang w:val="it-IT" w:eastAsia="en-GB"/>
+          <w14:textOutline w14:w="0" w14:cap="flat" w14:cmpd="sng" w14:algn="ctr">
+            <w14:noFill/>
+            <w14:prstDash w14:val="solid"/>
+            <w14:bevel/>
+          </w14:textOutline>
+        </w:rPr>
+        <w:drawing>
+          <wp:inline distT="0" distB="0" distL="0" distR="0" wp14:anchorId="3976D5B3" wp14:editId="27D53188">
+            <wp:extent cx="6022835" cy="393375"/>
+            <wp:effectExtent l="0" t="0" r="0" b="6985"/>
+            <wp:docPr id="27" name="Picture 27"/>
+            <wp:cNvGraphicFramePr>
+              <a:graphicFrameLocks xmlns:a="http://schemas.openxmlformats.org/drawingml/2006/main" noChangeAspect="1"/>
+            </wp:cNvGraphicFramePr>
+            <a:graphic xmlns:a="http://schemas.openxmlformats.org/drawingml/2006/main">
+              <a:graphicData uri="http://schemas.openxmlformats.org/drawingml/2006/picture">
+                <pic:pic xmlns:pic="http://schemas.openxmlformats.org/drawingml/2006/picture">
+                  <pic:nvPicPr>
+                    <pic:cNvPr id="27" name="Picture 27"/>
+                    <pic:cNvPicPr>
+                      <a:picLocks noChangeAspect="1" noChangeArrowheads="1"/>
+                    </pic:cNvPicPr>
+                  </pic:nvPicPr>
+                  <pic:blipFill>
+                    <a:blip r:embed="rId41" cstate="print">
+                      <a:extLst>
+                        <a:ext uri="{28A0092B-C50C-407E-A947-70E740481C1C}">
+                          <a14:useLocalDpi xmlns:a14="http://schemas.microsoft.com/office/drawing/2010/main" val="0"/>
+                        </a:ext>
+                      </a:extLst>
+                    </a:blip>
+                    <a:stretch>
+                      <a:fillRect/>
+                    </a:stretch>
+                  </pic:blipFill>
+                  <pic:spPr bwMode="auto">
+                    <a:xfrm>
+                      <a:off x="0" y="0"/>
+                      <a:ext cx="6022835" cy="393375"/>
+                    </a:xfrm>
+                    <a:prstGeom prst="rect">
+                      <a:avLst/>
+                    </a:prstGeom>
+                    <a:noFill/>
+                    <a:ln>
+                      <a:noFill/>
+                    </a:ln>
+                  </pic:spPr>
+                </pic:pic>
+              </a:graphicData>
+            </a:graphic>
+          </wp:inline>
+        </w:drawing>
+      </w:r>
+    </w:p>
+    <w:p>
+      <w:pPr>
+        <w:spacing w:line="288" w:lineRule="auto"/>
+        <w:ind w:firstLine="600"/>
+        <w:rPr>
+          <w:rFonts w:ascii="Palatino" w:hAnsi="Palatino" w:cs="Arial Unicode MS"/>
+          <w:color w:val="000000"/>
+          <w:lang w:eastAsia="en-GB"/>
+          <w14:textOutline w14:w="0" w14:cap="flat" w14:cmpd="sng" w14:algn="ctr">
+            <w14:noFill/>
+            <w14:prstDash w14:val="solid"/>
+            <w14:bevel/>
+          </w14:textOutline>
+        </w:rPr>
+      </w:pPr>
+      <w:r>
+        <w:rPr>
+          <w:rFonts w:ascii="Palatino" w:hAnsi="Palatino" w:cs="Arial Unicode MS"/>
+          <w:color w:val="000000"/>
+          <w:lang w:eastAsia="en-GB"/>
+          <w14:textOutline w14:w="0" w14:cap="flat" w14:cmpd="sng" w14:algn="ctr">
+            <w14:noFill/>
+            <w14:prstDash w14:val="solid"/>
+            <w14:bevel/>
+          </w14:textOutline>
+        </w:rPr>
+        <w:t>The other steps concerning the model building and compilation are very similar to the ones described for the experiment with EfficientNet-B2.</w:t>
+      </w:r>
+    </w:p>
+    <w:p>
+      <w:pPr>
+        <w:spacing w:line="288" w:lineRule="auto"/>
+        <w:rPr>
+          <w:rFonts w:ascii="Palatino" w:hAnsi="Palatino" w:cs="Arial Unicode MS"/>
+          <w:color w:val="000000"/>
+          <w:lang w:eastAsia="en-GB"/>
+          <w14:textOutline w14:w="0" w14:cap="flat" w14:cmpd="sng" w14:algn="ctr">
+            <w14:noFill/>
+            <w14:prstDash w14:val="solid"/>
+            <w14:bevel/>
+          </w14:textOutline>
+        </w:rPr>
+      </w:pPr>
+      <w:r>
+        <w:rPr>
+          <w:rFonts w:ascii="Palatino" w:hAnsi="Palatino" w:cs="Arial Unicode MS"/>
+          <w:noProof/>
+          <w:color w:val="000000"/>
+          <w:lang w:eastAsia="en-GB"/>
+        </w:rPr>
+        <w:drawing>
+          <wp:inline distT="0" distB="0" distL="0" distR="0" wp14:anchorId="1F889C84" wp14:editId="144E3596">
+            <wp:extent cx="6093460" cy="3756348"/>
+            <wp:effectExtent l="0" t="0" r="2540" b="0"/>
+            <wp:docPr id="31" name="Picture 31"/>
+            <wp:cNvGraphicFramePr>
+              <a:graphicFrameLocks xmlns:a="http://schemas.openxmlformats.org/drawingml/2006/main" noChangeAspect="1"/>
+            </wp:cNvGraphicFramePr>
+            <a:graphic xmlns:a="http://schemas.openxmlformats.org/drawingml/2006/main">
+              <a:graphicData uri="http://schemas.openxmlformats.org/drawingml/2006/picture">
+                <pic:pic xmlns:pic="http://schemas.openxmlformats.org/drawingml/2006/picture">
+                  <pic:nvPicPr>
+                    <pic:cNvPr id="31" name="Picture 31"/>
+                    <pic:cNvPicPr/>
+                  </pic:nvPicPr>
+                  <pic:blipFill>
+                    <a:blip r:embed="rId42" cstate="print">
+                      <a:extLst>
+                        <a:ext uri="{28A0092B-C50C-407E-A947-70E740481C1C}">
+                          <a14:useLocalDpi xmlns:a14="http://schemas.microsoft.com/office/drawing/2010/main" val="0"/>
+                        </a:ext>
+                      </a:extLst>
+                    </a:blip>
+                    <a:stretch>
+                      <a:fillRect/>
+                    </a:stretch>
+                  </pic:blipFill>
+                  <pic:spPr>
+                    <a:xfrm>
+                      <a:off x="0" y="0"/>
+                      <a:ext cx="6093460" cy="3756348"/>
+                    </a:xfrm>
+                    <a:prstGeom prst="rect">
+                      <a:avLst/>
+                    </a:prstGeom>
+                  </pic:spPr>
+                </pic:pic>
+              </a:graphicData>
+            </a:graphic>
+          </wp:inline>
+        </w:drawing>
+      </w:r>
+    </w:p>
+    <w:p>
+      <w:pPr>
+        <w:spacing w:line="288" w:lineRule="auto"/>
+        <w:rPr>
+          <w:rFonts w:ascii="Palatino" w:hAnsi="Palatino" w:cs="Arial Unicode MS"/>
+          <w:color w:val="000000"/>
+          <w:lang w:eastAsia="en-GB"/>
+          <w14:textOutline w14:w="0" w14:cap="flat" w14:cmpd="sng" w14:algn="ctr">
+            <w14:noFill/>
+            <w14:prstDash w14:val="solid"/>
+            <w14:bevel/>
+          </w14:textOutline>
+        </w:rPr>
+      </w:pPr>
+      <w:r>
+        <w:rPr>
+          <w:rFonts w:ascii="Palatino" w:hAnsi="Palatino" w:cs="Arial Unicode MS"/>
+          <w:color w:val="000000"/>
+          <w:lang w:eastAsia="en-GB"/>
+          <w14:textOutline w14:w="0" w14:cap="flat" w14:cmpd="sng" w14:algn="ctr">
+            <w14:noFill/>
+            <w14:prstDash w14:val="solid"/>
+            <w14:bevel/>
+          </w14:textOutline>
+        </w:rPr>
+        <w:t>The image above shows the complete method used in this experiment in order to build-up and compile the model.</w:t>
+      </w:r>
+    </w:p>
+    <w:p>
+      <w:pPr>
+        <w:keepNext/>
+        <w:keepLines/>
+        <w:spacing w:before="160" w:after="120"/>
+        <w:jc w:val="center"/>
+        <w:outlineLvl w:val="2"/>
+        <w:rPr>
+          <w:rFonts w:asciiTheme="majorHAnsi" w:eastAsiaTheme="majorEastAsia" w:hAnsiTheme="majorHAnsi" w:cstheme="majorBidi"/>
+          <w:b/>
+        </w:rPr>
+      </w:pPr>
+      <w:r>
+        <w:rPr>
+          <w:rFonts w:asciiTheme="majorHAnsi" w:hAnsiTheme="majorHAnsi" w:cstheme="majorBidi"/>
+          <w:b/>
+        </w:rPr>
+        <w:lastRenderedPageBreak/>
+        <w:t>Model training, evaluation and predictions</w:t>
+      </w:r>
+    </w:p>
+    <w:p>
+      <w:pPr>
+        <w:spacing w:line="288" w:lineRule="auto"/>
+        <w:ind w:firstLine="600"/>
+        <w:rPr>
+          <w:rFonts w:ascii="Palatino" w:hAnsi="Palatino" w:cs="Arial Unicode MS"/>
+          <w:color w:val="000000"/>
+          <w:lang w:eastAsia="en-GB"/>
+          <w14:textOutline w14:w="0" w14:cap="flat" w14:cmpd="sng" w14:algn="ctr">
+            <w14:noFill/>
+            <w14:prstDash w14:val="solid"/>
+            <w14:bevel/>
+          </w14:textOutline>
+        </w:rPr>
+      </w:pPr>
+      <w:r>
+        <w:rPr>
+          <w:rFonts w:ascii="Palatino" w:hAnsi="Palatino" w:cs="Arial Unicode MS"/>
+          <w:color w:val="000000"/>
+          <w:lang w:eastAsia="en-GB"/>
+          <w14:textOutline w14:w="0" w14:cap="flat" w14:cmpd="sng" w14:algn="ctr">
+            <w14:noFill/>
+            <w14:prstDash w14:val="solid"/>
+            <w14:bevel/>
+          </w14:textOutline>
+        </w:rPr>
+        <w:t>Even for all these phases, the steps performed are very similar to the ones described for the experiment with EfficientNet-B</w:t>
+      </w:r>
+      <w:r>
+        <w:rPr>
+          <w:rFonts w:ascii="Palatino" w:hAnsi="Palatino" w:cs="Arial Unicode MS"/>
+          <w:color w:val="000000"/>
+          <w:lang w:eastAsia="en-GB"/>
+          <w14:textOutline w14:w="0" w14:cap="flat" w14:cmpd="sng" w14:algn="ctr">
+            <w14:noFill/>
+            <w14:prstDash w14:val="solid"/>
+            <w14:bevel/>
+          </w14:textOutline>
+        </w:rPr>
+        <w:t>0</w:t>
+      </w:r>
+      <w:r>
+        <w:rPr>
+          <w:rFonts w:ascii="Palatino" w:hAnsi="Palatino" w:cs="Arial Unicode MS"/>
+          <w:color w:val="000000"/>
+          <w:lang w:eastAsia="en-GB"/>
+          <w14:textOutline w14:w="0" w14:cap="flat" w14:cmpd="sng" w14:algn="ctr">
+            <w14:noFill/>
+            <w14:prstDash w14:val="solid"/>
+            <w14:bevel/>
+          </w14:textOutline>
+        </w:rPr>
+        <w:t>. So, only the main steps and codes are briefly reported.</w:t>
+      </w:r>
+    </w:p>
+    <w:p>
+      <w:pPr>
+        <w:spacing w:line="288" w:lineRule="auto"/>
+        <w:ind w:firstLine="600"/>
+        <w:rPr>
+          <w:rFonts w:ascii="Palatino" w:hAnsi="Palatino" w:cs="Arial Unicode MS"/>
+          <w:color w:val="000000"/>
+          <w:lang w:eastAsia="en-GB"/>
+          <w14:textOutline w14:w="0" w14:cap="flat" w14:cmpd="sng" w14:algn="ctr">
+            <w14:noFill/>
+            <w14:prstDash w14:val="solid"/>
+            <w14:bevel/>
+          </w14:textOutline>
+        </w:rPr>
+      </w:pPr>
+      <w:r>
+        <w:rPr>
+          <w:rFonts w:ascii="Palatino" w:hAnsi="Palatino" w:cs="Arial Unicode MS"/>
+          <w:color w:val="000000"/>
+          <w:lang w:eastAsia="en-GB"/>
+          <w14:textOutline w14:w="0" w14:cap="flat" w14:cmpd="sng" w14:algn="ctr">
+            <w14:noFill/>
+            <w14:prstDash w14:val="solid"/>
+            <w14:bevel/>
+          </w14:textOutline>
+        </w:rPr>
+        <w:t xml:space="preserve">In order to train the model, the number of epochs and the validation set should be defined. </w:t>
+      </w:r>
+      <w:r>
+        <w:rPr>
+          <w:rFonts w:ascii="Palatino" w:hAnsi="Palatino" w:cs="Arial Unicode MS"/>
+          <w:noProof/>
+          <w:color w:val="000000"/>
+          <w:lang w:eastAsia="en-GB"/>
+        </w:rPr>
+        <w:t>The model is trained along 5 epochs and the test set is also used as validation test.</w:t>
+      </w:r>
+      <w:r>
+        <w:rPr>
+          <w:rFonts w:ascii="Palatino" w:hAnsi="Palatino" w:cs="Arial Unicode MS"/>
+          <w:noProof/>
+          <w:color w:val="000000"/>
+          <w:lang w:eastAsia="en-GB"/>
+        </w:rPr>
+        <w:drawing>
+          <wp:inline distT="0" distB="0" distL="0" distR="0" wp14:anchorId="4949FC41" wp14:editId="365F234E">
+            <wp:extent cx="6093460" cy="291710"/>
+            <wp:effectExtent l="0" t="0" r="2540" b="0"/>
+            <wp:docPr id="1073741824" name="Picture 1073741824"/>
+            <wp:cNvGraphicFramePr>
+              <a:graphicFrameLocks xmlns:a="http://schemas.openxmlformats.org/drawingml/2006/main" noChangeAspect="1"/>
+            </wp:cNvGraphicFramePr>
+            <a:graphic xmlns:a="http://schemas.openxmlformats.org/drawingml/2006/main">
+              <a:graphicData uri="http://schemas.openxmlformats.org/drawingml/2006/picture">
+                <pic:pic xmlns:pic="http://schemas.openxmlformats.org/drawingml/2006/picture">
+                  <pic:nvPicPr>
+                    <pic:cNvPr id="20" name="Picture 20"/>
+                    <pic:cNvPicPr/>
+                  </pic:nvPicPr>
+                  <pic:blipFill rotWithShape="1">
+                    <a:blip r:embed="rId25">
+                      <a:extLst>
+                        <a:ext uri="{28A0092B-C50C-407E-A947-70E740481C1C}">
+                          <a14:useLocalDpi xmlns:a14="http://schemas.microsoft.com/office/drawing/2010/main" val="0"/>
+                        </a:ext>
+                      </a:extLst>
+                    </a:blip>
+                    <a:srcRect b="32740"/>
+                    <a:stretch/>
+                  </pic:blipFill>
+                  <pic:spPr bwMode="auto">
+                    <a:xfrm>
+                      <a:off x="0" y="0"/>
+                      <a:ext cx="6093460" cy="291710"/>
+                    </a:xfrm>
+                    <a:prstGeom prst="rect">
+                      <a:avLst/>
+                    </a:prstGeom>
+                    <a:ln>
+                      <a:noFill/>
+                    </a:ln>
+                    <a:extLst>
+                      <a:ext uri="{53640926-AAD7-44D8-BBD7-CCE9431645EC}">
+                        <a14:shadowObscured xmlns:a14="http://schemas.microsoft.com/office/drawing/2010/main"/>
+                      </a:ext>
+                    </a:extLst>
+                  </pic:spPr>
+                </pic:pic>
+              </a:graphicData>
+            </a:graphic>
+          </wp:inline>
+        </w:drawing>
+      </w:r>
+    </w:p>
+    <w:p>
+      <w:pPr>
+        <w:spacing w:line="288" w:lineRule="auto"/>
+        <w:ind w:firstLine="600"/>
+        <w:rPr>
+          <w:rFonts w:ascii="Palatino" w:hAnsi="Palatino" w:cs="Arial Unicode MS"/>
+          <w:color w:val="000000"/>
+          <w:lang w:eastAsia="en-GB"/>
+          <w14:textOutline w14:w="0" w14:cap="flat" w14:cmpd="sng" w14:algn="ctr">
+            <w14:noFill/>
+            <w14:prstDash w14:val="solid"/>
+            <w14:bevel/>
+          </w14:textOutline>
+        </w:rPr>
+      </w:pPr>
+      <w:r>
+        <w:rPr>
+          <w:rFonts w:ascii="Palatino" w:hAnsi="Palatino" w:cs="Arial Unicode MS"/>
+          <w:color w:val="000000"/>
+          <w:lang w:eastAsia="en-GB"/>
+          <w14:textOutline w14:w="0" w14:cap="flat" w14:cmpd="sng" w14:algn="ctr">
+            <w14:noFill/>
+            <w14:prstDash w14:val="solid"/>
+            <w14:bevel/>
+          </w14:textOutline>
+        </w:rPr>
+        <w:t>Then, the performances of the model need to be evaluated. In particular, the metrics used to measure the performances are the ones specified when the model is compiled. In our case, the reference metric is the accuracy, that is defined as the ratio of the number of correct predictions to the total number of input samples.</w:t>
+      </w:r>
+      <w:r>
+        <w:rPr>
+          <w:rFonts w:ascii="Palatino" w:hAnsi="Palatino" w:cs="Arial Unicode MS"/>
+          <w:noProof/>
+          <w:color w:val="000000"/>
+          <w:lang w:eastAsia="en-GB"/>
+        </w:rPr>
+        <w:drawing>
+          <wp:inline distT="0" distB="0" distL="0" distR="0" wp14:anchorId="7ADA2B11" wp14:editId="1EB3332C">
+            <wp:extent cx="6093460" cy="603250"/>
+            <wp:effectExtent l="0" t="0" r="2540" b="6350"/>
+            <wp:docPr id="1073741833" name="Picture 1073741833"/>
+            <wp:cNvGraphicFramePr>
+              <a:graphicFrameLocks xmlns:a="http://schemas.openxmlformats.org/drawingml/2006/main" noChangeAspect="1"/>
+            </wp:cNvGraphicFramePr>
+            <a:graphic xmlns:a="http://schemas.openxmlformats.org/drawingml/2006/main">
+              <a:graphicData uri="http://schemas.openxmlformats.org/drawingml/2006/picture">
+                <pic:pic xmlns:pic="http://schemas.openxmlformats.org/drawingml/2006/picture">
+                  <pic:nvPicPr>
+                    <pic:cNvPr id="8" name="Picture 8"/>
+                    <pic:cNvPicPr/>
+                  </pic:nvPicPr>
+                  <pic:blipFill>
+                    <a:blip r:embed="rId28">
+                      <a:extLst>
+                        <a:ext uri="{28A0092B-C50C-407E-A947-70E740481C1C}">
+                          <a14:useLocalDpi xmlns:a14="http://schemas.microsoft.com/office/drawing/2010/main" val="0"/>
+                        </a:ext>
+                      </a:extLst>
+                    </a:blip>
+                    <a:stretch>
+                      <a:fillRect/>
+                    </a:stretch>
+                  </pic:blipFill>
+                  <pic:spPr>
+                    <a:xfrm>
+                      <a:off x="0" y="0"/>
+                      <a:ext cx="6093460" cy="603250"/>
+                    </a:xfrm>
+                    <a:prstGeom prst="rect">
+                      <a:avLst/>
+                    </a:prstGeom>
+                  </pic:spPr>
+                </pic:pic>
+              </a:graphicData>
+            </a:graphic>
+          </wp:inline>
+        </w:drawing>
+      </w:r>
+    </w:p>
+    <w:p>
+      <w:pPr>
+        <w:spacing w:line="288" w:lineRule="auto"/>
+        <w:ind w:firstLine="600"/>
+        <w:rPr>
+          <w:rFonts w:ascii="Palatino" w:hAnsi="Palatino" w:cs="Arial Unicode MS"/>
+          <w:color w:val="000000"/>
+          <w:lang w:eastAsia="en-GB"/>
+          <w14:textOutline w14:w="0" w14:cap="flat" w14:cmpd="sng" w14:algn="ctr">
+            <w14:noFill/>
+            <w14:prstDash w14:val="solid"/>
+            <w14:bevel/>
+          </w14:textOutline>
+        </w:rPr>
+      </w:pPr>
+      <w:r>
+        <w:rPr>
+          <w:rFonts w:ascii="Palatino" w:hAnsi="Palatino" w:cs="Arial Unicode MS"/>
+          <w:color w:val="000000"/>
+          <w:lang w:eastAsia="en-GB"/>
+          <w14:textOutline w14:w="0" w14:cap="flat" w14:cmpd="sng" w14:algn="ctr">
+            <w14:noFill/>
+            <w14:prstDash w14:val="solid"/>
+            <w14:bevel/>
+          </w14:textOutline>
+        </w:rPr>
+        <w:t>The final phase concerns the usage of the model to classify some images that have not been used during the training phase. In particular, the model is asked to predict the label of all the images contained in the test set.</w:t>
+      </w:r>
+      <w:r>
+        <w:rPr>
+          <w:rFonts w:ascii="Palatino" w:hAnsi="Palatino" w:cs="Arial Unicode MS"/>
+          <w:noProof/>
+          <w:color w:val="000000"/>
+          <w:lang w:eastAsia="en-GB"/>
+        </w:rPr>
+        <w:drawing>
+          <wp:inline distT="0" distB="0" distL="0" distR="0" wp14:anchorId="5BBEEC89" wp14:editId="46851D89">
+            <wp:extent cx="6093460" cy="317702"/>
+            <wp:effectExtent l="0" t="0" r="2540" b="6350"/>
+            <wp:docPr id="1073741834" name="Picture 1073741834"/>
+            <wp:cNvGraphicFramePr>
+              <a:graphicFrameLocks xmlns:a="http://schemas.openxmlformats.org/drawingml/2006/main" noChangeAspect="1"/>
+            </wp:cNvGraphicFramePr>
+            <a:graphic xmlns:a="http://schemas.openxmlformats.org/drawingml/2006/main">
+              <a:graphicData uri="http://schemas.openxmlformats.org/drawingml/2006/picture">
+                <pic:pic xmlns:pic="http://schemas.openxmlformats.org/drawingml/2006/picture">
+                  <pic:nvPicPr>
+                    <pic:cNvPr id="11" name="Picture 11"/>
+                    <pic:cNvPicPr/>
+                  </pic:nvPicPr>
+                  <pic:blipFill rotWithShape="1">
+                    <a:blip r:embed="rId29">
+                      <a:extLst>
+                        <a:ext uri="{28A0092B-C50C-407E-A947-70E740481C1C}">
+                          <a14:useLocalDpi xmlns:a14="http://schemas.microsoft.com/office/drawing/2010/main" val="0"/>
+                        </a:ext>
+                      </a:extLst>
+                    </a:blip>
+                    <a:srcRect t="19173" b="-1"/>
+                    <a:stretch/>
+                  </pic:blipFill>
+                  <pic:spPr bwMode="auto">
+                    <a:xfrm>
+                      <a:off x="0" y="0"/>
+                      <a:ext cx="6093460" cy="317702"/>
+                    </a:xfrm>
+                    <a:prstGeom prst="rect">
+                      <a:avLst/>
+                    </a:prstGeom>
+                    <a:ln>
+                      <a:noFill/>
+                    </a:ln>
+                    <a:extLst>
+                      <a:ext uri="{53640926-AAD7-44D8-BBD7-CCE9431645EC}">
+                        <a14:shadowObscured xmlns:a14="http://schemas.microsoft.com/office/drawing/2010/main"/>
+                      </a:ext>
+                    </a:extLst>
+                  </pic:spPr>
+                </pic:pic>
+              </a:graphicData>
+            </a:graphic>
+          </wp:inline>
+        </w:drawing>
+      </w:r>
+    </w:p>
+    <w:p>
+      <w:pPr>
+        <w:spacing w:line="288" w:lineRule="auto"/>
+        <w:ind w:firstLine="600"/>
+        <w:rPr>
+          <w:rFonts w:ascii="Palatino" w:hAnsi="Palatino" w:cs="Arial Unicode MS"/>
+          <w:color w:val="000000"/>
+          <w:lang w:eastAsia="en-GB"/>
+          <w14:textOutline w14:w="0" w14:cap="flat" w14:cmpd="sng" w14:algn="ctr">
+            <w14:noFill/>
+            <w14:prstDash w14:val="solid"/>
+            <w14:bevel/>
+          </w14:textOutline>
+        </w:rPr>
+      </w:pPr>
+      <w:r>
+        <w:rPr>
+          <w:rFonts w:ascii="Palatino" w:hAnsi="Palatino" w:cs="Arial Unicode MS"/>
+          <w:color w:val="000000"/>
+          <w:lang w:eastAsia="en-GB"/>
+          <w14:textOutline w14:w="0" w14:cap="flat" w14:cmpd="sng" w14:algn="ctr">
+            <w14:noFill/>
+            <w14:prstDash w14:val="solid"/>
+            <w14:bevel/>
+          </w14:textOutline>
+        </w:rPr>
+        <w:t>We also compute and show the confusion matrix concerning the labels predicted from the model.</w:t>
+      </w:r>
+    </w:p>
+    <w:p>
+      <w:pPr>
+        <w:spacing w:line="288" w:lineRule="auto"/>
+        <w:rPr>
+          <w:rFonts w:ascii="Palatino" w:hAnsi="Palatino" w:cs="Arial Unicode MS"/>
+          <w:color w:val="000000"/>
+          <w:lang w:eastAsia="en-GB"/>
+          <w14:textOutline w14:w="0" w14:cap="flat" w14:cmpd="sng" w14:algn="ctr">
+            <w14:noFill/>
+            <w14:prstDash w14:val="solid"/>
+            <w14:bevel/>
+          </w14:textOutline>
+        </w:rPr>
+      </w:pPr>
+      <w:r>
+        <w:rPr>
+          <w:rFonts w:ascii="Palatino" w:hAnsi="Palatino" w:cs="Arial Unicode MS"/>
+          <w:noProof/>
+          <w:color w:val="000000"/>
+          <w:lang w:eastAsia="en-GB"/>
+        </w:rPr>
+        <w:drawing>
+          <wp:inline distT="0" distB="0" distL="0" distR="0" wp14:anchorId="7BCADB78" wp14:editId="30528E78">
+            <wp:extent cx="5038725" cy="1438275"/>
+            <wp:effectExtent l="0" t="0" r="9525" b="9525"/>
+            <wp:docPr id="1073741835" name="Picture 1073741835"/>
+            <wp:cNvGraphicFramePr>
+              <a:graphicFrameLocks xmlns:a="http://schemas.openxmlformats.org/drawingml/2006/main" noChangeAspect="1"/>
+            </wp:cNvGraphicFramePr>
+            <a:graphic xmlns:a="http://schemas.openxmlformats.org/drawingml/2006/main">
+              <a:graphicData uri="http://schemas.openxmlformats.org/drawingml/2006/picture">
+                <pic:pic xmlns:pic="http://schemas.openxmlformats.org/drawingml/2006/picture">
+                  <pic:nvPicPr>
+                    <pic:cNvPr id="25" name="Picture 25"/>
+                    <pic:cNvPicPr/>
+                  </pic:nvPicPr>
+                  <pic:blipFill>
+                    <a:blip r:embed="rId35">
+                      <a:extLst>
+                        <a:ext uri="{28A0092B-C50C-407E-A947-70E740481C1C}">
+                          <a14:useLocalDpi xmlns:a14="http://schemas.microsoft.com/office/drawing/2010/main" val="0"/>
+                        </a:ext>
+                      </a:extLst>
+                    </a:blip>
+                    <a:stretch>
+                      <a:fillRect/>
+                    </a:stretch>
+                  </pic:blipFill>
+                  <pic:spPr>
+                    <a:xfrm>
+                      <a:off x="0" y="0"/>
+                      <a:ext cx="5038725" cy="1438275"/>
+                    </a:xfrm>
+                    <a:prstGeom prst="rect">
+                      <a:avLst/>
+                    </a:prstGeom>
+                  </pic:spPr>
+                </pic:pic>
+              </a:graphicData>
+            </a:graphic>
+          </wp:inline>
+        </w:drawing>
+      </w:r>
+    </w:p>
+    <w:p>
+      <w:pPr>
+        <w:keepNext/>
+        <w:keepLines/>
+        <w:spacing w:before="160" w:after="120"/>
+        <w:jc w:val="center"/>
+        <w:outlineLvl w:val="2"/>
+        <w:rPr>
+          <w:rFonts w:asciiTheme="majorHAnsi" w:eastAsiaTheme="majorEastAsia" w:hAnsiTheme="majorHAnsi" w:cstheme="majorBidi"/>
+          <w:b/>
+        </w:rPr>
+      </w:pPr>
+      <w:r>
+        <w:rPr>
+          <w:rFonts w:asciiTheme="majorHAnsi" w:hAnsiTheme="majorHAnsi" w:cstheme="majorBidi"/>
+          <w:b/>
+        </w:rPr>
+        <w:t>Conclusion</w:t>
+      </w:r>
+    </w:p>
+    <w:p>
+      <w:pPr>
+        <w:spacing w:line="288" w:lineRule="auto"/>
+        <w:ind w:firstLine="600"/>
+        <w:rPr>
+          <w:rFonts w:ascii="Palatino" w:hAnsi="Palatino" w:cs="Arial Unicode MS"/>
+          <w:color w:val="000000"/>
+          <w:lang w:eastAsia="en-GB"/>
+          <w14:textOutline w14:w="0" w14:cap="flat" w14:cmpd="sng" w14:algn="ctr">
+            <w14:noFill/>
+            <w14:prstDash w14:val="solid"/>
+            <w14:bevel/>
+          </w14:textOutline>
+        </w:rPr>
+      </w:pPr>
+      <w:bookmarkStart w:id="0" w:name="_Hlk63458358"/>
+      <w:r>
+        <w:rPr>
+          <w:rFonts w:ascii="Palatino" w:hAnsi="Palatino" w:cs="Arial Unicode MS"/>
+          <w:color w:val="000000"/>
+          <w:lang w:eastAsia="en-GB"/>
+          <w14:textOutline w14:w="0" w14:cap="flat" w14:cmpd="sng" w14:algn="ctr">
+            <w14:noFill/>
+            <w14:prstDash w14:val="solid"/>
+            <w14:bevel/>
+          </w14:textOutline>
+        </w:rPr>
+        <w:t>In order to analyze the performances of EfficientNet-B</w:t>
+      </w:r>
+      <w:r>
+        <w:rPr>
+          <w:rFonts w:ascii="Palatino" w:hAnsi="Palatino" w:cs="Arial Unicode MS"/>
+          <w:color w:val="000000"/>
+          <w:lang w:eastAsia="en-GB"/>
+          <w14:textOutline w14:w="0" w14:cap="flat" w14:cmpd="sng" w14:algn="ctr">
+            <w14:noFill/>
+            <w14:prstDash w14:val="solid"/>
+            <w14:bevel/>
+          </w14:textOutline>
+        </w:rPr>
+        <w:t>2</w:t>
+      </w:r>
+      <w:r>
+        <w:rPr>
+          <w:rFonts w:ascii="Palatino" w:hAnsi="Palatino" w:cs="Arial Unicode MS"/>
+          <w:color w:val="000000"/>
+          <w:lang w:eastAsia="en-GB"/>
+          <w14:textOutline w14:w="0" w14:cap="flat" w14:cmpd="sng" w14:algn="ctr">
+            <w14:noFill/>
+            <w14:prstDash w14:val="solid"/>
+            <w14:bevel/>
+          </w14:textOutline>
+        </w:rPr>
+        <w:t xml:space="preserve"> on the "</w:t>
+      </w:r>
+      <w:proofErr w:type="spellStart"/>
+      <w:r>
+        <w:rPr>
+          <w:rFonts w:ascii="Palatino" w:hAnsi="Palatino" w:cs="Arial Unicode MS"/>
+          <w:color w:val="000000"/>
+          <w:lang w:eastAsia="en-GB"/>
+          <w14:textOutline w14:w="0" w14:cap="flat" w14:cmpd="sng" w14:algn="ctr">
+            <w14:noFill/>
+            <w14:prstDash w14:val="solid"/>
+            <w14:bevel/>
+          </w14:textOutline>
+        </w:rPr>
+        <w:t>rock_paper_scissors</w:t>
+      </w:r>
+      <w:proofErr w:type="spellEnd"/>
+      <w:r>
+        <w:rPr>
+          <w:rFonts w:ascii="Palatino" w:hAnsi="Palatino" w:cs="Arial Unicode MS"/>
+          <w:color w:val="000000"/>
+          <w:lang w:eastAsia="en-GB"/>
+          <w14:textOutline w14:w="0" w14:cap="flat" w14:cmpd="sng" w14:algn="ctr">
+            <w14:noFill/>
+            <w14:prstDash w14:val="solid"/>
+            <w14:bevel/>
+          </w14:textOutline>
+        </w:rPr>
+        <w:t>" dataset, it is needed to evaluate the accuracy's behavior of the model in different executions. Some examples are shown in the following paragraphs.</w:t>
+      </w:r>
+      <w:bookmarkEnd w:id="0"/>
+    </w:p>
+    <w:p>
+      <w:pPr>
+        <w:keepNext/>
+        <w:keepLines/>
+        <w:spacing w:before="160" w:after="120"/>
+        <w:jc w:val="center"/>
+        <w:outlineLvl w:val="3"/>
+        <w:rPr>
+          <w:rFonts w:asciiTheme="majorHAnsi" w:eastAsiaTheme="majorEastAsia" w:hAnsiTheme="majorHAnsi" w:cstheme="majorBidi"/>
+          <w:b/>
+          <w:i/>
+          <w:iCs/>
+        </w:rPr>
+      </w:pPr>
+      <w:r>
+        <w:rPr>
+          <w:rFonts w:asciiTheme="majorHAnsi" w:eastAsiaTheme="majorEastAsia" w:hAnsiTheme="majorHAnsi" w:cstheme="majorBidi"/>
+          <w:b/>
+          <w:i/>
+          <w:iCs/>
+        </w:rPr>
+        <w:lastRenderedPageBreak/>
+        <w:t>Execution Example 1</w:t>
+      </w:r>
+    </w:p>
+    <w:p>
+      <w:pPr>
+        <w:spacing w:line="288" w:lineRule="auto"/>
+        <w:ind w:firstLine="600"/>
+        <w:rPr>
+          <w:rFonts w:ascii="Palatino" w:hAnsi="Palatino" w:cs="Arial Unicode MS"/>
+          <w:color w:val="000000"/>
+          <w:lang w:eastAsia="en-GB"/>
+          <w14:textOutline w14:w="0" w14:cap="flat" w14:cmpd="sng" w14:algn="ctr">
+            <w14:noFill/>
+            <w14:prstDash w14:val="solid"/>
+            <w14:bevel/>
+          </w14:textOutline>
+        </w:rPr>
+      </w:pPr>
+      <w:r>
+        <w:rPr>
+          <w:rFonts w:ascii="Palatino" w:hAnsi="Palatino" w:cs="Arial Unicode MS"/>
+          <w:noProof/>
+          <w:color w:val="000000"/>
+          <w:lang w:eastAsia="en-GB"/>
+        </w:rPr>
+        <w:drawing>
+          <wp:inline distT="0" distB="0" distL="0" distR="0" wp14:anchorId="6A305F71" wp14:editId="28FA7B75">
+            <wp:extent cx="4420360" cy="3701986"/>
+            <wp:effectExtent l="0" t="0" r="0" b="0"/>
+            <wp:docPr id="1073741839" name="Picture 1073741839"/>
+            <wp:cNvGraphicFramePr>
+              <a:graphicFrameLocks xmlns:a="http://schemas.openxmlformats.org/drawingml/2006/main" noChangeAspect="1"/>
+            </wp:cNvGraphicFramePr>
+            <a:graphic xmlns:a="http://schemas.openxmlformats.org/drawingml/2006/main">
+              <a:graphicData uri="http://schemas.openxmlformats.org/drawingml/2006/picture">
+                <pic:pic xmlns:pic="http://schemas.openxmlformats.org/drawingml/2006/picture">
+                  <pic:nvPicPr>
+                    <pic:cNvPr id="1073741839" name="Picture 1073741839"/>
+                    <pic:cNvPicPr/>
+                  </pic:nvPicPr>
+                  <pic:blipFill>
+                    <a:blip r:embed="rId43">
+                      <a:extLst>
+                        <a:ext uri="{28A0092B-C50C-407E-A947-70E740481C1C}">
+                          <a14:useLocalDpi xmlns:a14="http://schemas.microsoft.com/office/drawing/2010/main" val="0"/>
+                        </a:ext>
+                      </a:extLst>
+                    </a:blip>
+                    <a:stretch>
+                      <a:fillRect/>
+                    </a:stretch>
+                  </pic:blipFill>
+                  <pic:spPr>
+                    <a:xfrm>
+                      <a:off x="0" y="0"/>
+                      <a:ext cx="4420360" cy="3701986"/>
+                    </a:xfrm>
+                    <a:prstGeom prst="rect">
+                      <a:avLst/>
+                    </a:prstGeom>
+                  </pic:spPr>
+                </pic:pic>
+              </a:graphicData>
+            </a:graphic>
+          </wp:inline>
+        </w:drawing>
+      </w:r>
+    </w:p>
+    <w:p>
+      <w:pPr>
+        <w:spacing w:line="288" w:lineRule="auto"/>
+        <w:ind w:firstLine="600"/>
+        <w:rPr>
+          <w:rFonts w:ascii="Palatino" w:hAnsi="Palatino" w:cs="Arial Unicode MS"/>
+          <w:color w:val="000000"/>
+          <w:lang w:eastAsia="en-GB"/>
+          <w14:textOutline w14:w="0" w14:cap="flat" w14:cmpd="sng" w14:algn="ctr">
+            <w14:noFill/>
+            <w14:prstDash w14:val="solid"/>
+            <w14:bevel/>
+          </w14:textOutline>
+        </w:rPr>
+      </w:pPr>
+      <w:r>
+        <w:rPr>
+          <w:rFonts w:ascii="Palatino" w:hAnsi="Palatino" w:cs="Arial Unicode MS"/>
+          <w:color w:val="000000"/>
+          <w:lang w:eastAsia="en-GB"/>
+          <w14:textOutline w14:w="0" w14:cap="flat" w14:cmpd="sng" w14:algn="ctr">
+            <w14:noFill/>
+            <w14:prstDash w14:val="solid"/>
+            <w14:bevel/>
+          </w14:textOutline>
+        </w:rPr>
+        <w:t>In this example, both the training and validation accuracies reach very good values (values &gt; 90%). As it can be seen from the confusion matrix, the model is able to perform a very good discrimination. In particular, it never fails to recognize hands playing rock, it recognizes hands playing scissors with an accuracy value equal to 9</w:t>
+      </w:r>
+      <w:r>
+        <w:rPr>
+          <w:rFonts w:ascii="Palatino" w:hAnsi="Palatino" w:cs="Arial Unicode MS"/>
+          <w:color w:val="000000"/>
+          <w:lang w:eastAsia="en-GB"/>
+          <w14:textOutline w14:w="0" w14:cap="flat" w14:cmpd="sng" w14:algn="ctr">
+            <w14:noFill/>
+            <w14:prstDash w14:val="solid"/>
+            <w14:bevel/>
+          </w14:textOutline>
+        </w:rPr>
+        <w:t>4</w:t>
+      </w:r>
+      <w:r>
+        <w:rPr>
+          <w:rFonts w:ascii="Palatino" w:hAnsi="Palatino" w:cs="Arial Unicode MS"/>
+          <w:color w:val="000000"/>
+          <w:lang w:eastAsia="en-GB"/>
+          <w14:textOutline w14:w="0" w14:cap="flat" w14:cmpd="sng" w14:algn="ctr">
+            <w14:noFill/>
+            <w14:prstDash w14:val="solid"/>
+            <w14:bevel/>
+          </w14:textOutline>
+        </w:rPr>
+        <w:t>% and hands playing scissors with a margin of error equal to 1</w:t>
+      </w:r>
+      <w:r>
+        <w:rPr>
+          <w:rFonts w:ascii="Palatino" w:hAnsi="Palatino" w:cs="Arial Unicode MS"/>
+          <w:color w:val="000000"/>
+          <w:lang w:eastAsia="en-GB"/>
+          <w14:textOutline w14:w="0" w14:cap="flat" w14:cmpd="sng" w14:algn="ctr">
+            <w14:noFill/>
+            <w14:prstDash w14:val="solid"/>
+            <w14:bevel/>
+          </w14:textOutline>
+        </w:rPr>
+        <w:t>7</w:t>
+      </w:r>
+      <w:r>
+        <w:rPr>
+          <w:rFonts w:ascii="Palatino" w:hAnsi="Palatino" w:cs="Arial Unicode MS"/>
+          <w:color w:val="000000"/>
+          <w:lang w:eastAsia="en-GB"/>
+          <w14:textOutline w14:w="0" w14:cap="flat" w14:cmpd="sng" w14:algn="ctr">
+            <w14:noFill/>
+            <w14:prstDash w14:val="solid"/>
+            <w14:bevel/>
+          </w14:textOutline>
+        </w:rPr>
+        <w:t xml:space="preserve">%. The </w:t>
+      </w:r>
+      <w:proofErr w:type="spellStart"/>
+      <w:r>
+        <w:rPr>
+          <w:rFonts w:ascii="Palatino" w:hAnsi="Palatino" w:cs="Arial Unicode MS"/>
+          <w:color w:val="000000"/>
+          <w:lang w:eastAsia="en-GB"/>
+          <w14:textOutline w14:w="0" w14:cap="flat" w14:cmpd="sng" w14:algn="ctr">
+            <w14:noFill/>
+            <w14:prstDash w14:val="solid"/>
+            <w14:bevel/>
+          </w14:textOutline>
+        </w:rPr>
+        <w:t>barplot</w:t>
+      </w:r>
+      <w:proofErr w:type="spellEnd"/>
+      <w:r>
+        <w:rPr>
+          <w:rFonts w:ascii="Palatino" w:hAnsi="Palatino" w:cs="Arial Unicode MS"/>
+          <w:color w:val="000000"/>
+          <w:lang w:eastAsia="en-GB"/>
+          <w14:textOutline w14:w="0" w14:cap="flat" w14:cmpd="sng" w14:algn="ctr">
+            <w14:noFill/>
+            <w14:prstDash w14:val="solid"/>
+            <w14:bevel/>
+          </w14:textOutline>
+        </w:rPr>
+        <w:t xml:space="preserve"> graphically shows the accuracy trend of the model over the different epochs.</w:t>
+      </w:r>
+    </w:p>
+    <w:p>
+      <w:pPr>
+        <w:keepNext/>
+        <w:keepLines/>
+        <w:spacing w:before="160" w:after="120"/>
+        <w:jc w:val="center"/>
+        <w:outlineLvl w:val="3"/>
+        <w:rPr>
+          <w:rFonts w:asciiTheme="majorHAnsi" w:eastAsiaTheme="majorEastAsia" w:hAnsiTheme="majorHAnsi" w:cstheme="majorBidi"/>
+          <w:b/>
+          <w:i/>
+          <w:iCs/>
+        </w:rPr>
+      </w:pPr>
+      <w:r>
+        <w:rPr>
+          <w:rFonts w:asciiTheme="majorHAnsi" w:eastAsiaTheme="majorEastAsia" w:hAnsiTheme="majorHAnsi" w:cstheme="majorBidi"/>
+          <w:b/>
+          <w:i/>
+          <w:iCs/>
+        </w:rPr>
+        <w:lastRenderedPageBreak/>
+        <w:t>Execution Example 2</w:t>
+      </w:r>
+    </w:p>
+    <w:p>
+      <w:pPr>
+        <w:ind w:firstLine="720"/>
+        <w:rPr>
+          <w:rFonts w:asciiTheme="minorHAnsi" w:hAnsiTheme="minorHAnsi"/>
+        </w:rPr>
+      </w:pPr>
+      <w:r>
+        <w:rPr>
+          <w:rFonts w:asciiTheme="minorHAnsi" w:hAnsiTheme="minorHAnsi"/>
+          <w:noProof/>
+        </w:rPr>
+        <w:drawing>
+          <wp:inline distT="0" distB="0" distL="0" distR="0" wp14:anchorId="5BF8AB85" wp14:editId="1E8A8FAF">
+            <wp:extent cx="3978323" cy="3307396"/>
+            <wp:effectExtent l="0" t="0" r="3175" b="7620"/>
+            <wp:docPr id="1073741840" name="Picture 1073741840"/>
+            <wp:cNvGraphicFramePr>
+              <a:graphicFrameLocks xmlns:a="http://schemas.openxmlformats.org/drawingml/2006/main" noChangeAspect="1"/>
+            </wp:cNvGraphicFramePr>
+            <a:graphic xmlns:a="http://schemas.openxmlformats.org/drawingml/2006/main">
+              <a:graphicData uri="http://schemas.openxmlformats.org/drawingml/2006/picture">
+                <pic:pic xmlns:pic="http://schemas.openxmlformats.org/drawingml/2006/picture">
+                  <pic:nvPicPr>
+                    <pic:cNvPr id="1073741840" name="Picture 1073741840"/>
+                    <pic:cNvPicPr/>
+                  </pic:nvPicPr>
+                  <pic:blipFill>
+                    <a:blip r:embed="rId44">
+                      <a:extLst>
+                        <a:ext uri="{28A0092B-C50C-407E-A947-70E740481C1C}">
+                          <a14:useLocalDpi xmlns:a14="http://schemas.microsoft.com/office/drawing/2010/main" val="0"/>
+                        </a:ext>
+                      </a:extLst>
+                    </a:blip>
+                    <a:stretch>
+                      <a:fillRect/>
+                    </a:stretch>
+                  </pic:blipFill>
+                  <pic:spPr>
+                    <a:xfrm>
+                      <a:off x="0" y="0"/>
+                      <a:ext cx="4023848" cy="3345244"/>
+                    </a:xfrm>
+                    <a:prstGeom prst="rect">
+                      <a:avLst/>
+                    </a:prstGeom>
+                  </pic:spPr>
+                </pic:pic>
+              </a:graphicData>
+            </a:graphic>
+          </wp:inline>
+        </w:drawing>
+      </w:r>
+    </w:p>
+    <w:p>
+      <w:pPr>
+        <w:spacing w:line="288" w:lineRule="auto"/>
+        <w:ind w:firstLine="600"/>
+        <w:rPr>
+          <w:rFonts w:ascii="Palatino" w:hAnsi="Palatino" w:cs="Arial Unicode MS"/>
+          <w:color w:val="000000"/>
+          <w:lang w:eastAsia="en-GB"/>
+          <w14:textOutline w14:w="0" w14:cap="flat" w14:cmpd="sng" w14:algn="ctr">
+            <w14:noFill/>
+            <w14:prstDash w14:val="solid"/>
+            <w14:bevel/>
+          </w14:textOutline>
+        </w:rPr>
+      </w:pPr>
+      <w:r>
+        <w:rPr>
+          <w:rFonts w:ascii="Palatino" w:hAnsi="Palatino" w:cs="Arial Unicode MS"/>
+          <w:color w:val="000000"/>
+          <w:lang w:eastAsia="en-GB"/>
+          <w14:textOutline w14:w="0" w14:cap="flat" w14:cmpd="sng" w14:algn="ctr">
+            <w14:noFill/>
+            <w14:prstDash w14:val="solid"/>
+            <w14:bevel/>
+          </w14:textOutline>
+        </w:rPr>
+        <w:t>Even i</w:t>
+      </w:r>
+      <w:r>
+        <w:rPr>
+          <w:rFonts w:ascii="Palatino" w:hAnsi="Palatino" w:cs="Arial Unicode MS"/>
+          <w:color w:val="000000"/>
+          <w:lang w:eastAsia="en-GB"/>
+          <w14:textOutline w14:w="0" w14:cap="flat" w14:cmpd="sng" w14:algn="ctr">
+            <w14:noFill/>
+            <w14:prstDash w14:val="solid"/>
+            <w14:bevel/>
+          </w14:textOutline>
+        </w:rPr>
+        <w:t xml:space="preserve">n this example, </w:t>
+      </w:r>
+      <w:r>
+        <w:rPr>
+          <w:rFonts w:ascii="Palatino" w:hAnsi="Palatino" w:cs="Arial Unicode MS"/>
+          <w:color w:val="000000"/>
+          <w:lang w:eastAsia="en-GB"/>
+          <w14:textOutline w14:w="0" w14:cap="flat" w14:cmpd="sng" w14:algn="ctr">
+            <w14:noFill/>
+            <w14:prstDash w14:val="solid"/>
+            <w14:bevel/>
+          </w14:textOutline>
+        </w:rPr>
+        <w:t xml:space="preserve">both </w:t>
+      </w:r>
+      <w:r>
+        <w:rPr>
+          <w:rFonts w:ascii="Palatino" w:hAnsi="Palatino" w:cs="Arial Unicode MS"/>
+          <w:color w:val="000000"/>
+          <w:lang w:eastAsia="en-GB"/>
+          <w14:textOutline w14:w="0" w14:cap="flat" w14:cmpd="sng" w14:algn="ctr">
+            <w14:noFill/>
+            <w14:prstDash w14:val="solid"/>
+            <w14:bevel/>
+          </w14:textOutline>
+        </w:rPr>
+        <w:t>the training and validation accuracies reach values</w:t>
+      </w:r>
+      <w:r>
+        <w:rPr>
+          <w:rFonts w:ascii="Palatino" w:hAnsi="Palatino" w:cs="Arial Unicode MS"/>
+          <w:color w:val="000000"/>
+          <w:lang w:eastAsia="en-GB"/>
+          <w14:textOutline w14:w="0" w14:cap="flat" w14:cmpd="sng" w14:algn="ctr">
+            <w14:noFill/>
+            <w14:prstDash w14:val="solid"/>
+            <w14:bevel/>
+          </w14:textOutline>
+        </w:rPr>
+        <w:t xml:space="preserve"> that are over the 90%.</w:t>
+      </w:r>
+      <w:r>
+        <w:rPr>
+          <w:rFonts w:ascii="Palatino" w:hAnsi="Palatino" w:cs="Arial Unicode MS"/>
+          <w:color w:val="000000"/>
+          <w:lang w:eastAsia="en-GB"/>
+          <w14:textOutline w14:w="0" w14:cap="flat" w14:cmpd="sng" w14:algn="ctr">
+            <w14:noFill/>
+            <w14:prstDash w14:val="solid"/>
+            <w14:bevel/>
+          </w14:textOutline>
+        </w:rPr>
+        <w:t xml:space="preserve"> Also, the confusion matrix shows the </w:t>
+      </w:r>
+      <w:r>
+        <w:rPr>
+          <w:rFonts w:ascii="Palatino" w:hAnsi="Palatino" w:cs="Arial Unicode MS"/>
+          <w:color w:val="000000"/>
+          <w:lang w:eastAsia="en-GB"/>
+          <w14:textOutline w14:w="0" w14:cap="flat" w14:cmpd="sng" w14:algn="ctr">
+            <w14:noFill/>
+            <w14:prstDash w14:val="solid"/>
+            <w14:bevel/>
+          </w14:textOutline>
+        </w:rPr>
+        <w:t>discrimination</w:t>
+      </w:r>
+      <w:r>
+        <w:rPr>
+          <w:rFonts w:ascii="Palatino" w:hAnsi="Palatino" w:cs="Arial Unicode MS"/>
+          <w:color w:val="000000"/>
+          <w:lang w:eastAsia="en-GB"/>
+          <w14:textOutline w14:w="0" w14:cap="flat" w14:cmpd="sng" w14:algn="ctr">
+            <w14:noFill/>
+            <w14:prstDash w14:val="solid"/>
+            <w14:bevel/>
+          </w14:textOutline>
+        </w:rPr>
+        <w:t xml:space="preserve"> power of the model that is still very good. In particular, with respect to the previous experiment, the model shows the same accuracy in the recognition of hands playing rock and very slight differences in the recognition of hands playing both scissors and paper. The </w:t>
+      </w:r>
+      <w:r>
+        <w:rPr>
+          <w:rFonts w:ascii="Palatino" w:hAnsi="Palatino" w:cs="Arial Unicode MS"/>
+          <w:color w:val="000000"/>
+          <w:lang w:eastAsia="en-GB"/>
+          <w14:textOutline w14:w="0" w14:cap="flat" w14:cmpd="sng" w14:algn="ctr">
+            <w14:noFill/>
+            <w14:prstDash w14:val="solid"/>
+            <w14:bevel/>
+          </w14:textOutline>
+        </w:rPr>
+        <w:t>accuracy trend of the model over the different epochs</w:t>
+      </w:r>
+      <w:r>
+        <w:rPr>
+          <w:rFonts w:ascii="Palatino" w:hAnsi="Palatino" w:cs="Arial Unicode MS"/>
+          <w:color w:val="000000"/>
+          <w:lang w:eastAsia="en-GB"/>
+          <w14:textOutline w14:w="0" w14:cap="flat" w14:cmpd="sng" w14:algn="ctr">
+            <w14:noFill/>
+            <w14:prstDash w14:val="solid"/>
+            <w14:bevel/>
+          </w14:textOutline>
+        </w:rPr>
+        <w:t xml:space="preserve"> is shown to be stable around the value 92%.</w:t>
+      </w:r>
+    </w:p>
+    <w:p>
+      <w:pPr>
+        <w:keepNext/>
+        <w:keepLines/>
+        <w:spacing w:before="160" w:after="120"/>
+        <w:jc w:val="center"/>
+        <w:outlineLvl w:val="3"/>
+        <w:rPr>
+          <w:rFonts w:asciiTheme="majorHAnsi" w:eastAsiaTheme="majorEastAsia" w:hAnsiTheme="majorHAnsi" w:cstheme="majorBidi"/>
+          <w:b/>
+          <w:i/>
+          <w:iCs/>
+        </w:rPr>
+      </w:pPr>
+      <w:r>
+        <w:rPr>
+          <w:rFonts w:asciiTheme="majorHAnsi" w:eastAsiaTheme="majorEastAsia" w:hAnsiTheme="majorHAnsi" w:cstheme="majorBidi"/>
+          <w:b/>
+          <w:i/>
+          <w:iCs/>
+        </w:rPr>
+        <w:lastRenderedPageBreak/>
+        <w:t>Execution Example 3</w:t>
+      </w:r>
+    </w:p>
+    <w:p>
+      <w:pPr>
+        <w:rPr>
+          <w:rFonts w:asciiTheme="minorHAnsi" w:hAnsiTheme="minorHAnsi"/>
+        </w:rPr>
+      </w:pPr>
+      <w:r>
+        <w:rPr>
+          <w:rFonts w:asciiTheme="minorHAnsi" w:hAnsiTheme="minorHAnsi"/>
+          <w:noProof/>
+        </w:rPr>
+        <w:drawing>
+          <wp:inline distT="0" distB="0" distL="0" distR="0" wp14:anchorId="35EF1248" wp14:editId="7F9A9E25">
+            <wp:extent cx="4623320" cy="3866477"/>
+            <wp:effectExtent l="0" t="0" r="6350" b="1270"/>
+            <wp:docPr id="1073741841" name="Picture 1073741841"/>
+            <wp:cNvGraphicFramePr>
+              <a:graphicFrameLocks xmlns:a="http://schemas.openxmlformats.org/drawingml/2006/main" noChangeAspect="1"/>
+            </wp:cNvGraphicFramePr>
+            <a:graphic xmlns:a="http://schemas.openxmlformats.org/drawingml/2006/main">
+              <a:graphicData uri="http://schemas.openxmlformats.org/drawingml/2006/picture">
+                <pic:pic xmlns:pic="http://schemas.openxmlformats.org/drawingml/2006/picture">
+                  <pic:nvPicPr>
+                    <pic:cNvPr id="1073741841" name="Picture 1073741841"/>
+                    <pic:cNvPicPr/>
+                  </pic:nvPicPr>
+                  <pic:blipFill>
+                    <a:blip r:embed="rId45">
+                      <a:extLst>
+                        <a:ext uri="{28A0092B-C50C-407E-A947-70E740481C1C}">
+                          <a14:useLocalDpi xmlns:a14="http://schemas.microsoft.com/office/drawing/2010/main" val="0"/>
+                        </a:ext>
+                      </a:extLst>
+                    </a:blip>
+                    <a:stretch>
+                      <a:fillRect/>
+                    </a:stretch>
+                  </pic:blipFill>
+                  <pic:spPr>
+                    <a:xfrm>
+                      <a:off x="0" y="0"/>
+                      <a:ext cx="4623320" cy="3866477"/>
+                    </a:xfrm>
+                    <a:prstGeom prst="rect">
+                      <a:avLst/>
+                    </a:prstGeom>
+                  </pic:spPr>
+                </pic:pic>
+              </a:graphicData>
+            </a:graphic>
+          </wp:inline>
+        </w:drawing>
+      </w:r>
+    </w:p>
+    <w:p>
+      <w:pPr>
+        <w:spacing w:line="288" w:lineRule="auto"/>
+        <w:ind w:firstLine="600"/>
+        <w:rPr>
+          <w:rFonts w:ascii="Palatino" w:hAnsi="Palatino" w:cs="Arial Unicode MS"/>
+          <w:color w:val="000000"/>
+          <w:lang w:eastAsia="en-GB"/>
+          <w14:textOutline w14:w="0" w14:cap="flat" w14:cmpd="sng" w14:algn="ctr">
+            <w14:noFill/>
+            <w14:prstDash w14:val="solid"/>
+            <w14:bevel/>
+          </w14:textOutline>
+        </w:rPr>
+      </w:pPr>
+      <w:r>
+        <w:rPr>
+          <w:rFonts w:ascii="Palatino" w:hAnsi="Palatino" w:cs="Arial Unicode MS"/>
+          <w:color w:val="000000"/>
+          <w:lang w:val="it-IT" w:eastAsia="en-GB"/>
+          <w14:textOutline w14:w="0" w14:cap="flat" w14:cmpd="sng" w14:algn="ctr">
+            <w14:noFill/>
+            <w14:prstDash w14:val="solid"/>
+            <w14:bevel/>
+          </w14:textOutline>
+        </w:rPr>
+        <w:tab/>
+      </w:r>
+      <w:r>
+        <w:rPr>
+          <w:rFonts w:ascii="Palatino" w:hAnsi="Palatino" w:cs="Arial Unicode MS"/>
+          <w:color w:val="000000"/>
+          <w:lang w:eastAsia="en-GB"/>
+          <w14:textOutline w14:w="0" w14:cap="flat" w14:cmpd="sng" w14:algn="ctr">
+            <w14:noFill/>
+            <w14:prstDash w14:val="solid"/>
+            <w14:bevel/>
+          </w14:textOutline>
+        </w:rPr>
+        <w:t xml:space="preserve">In this example, </w:t>
+      </w:r>
+      <w:r>
+        <w:rPr>
+          <w:rFonts w:ascii="Palatino" w:hAnsi="Palatino" w:cs="Arial Unicode MS"/>
+          <w:color w:val="000000"/>
+          <w:lang w:eastAsia="en-GB"/>
+          <w14:textOutline w14:w="0" w14:cap="flat" w14:cmpd="sng" w14:algn="ctr">
+            <w14:noFill/>
+            <w14:prstDash w14:val="solid"/>
+            <w14:bevel/>
+          </w14:textOutline>
+        </w:rPr>
+        <w:t xml:space="preserve">the training accuracy reaches an almost stable value of 98%, while the validation accuracy shows an increasing trend over the epochs and its final value stands around the 88%. According to the confusion matrix, the model never fails to recognize hands playing rock, it reaches very good values of accuracy in the recognition of hands playing scissors and acceptable values in the recognition of hands playing paper </w:t>
+      </w:r>
+      <w:r>
+        <w:rPr>
+          <w:rFonts w:ascii="Palatino" w:hAnsi="Palatino" w:cs="Arial Unicode MS"/>
+          <w:color w:val="000000"/>
+          <w:lang w:eastAsia="en-GB"/>
+          <w14:textOutline w14:w="0" w14:cap="flat" w14:cmpd="sng" w14:algn="ctr">
+            <w14:noFill/>
+            <w14:prstDash w14:val="solid"/>
+            <w14:bevel/>
+          </w14:textOutline>
+        </w:rPr>
+        <w:t>(accuracy = 7</w:t>
+      </w:r>
+      <w:r>
+        <w:rPr>
+          <w:rFonts w:ascii="Palatino" w:hAnsi="Palatino" w:cs="Arial Unicode MS"/>
+          <w:color w:val="000000"/>
+          <w:lang w:eastAsia="en-GB"/>
+          <w14:textOutline w14:w="0" w14:cap="flat" w14:cmpd="sng" w14:algn="ctr">
+            <w14:noFill/>
+            <w14:prstDash w14:val="solid"/>
+            <w14:bevel/>
+          </w14:textOutline>
+        </w:rPr>
+        <w:t>6</w:t>
+      </w:r>
+      <w:r>
+        <w:rPr>
+          <w:rFonts w:ascii="Palatino" w:hAnsi="Palatino" w:cs="Arial Unicode MS"/>
+          <w:color w:val="000000"/>
+          <w:lang w:eastAsia="en-GB"/>
+          <w14:textOutline w14:w="0" w14:cap="flat" w14:cmpd="sng" w14:algn="ctr">
+            <w14:noFill/>
+            <w14:prstDash w14:val="solid"/>
+            <w14:bevel/>
+          </w14:textOutline>
+        </w:rPr>
+        <w:t>%)</w:t>
+      </w:r>
+      <w:r>
+        <w:rPr>
+          <w:rFonts w:ascii="Palatino" w:hAnsi="Palatino" w:cs="Arial Unicode MS"/>
+          <w:color w:val="000000"/>
+          <w:lang w:eastAsia="en-GB"/>
+          <w14:textOutline w14:w="0" w14:cap="flat" w14:cmpd="sng" w14:algn="ctr">
+            <w14:noFill/>
+            <w14:prstDash w14:val="solid"/>
+            <w14:bevel/>
+          </w14:textOutline>
+        </w:rPr>
+        <w:t>.</w:t>
+      </w:r>
+    </w:p>
+    <w:p>
+      <w:pPr>
+        <w:keepNext/>
+        <w:keepLines/>
+        <w:spacing w:before="160" w:after="120"/>
+        <w:jc w:val="center"/>
+        <w:outlineLvl w:val="3"/>
+        <w:rPr>
+          <w:rFonts w:asciiTheme="majorHAnsi" w:eastAsiaTheme="majorEastAsia" w:hAnsiTheme="majorHAnsi" w:cstheme="majorBidi"/>
+          <w:b/>
+          <w:i/>
+          <w:iCs/>
+        </w:rPr>
+      </w:pPr>
+      <w:r>
+        <w:rPr>
+          <w:rFonts w:asciiTheme="majorHAnsi" w:eastAsiaTheme="majorEastAsia" w:hAnsiTheme="majorHAnsi" w:cstheme="majorBidi"/>
+          <w:b/>
+          <w:i/>
+          <w:iCs/>
+        </w:rPr>
+        <w:t>Final thoughts on the experiments’ results</w:t>
+      </w:r>
+    </w:p>
+    <w:p>
+      <w:pPr>
+        <w:rPr>
+          <w:rFonts w:ascii="Palatino" w:hAnsi="Palatino" w:cs="Arial Unicode MS"/>
+          <w:color w:val="000000"/>
+          <w14:textOutline w14:w="0" w14:cap="flat" w14:cmpd="sng" w14:algn="ctr">
+            <w14:noFill/>
+            <w14:prstDash w14:val="solid"/>
+            <w14:bevel/>
+          </w14:textOutline>
+        </w:rPr>
+      </w:pPr>
+      <w:r>
+        <w:rPr>
+          <w:rFonts w:ascii="Palatino" w:hAnsi="Palatino" w:cs="Arial Unicode MS"/>
+          <w:color w:val="000000"/>
+          <w14:textOutline w14:w="0" w14:cap="flat" w14:cmpd="sng" w14:algn="ctr">
+            <w14:noFill/>
+            <w14:prstDash w14:val="solid"/>
+            <w14:bevel/>
+          </w14:textOutline>
+        </w:rPr>
+        <w:tab/>
+        <w:t>The model has shown the best results in</w:t>
+      </w:r>
+      <w:r>
+        <w:rPr>
+          <w:rFonts w:ascii="Palatino" w:hAnsi="Palatino" w:cs="Arial Unicode MS"/>
+          <w:color w:val="000000"/>
+          <w14:textOutline w14:w="0" w14:cap="flat" w14:cmpd="sng" w14:algn="ctr">
+            <w14:noFill/>
+            <w14:prstDash w14:val="solid"/>
+            <w14:bevel/>
+          </w14:textOutline>
+        </w:rPr>
+        <w:t xml:space="preserve"> both</w:t>
+      </w:r>
+      <w:r>
+        <w:rPr>
+          <w:rFonts w:ascii="Palatino" w:hAnsi="Palatino" w:cs="Arial Unicode MS"/>
+          <w:color w:val="000000"/>
+          <w14:textOutline w14:w="0" w14:cap="flat" w14:cmpd="sng" w14:algn="ctr">
+            <w14:noFill/>
+            <w14:prstDash w14:val="solid"/>
+            <w14:bevel/>
+          </w14:textOutline>
+        </w:rPr>
+        <w:t xml:space="preserve"> the first</w:t>
+      </w:r>
+      <w:r>
+        <w:rPr>
+          <w:rFonts w:ascii="Palatino" w:hAnsi="Palatino" w:cs="Arial Unicode MS"/>
+          <w:color w:val="000000"/>
+          <w14:textOutline w14:w="0" w14:cap="flat" w14:cmpd="sng" w14:algn="ctr">
+            <w14:noFill/>
+            <w14:prstDash w14:val="solid"/>
+            <w14:bevel/>
+          </w14:textOutline>
+        </w:rPr>
+        <w:t xml:space="preserve"> and the second</w:t>
+      </w:r>
+      <w:r>
+        <w:rPr>
+          <w:rFonts w:ascii="Palatino" w:hAnsi="Palatino" w:cs="Arial Unicode MS"/>
+          <w:color w:val="000000"/>
+          <w14:textOutline w14:w="0" w14:cap="flat" w14:cmpd="sng" w14:algn="ctr">
+            <w14:noFill/>
+            <w14:prstDash w14:val="solid"/>
+            <w14:bevel/>
+          </w14:textOutline>
+        </w:rPr>
+        <w:t xml:space="preserve"> execution example</w:t>
+      </w:r>
+      <w:r>
+        <w:rPr>
+          <w:rFonts w:ascii="Palatino" w:hAnsi="Palatino" w:cs="Arial Unicode MS"/>
+          <w:color w:val="000000"/>
+          <w14:textOutline w14:w="0" w14:cap="flat" w14:cmpd="sng" w14:algn="ctr">
+            <w14:noFill/>
+            <w14:prstDash w14:val="solid"/>
+            <w14:bevel/>
+          </w14:textOutline>
+        </w:rPr>
+        <w:t>s</w:t>
+      </w:r>
+      <w:r>
+        <w:rPr>
+          <w:rFonts w:ascii="Palatino" w:hAnsi="Palatino" w:cs="Arial Unicode MS"/>
+          <w:color w:val="000000"/>
+          <w14:textOutline w14:w="0" w14:cap="flat" w14:cmpd="sng" w14:algn="ctr">
+            <w14:noFill/>
+            <w14:prstDash w14:val="solid"/>
+            <w14:bevel/>
+          </w14:textOutline>
+        </w:rPr>
+        <w:t xml:space="preserve">. The results can be considered </w:t>
+      </w:r>
+      <w:r>
+        <w:rPr>
+          <w:rFonts w:ascii="Palatino" w:hAnsi="Palatino" w:cs="Arial Unicode MS"/>
+          <w:color w:val="000000"/>
+          <w14:textOutline w14:w="0" w14:cap="flat" w14:cmpd="sng" w14:algn="ctr">
+            <w14:noFill/>
+            <w14:prstDash w14:val="solid"/>
+            <w14:bevel/>
+          </w14:textOutline>
+        </w:rPr>
+        <w:t>very good</w:t>
+      </w:r>
+      <w:r>
+        <w:rPr>
+          <w:rFonts w:ascii="Palatino" w:hAnsi="Palatino" w:cs="Arial Unicode MS"/>
+          <w:color w:val="000000"/>
+          <w14:textOutline w14:w="0" w14:cap="flat" w14:cmpd="sng" w14:algn="ctr">
+            <w14:noFill/>
+            <w14:prstDash w14:val="solid"/>
+            <w14:bevel/>
+          </w14:textOutline>
+        </w:rPr>
+        <w:t xml:space="preserve"> in the third execution example.</w:t>
+      </w:r>
+    </w:p>
+    <w:p>
+      <w:pPr>
+        <w:rPr>
+          <w:rFonts w:ascii="Palatino" w:hAnsi="Palatino" w:cs="Arial Unicode MS"/>
+          <w:color w:val="000000"/>
+          <w14:textOutline w14:w="0" w14:cap="flat" w14:cmpd="sng" w14:algn="ctr">
+            <w14:noFill/>
+            <w14:prstDash w14:val="solid"/>
+            <w14:bevel/>
+          </w14:textOutline>
+        </w:rPr>
+      </w:pPr>
+      <w:r>
+        <w:rPr>
+          <w:rFonts w:ascii="Palatino" w:hAnsi="Palatino" w:cs="Arial Unicode MS"/>
+          <w:color w:val="000000"/>
+          <w14:textOutline w14:w="0" w14:cap="flat" w14:cmpd="sng" w14:algn="ctr">
+            <w14:noFill/>
+            <w14:prstDash w14:val="solid"/>
+            <w14:bevel/>
+          </w14:textOutline>
+        </w:rPr>
+        <w:tab/>
+        <w:t>The three examples performed can prove that the pre-trained model EfficientNet-B2 reaches a discriminant power that is considerably stronger in average.</w:t>
+      </w:r>
+      <w:r>
+        <w:rPr>
+          <w:rFonts w:ascii="Palatino" w:hAnsi="Palatino" w:cs="Arial Unicode MS"/>
+          <w:color w:val="000000"/>
+          <w14:textOutline w14:w="0" w14:cap="flat" w14:cmpd="sng" w14:algn="ctr">
+            <w14:noFill/>
+            <w14:prstDash w14:val="solid"/>
+            <w14:bevel/>
+          </w14:textOutline>
+        </w:rPr>
+        <w:t xml:space="preserve"> In particular, among various execution examples, </w:t>
+      </w:r>
+      <w:r>
+        <w:rPr>
+          <w:rFonts w:ascii="Palatino" w:hAnsi="Palatino" w:cs="Arial Unicode MS"/>
+          <w:color w:val="000000"/>
+          <w14:textOutline w14:w="0" w14:cap="flat" w14:cmpd="sng" w14:algn="ctr">
+            <w14:noFill/>
+            <w14:prstDash w14:val="solid"/>
+            <w14:bevel/>
+          </w14:textOutline>
+        </w:rPr>
+        <w:t xml:space="preserve">it has been reported as </w:t>
+      </w:r>
+      <w:r>
+        <w:rPr>
+          <w:rFonts w:ascii="Palatino" w:hAnsi="Palatino" w:cs="Arial Unicode MS"/>
+          <w:color w:val="000000"/>
+          <w14:textOutline w14:w="0" w14:cap="flat" w14:cmpd="sng" w14:algn="ctr">
+            <w14:noFill/>
+            <w14:prstDash w14:val="solid"/>
+            <w14:bevel/>
+          </w14:textOutline>
+        </w:rPr>
+        <w:t xml:space="preserve">third experiment example </w:t>
+      </w:r>
+      <w:r>
+        <w:rPr>
+          <w:rFonts w:ascii="Palatino" w:hAnsi="Palatino" w:cs="Arial Unicode MS"/>
+          <w:color w:val="000000"/>
+          <w14:textOutline w14:w="0" w14:cap="flat" w14:cmpd="sng" w14:algn="ctr">
+            <w14:noFill/>
+            <w14:prstDash w14:val="solid"/>
+            <w14:bevel/>
+          </w14:textOutline>
+        </w:rPr>
+        <w:t>the one in which the worst results have been reached.</w:t>
+      </w:r>
+    </w:p>
+    <w:p>
+      <w:pPr>
+        <w:rPr>
+          <w:rFonts w:ascii="Palatino" w:hAnsi="Palatino" w:cs="Arial Unicode MS"/>
+          <w:color w:val="000000"/>
+          <w14:textOutline w14:w="0" w14:cap="flat" w14:cmpd="sng" w14:algn="ctr">
+            <w14:noFill/>
+            <w14:prstDash w14:val="solid"/>
+            <w14:bevel/>
+          </w14:textOutline>
+        </w:rPr>
+      </w:pPr>
+      <w:r>
+        <w:rPr>
+          <w:rFonts w:ascii="Palatino" w:hAnsi="Palatino" w:cs="Arial Unicode MS"/>
+          <w:color w:val="000000"/>
+          <w14:textOutline w14:w="0" w14:cap="flat" w14:cmpd="sng" w14:algn="ctr">
+            <w14:noFill/>
+            <w14:prstDash w14:val="solid"/>
+            <w14:bevel/>
+          </w14:textOutline>
+        </w:rPr>
+        <w:tab/>
+      </w:r>
+      <w:r>
+        <w:rPr>
+          <w:rFonts w:ascii="Palatino" w:hAnsi="Palatino" w:cs="Arial Unicode MS"/>
+          <w:color w:val="000000"/>
+          <w14:textOutline w14:w="0" w14:cap="flat" w14:cmpd="sng" w14:algn="ctr">
+            <w14:noFill/>
+            <w14:prstDash w14:val="solid"/>
+            <w14:bevel/>
+          </w14:textOutline>
+        </w:rPr>
+        <w:t>According to</w:t>
+      </w:r>
+      <w:r>
+        <w:rPr>
+          <w:rFonts w:ascii="Palatino" w:hAnsi="Palatino" w:cs="Arial Unicode MS"/>
+          <w:color w:val="000000"/>
+          <w14:textOutline w14:w="0" w14:cap="flat" w14:cmpd="sng" w14:algn="ctr">
+            <w14:noFill/>
+            <w14:prstDash w14:val="solid"/>
+            <w14:bevel/>
+          </w14:textOutline>
+        </w:rPr>
+        <w:t xml:space="preserve"> the results obtained with</w:t>
+      </w:r>
+      <w:r>
+        <w:rPr>
+          <w:rFonts w:ascii="Palatino" w:hAnsi="Palatino" w:cs="Arial Unicode MS"/>
+          <w:color w:val="000000"/>
+          <w14:textOutline w14:w="0" w14:cap="flat" w14:cmpd="sng" w14:algn="ctr">
+            <w14:noFill/>
+            <w14:prstDash w14:val="solid"/>
+            <w14:bevel/>
+          </w14:textOutline>
+        </w:rPr>
+        <w:t xml:space="preserve"> both</w:t>
+      </w:r>
+      <w:r>
+        <w:rPr>
+          <w:rFonts w:ascii="Palatino" w:hAnsi="Palatino" w:cs="Arial Unicode MS"/>
+          <w:color w:val="000000"/>
+          <w14:textOutline w14:w="0" w14:cap="flat" w14:cmpd="sng" w14:algn="ctr">
+            <w14:noFill/>
+            <w14:prstDash w14:val="solid"/>
+            <w14:bevel/>
+          </w14:textOutline>
+        </w:rPr>
+        <w:t xml:space="preserve"> </w:t>
+      </w:r>
+      <w:r>
+        <w:rPr>
+          <w:rFonts w:ascii="Palatino" w:hAnsi="Palatino" w:cs="Arial Unicode MS"/>
+          <w:color w:val="000000"/>
+          <w14:textOutline w14:w="0" w14:cap="flat" w14:cmpd="sng" w14:algn="ctr">
+            <w14:noFill/>
+            <w14:prstDash w14:val="solid"/>
+            <w14:bevel/>
+          </w14:textOutline>
+        </w:rPr>
+        <w:t>the previous</w:t>
+      </w:r>
+      <w:r>
+        <w:rPr>
+          <w:rFonts w:ascii="Palatino" w:hAnsi="Palatino" w:cs="Arial Unicode MS"/>
+          <w:color w:val="000000"/>
+          <w14:textOutline w14:w="0" w14:cap="flat" w14:cmpd="sng" w14:algn="ctr">
+            <w14:noFill/>
+            <w14:prstDash w14:val="solid"/>
+            <w14:bevel/>
+          </w14:textOutline>
+        </w:rPr>
+        <w:t xml:space="preserve"> pre-trained model</w:t>
+      </w:r>
+      <w:r>
+        <w:rPr>
+          <w:rFonts w:ascii="Palatino" w:hAnsi="Palatino" w:cs="Arial Unicode MS"/>
+          <w:color w:val="000000"/>
+          <w14:textOutline w14:w="0" w14:cap="flat" w14:cmpd="sng" w14:algn="ctr">
+            <w14:noFill/>
+            <w14:prstDash w14:val="solid"/>
+            <w14:bevel/>
+          </w14:textOutline>
+        </w:rPr>
+        <w:t>s</w:t>
+      </w:r>
+      <w:r>
+        <w:rPr>
+          <w:rFonts w:ascii="Palatino" w:hAnsi="Palatino" w:cs="Arial Unicode MS"/>
+          <w:color w:val="000000"/>
+          <w14:textOutline w14:w="0" w14:cap="flat" w14:cmpd="sng" w14:algn="ctr">
+            <w14:noFill/>
+            <w14:prstDash w14:val="solid"/>
+            <w14:bevel/>
+          </w14:textOutline>
+        </w:rPr>
+        <w:t xml:space="preserve">, it can be interesting to investigate the results that can be reached with a more powerful </w:t>
+      </w:r>
+      <w:proofErr w:type="spellStart"/>
+      <w:r>
+        <w:rPr>
+          <w:rFonts w:ascii="Palatino" w:hAnsi="Palatino" w:cs="Arial Unicode MS"/>
+          <w:color w:val="000000"/>
+          <w14:textOutline w14:w="0" w14:cap="flat" w14:cmpd="sng" w14:algn="ctr">
+            <w14:noFill/>
+            <w14:prstDash w14:val="solid"/>
+            <w14:bevel/>
+          </w14:textOutline>
+        </w:rPr>
+        <w:t>EfficientNet</w:t>
+      </w:r>
+      <w:proofErr w:type="spellEnd"/>
+      <w:r>
+        <w:rPr>
+          <w:rFonts w:ascii="Palatino" w:hAnsi="Palatino" w:cs="Arial Unicode MS"/>
+          <w:color w:val="000000"/>
+          <w14:textOutline w14:w="0" w14:cap="flat" w14:cmpd="sng" w14:algn="ctr">
+            <w14:noFill/>
+            <w14:prstDash w14:val="solid"/>
+            <w14:bevel/>
+          </w14:textOutline>
+        </w:rPr>
+        <w:t xml:space="preserve"> model</w:t>
+      </w:r>
+      <w:r>
+        <w:rPr>
+          <w:rFonts w:ascii="Palatino" w:hAnsi="Palatino" w:cs="Arial Unicode MS"/>
+          <w:color w:val="000000"/>
+          <w14:textOutline w14:w="0" w14:cap="flat" w14:cmpd="sng" w14:algn="ctr">
+            <w14:noFill/>
+            <w14:prstDash w14:val="solid"/>
+            <w14:bevel/>
+          </w14:textOutline>
+        </w:rPr>
+        <w:t>.</w:t>
+      </w:r>
+    </w:p>
+    <w:p>
+      <w:pPr>
+        <w:rPr>
+          <w:rFonts w:ascii="Palatino" w:hAnsi="Palatino" w:cs="Arial Unicode MS"/>
+          <w:color w:val="000000"/>
+          <w14:textOutline w14:w="0" w14:cap="flat" w14:cmpd="sng" w14:algn="ctr">
+            <w14:noFill/>
+            <w14:prstDash w14:val="solid"/>
+            <w14:bevel/>
+          </w14:textOutline>
+        </w:rPr>
+      </w:pPr>
+      <w:r>
+        <w:rPr>
+          <w:rFonts w:ascii="Palatino" w:hAnsi="Palatino" w:cs="Arial Unicode MS"/>
+          <w:color w:val="000000"/>
+          <w14:textOutline w14:w="0" w14:cap="flat" w14:cmpd="sng" w14:algn="ctr">
+            <w14:noFill/>
+            <w14:prstDash w14:val="solid"/>
+            <w14:bevel/>
+          </w14:textOutline>
+        </w:rPr>
+        <w:br w:type="page"/>
+      </w:r>
+    </w:p>
+    <w:p>
+      <w:pPr>
+        <w:pStyle w:val="Heading2"/>
+      </w:pPr>
+      <w:r>
+        <w:lastRenderedPageBreak/>
+        <w:t>EfficientNet-B</w:t>
+      </w:r>
+      <w:r>
+        <w:t>4</w:t>
+      </w:r>
+    </w:p>
+    <w:p>
+      <w:pPr>
+        <w:pStyle w:val="Body2"/>
+        <w:rPr>
+          <w:lang w:val="en-US"/>
+        </w:rPr>
+      </w:pPr>
+      <w:r>
+        <w:rPr>
+          <w:lang w:val="en-US"/>
+        </w:rPr>
+        <w:tab/>
+      </w:r>
+      <w:r>
+        <w:rPr>
+          <w:lang w:val="en-US"/>
+        </w:rPr>
+        <w:t>EfficientNet-B</w:t>
+      </w:r>
+      <w:r>
+        <w:rPr>
+          <w:lang w:val="en-US"/>
+        </w:rPr>
+        <w:t>4</w:t>
+      </w:r>
+      <w:r>
+        <w:rPr>
+          <w:lang w:val="en-US"/>
+        </w:rPr>
+        <w:t xml:space="preserve"> is a convolutional neural network that is trained on more than a million images from the ImageNet database. The network can classify images into 1000 object categories, such as keyboard, mouse, pencil, and many animals. As a result, the network has learned rich feature representations for a wide range of images. The model is characterized from more than </w:t>
+      </w:r>
+      <w:r>
+        <w:rPr>
+          <w:lang w:val="en-US"/>
+        </w:rPr>
+        <w:t>19</w:t>
+      </w:r>
+      <w:r>
+        <w:rPr>
+          <w:lang w:val="en-US"/>
+        </w:rPr>
+        <w:t xml:space="preserve"> million parameters and a top-1 accuracy value around the 8</w:t>
+      </w:r>
+      <w:r>
+        <w:rPr>
+          <w:lang w:val="en-US"/>
+        </w:rPr>
+        <w:t>3</w:t>
+      </w:r>
+      <w:r>
+        <w:rPr>
+          <w:lang w:val="en-US"/>
+        </w:rPr>
+        <w:t>%.</w:t>
+      </w:r>
+    </w:p>
+    <w:p>
+      <w:pPr>
+        <w:pStyle w:val="Body2"/>
+        <w:rPr>
+          <w:lang w:val="en-US"/>
+        </w:rPr>
+      </w:pPr>
+      <w:r>
+        <w:rPr>
+          <w:lang w:val="en-US"/>
+        </w:rPr>
+        <w:tab/>
+        <w:t xml:space="preserve">Since </w:t>
+      </w:r>
+      <w:r>
+        <w:rPr>
+          <w:lang w:val="en-US"/>
+        </w:rPr>
+        <w:t>it has been followed the same procedure also for this experiment, only the experiment conclusions will be reported. Furthermore, this choice also allows to avoid the report to be too long.</w:t>
+      </w:r>
+    </w:p>
+    <w:p>
+      <w:pPr>
+        <w:pStyle w:val="Heading3"/>
+      </w:pPr>
+      <w:r>
+        <w:t>Conclusion</w:t>
+      </w:r>
+    </w:p>
+    <w:p>
+      <w:pPr>
+        <w:pStyle w:val="Body2"/>
+        <w:rPr>
+          <w:lang w:val="en-US" w:eastAsia="en-US"/>
+        </w:rPr>
+      </w:pPr>
+      <w:r>
+        <w:rPr>
+          <w:lang w:val="en-US" w:eastAsia="en-US"/>
+        </w:rPr>
+        <w:tab/>
+      </w:r>
+      <w:r>
+        <w:rPr>
+          <w:lang w:val="en-US" w:eastAsia="en-US"/>
+        </w:rPr>
+        <w:t>In order to analyze the performances of EfficientNet-B</w:t>
+      </w:r>
+      <w:r>
+        <w:rPr>
+          <w:lang w:val="en-US" w:eastAsia="en-US"/>
+        </w:rPr>
+        <w:t>4</w:t>
+      </w:r>
+      <w:r>
+        <w:rPr>
+          <w:lang w:val="en-US" w:eastAsia="en-US"/>
+        </w:rPr>
+        <w:t xml:space="preserve"> on the "</w:t>
+      </w:r>
+      <w:proofErr w:type="spellStart"/>
+      <w:r>
+        <w:rPr>
+          <w:lang w:val="en-US" w:eastAsia="en-US"/>
+        </w:rPr>
+        <w:t>rock_paper_scissors</w:t>
+      </w:r>
+      <w:proofErr w:type="spellEnd"/>
+      <w:r>
+        <w:rPr>
+          <w:lang w:val="en-US" w:eastAsia="en-US"/>
+        </w:rPr>
+        <w:t>" dataset, it is needed to evaluate the accuracy's behavior of the model in different executions. Some examples are shown in the following paragraphs.</w:t>
+      </w:r>
+    </w:p>
+    <w:p>
+      <w:pPr>
+        <w:pStyle w:val="Heading4"/>
+      </w:pPr>
+      <w:proofErr w:type="spellStart"/>
+      <w:r>
+        <w:t>Execution</w:t>
+      </w:r>
+      <w:proofErr w:type="spellEnd"/>
+      <w:r>
+        <w:t xml:space="preserve"> </w:t>
+      </w:r>
+      <w:proofErr w:type="spellStart"/>
+      <w:r>
+        <w:t>Example</w:t>
+      </w:r>
+      <w:proofErr w:type="spellEnd"/>
+      <w:r>
+        <w:t xml:space="preserve"> 1</w:t>
+      </w:r>
+    </w:p>
+    <w:p>
+      <w:pPr>
+        <w:pStyle w:val="Heading4"/>
+      </w:pPr>
+      <w:proofErr w:type="spellStart"/>
+      <w:r>
+        <w:t>Execution</w:t>
+      </w:r>
+      <w:proofErr w:type="spellEnd"/>
+      <w:r>
+        <w:t xml:space="preserve"> </w:t>
+      </w:r>
+      <w:proofErr w:type="spellStart"/>
+      <w:r>
+        <w:t>Example</w:t>
+      </w:r>
+      <w:proofErr w:type="spellEnd"/>
+      <w:r>
+        <w:t xml:space="preserve"> 2</w:t>
+      </w:r>
+    </w:p>
+    <w:p>
+      <w:pPr>
+        <w:pStyle w:val="Heading4"/>
+      </w:pPr>
+      <w:proofErr w:type="spellStart"/>
+      <w:r>
+        <w:t>Execution</w:t>
+      </w:r>
+      <w:proofErr w:type="spellEnd"/>
+      <w:r>
+        <w:t xml:space="preserve"> </w:t>
+      </w:r>
+      <w:proofErr w:type="spellStart"/>
+      <w:r>
+        <w:t>Example</w:t>
+      </w:r>
+      <w:proofErr w:type="spellEnd"/>
+      <w:r>
+        <w:t xml:space="preserve"> 3</w:t>
+      </w:r>
+    </w:p>
+    <w:p>
+      <w:pPr>
+        <w:pStyle w:val="Heading4"/>
+        <w:rPr>
+          <w:lang w:val="en-US"/>
+        </w:rPr>
+      </w:pPr>
+      <w:r>
+        <w:rPr>
+          <w:lang w:val="en-US"/>
+        </w:rPr>
+        <w:t>Final thoughts on the experiments’ r</w:t>
+      </w:r>
+      <w:r>
+        <w:rPr>
+          <w:lang w:val="en-US"/>
+        </w:rPr>
+        <w:t>esults</w:t>
       </w:r>
     </w:p>
     <w:sectPr>
-      <w:headerReference w:type="default" r:id="rId36"/>
+      <w:headerReference w:type="default" r:id="rId46"/>
       <w:pgSz w:w="11900" w:h="16840"/>
       <w:pgMar w:top="1080" w:right="1152" w:bottom="1656" w:left="1152" w:header="720" w:footer="864" w:gutter="0"/>
       <w:cols w:space="720"/>
@@ -7408,7 +10258,7 @@
   <w:style w:type="paragraph" w:styleId="Heading3">
     <w:name w:val="heading 3"/>
     <w:basedOn w:val="Normal"/>
-    <w:next w:val="Normal"/>
+    <w:next w:val="Body2"/>
     <w:link w:val="Heading3Char"/>
     <w:uiPriority w:val="9"/>
     <w:unhideWhenUsed/>
@@ -7424,6 +10274,30 @@
     <w:rPr>
       <w:rFonts w:asciiTheme="majorHAnsi" w:eastAsiaTheme="majorEastAsia" w:hAnsiTheme="majorHAnsi" w:cstheme="majorBidi"/>
       <w:b/>
+    </w:rPr>
+  </w:style>
+  <w:style w:type="paragraph" w:styleId="Heading4">
+    <w:name w:val="heading 4"/>
+    <w:basedOn w:val="Body2"/>
+    <w:next w:val="Body2"/>
+    <w:link w:val="Heading4Char"/>
+    <w:uiPriority w:val="9"/>
+    <w:unhideWhenUsed/>
+    <w:qFormat/>
+    <w:rsid w:val="005C331B"/>
+    <w:pPr>
+      <w:keepNext/>
+      <w:keepLines/>
+      <w:spacing w:before="160" w:after="120"/>
+      <w:jc w:val="center"/>
+      <w:outlineLvl w:val="3"/>
+    </w:pPr>
+    <w:rPr>
+      <w:rFonts w:asciiTheme="majorHAnsi" w:eastAsiaTheme="majorEastAsia" w:hAnsiTheme="majorHAnsi" w:cstheme="majorBidi"/>
+      <w:b/>
+      <w:i/>
+      <w:iCs/>
+      <w:color w:val="auto"/>
     </w:rPr>
   </w:style>
   <w:style w:type="character" w:default="1" w:styleId="DefaultParagraphFont">
@@ -7719,6 +10593,27 @@
       <w:sz w:val="24"/>
       <w:szCs w:val="24"/>
       <w:lang w:eastAsia="en-US"/>
+    </w:rPr>
+  </w:style>
+  <w:style w:type="character" w:customStyle="1" w:styleId="Heading4Char">
+    <w:name w:val="Heading 4 Char"/>
+    <w:basedOn w:val="DefaultParagraphFont"/>
+    <w:link w:val="Heading4"/>
+    <w:uiPriority w:val="9"/>
+    <w:rsid w:val="005C331B"/>
+    <w:rPr>
+      <w:rFonts w:asciiTheme="majorHAnsi" w:eastAsiaTheme="majorEastAsia" w:hAnsiTheme="majorHAnsi" w:cstheme="majorBidi"/>
+      <w:b/>
+      <w:i/>
+      <w:iCs/>
+      <w:sz w:val="24"/>
+      <w:szCs w:val="24"/>
+      <w:lang w:val="it-IT"/>
+      <w14:textOutline w14:w="0" w14:cap="flat" w14:cmpd="sng" w14:algn="ctr">
+        <w14:noFill/>
+        <w14:prstDash w14:val="solid"/>
+        <w14:bevel/>
+      </w14:textOutline>
     </w:rPr>
   </w:style>
 </w:styles>

</xml_diff>

<commit_message>
Trained models added, cnn building and evaluation refactored
</commit_message>
<xml_diff>
--- a/Gatto_Laino_Intelligent_System.docx
+++ b/Gatto_Laino_Intelligent_System.docx
@@ -182,11 +182,11 @@
           </mc:Choice>
           <mc:Fallback>
             <w:pict>
-              <v:group w14:anchorId="4A030728" id="officeArt object" o:spid="_x0000_s1026" style="position:absolute;margin-left:57pt;margin-top:205.25pt;width:480.8pt;height:2pt;z-index:251660288;mso-wrap-distance-left:12pt;mso-wrap-distance-top:12pt;mso-wrap-distance-right:12pt;mso-wrap-distance-bottom:12pt;mso-position-horizontal-relative:page;mso-position-vertical-relative:page" coordsize="61066,254" o:gfxdata="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">
-                <v:line id="Shape 1073741828" o:spid="_x0000_s1027" style="position:absolute;visibility:visible;mso-wrap-style:square" from="0,254" to="61066,254" o:connectortype="straight" o:gfxdata="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" strokecolor="#008cb4 [3204]">
+              <v:group w14:anchorId="02C5DA55" id="officeArt object" o:spid="_x0000_s1026" style="position:absolute;margin-left:57pt;margin-top:205.25pt;width:480.8pt;height:2pt;z-index:251660288;mso-wrap-distance-left:12pt;mso-wrap-distance-top:12pt;mso-wrap-distance-right:12pt;mso-wrap-distance-bottom:12pt;mso-position-horizontal-relative:page;mso-position-vertical-relative:page" coordsize="61066,254" o:gfxdata="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">
+                <v:line id="Shape 1073741828" o:spid="_x0000_s1027" style="position:absolute;visibility:visible;mso-wrap-style:square" from="0,254" to="61066,254" o:connectortype="straight" o:gfxdata="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" strokecolor="#008cb4 [3204]">
                   <v:stroke miterlimit="4" joinstyle="miter"/>
                 </v:line>
-                <v:line id="Shape 1073741829" o:spid="_x0000_s1028" style="position:absolute;visibility:visible;mso-wrap-style:square" from="0,0" to="61066,0" o:connectortype="straight" o:gfxdata="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" strokecolor="#008cb4 [3204]" strokeweight="1pt">
+                <v:line id="Shape 1073741829" o:spid="_x0000_s1028" style="position:absolute;visibility:visible;mso-wrap-style:square" from="0,0" to="61066,0" o:connectortype="straight" o:gfxdata="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" strokecolor="#008cb4 [3204]" strokeweight="1pt">
                   <v:stroke miterlimit="4" joinstyle="miter"/>
                 </v:line>
                 <w10:wrap anchorx="page" anchory="page"/>
@@ -3387,12 +3387,14 @@
           <w:lang w:val="en-US"/>
         </w:rPr>
       </w:pPr>
+      <w:bookmarkStart w:id="0" w:name="_Hlk63606482"/>
       <w:r>
         <w:rPr>
           <w:lang w:val="en-US"/>
         </w:rPr>
         <w:t>Before the training phase, the model is compiled. In particular, it is needed to specify some parameters, such as the optimizer, the loss function and the metrics.</w:t>
       </w:r>
+      <w:bookmarkEnd w:id="0"/>
       <w:r>
         <w:rPr>
           <w:noProof/>
@@ -3802,9 +3804,9 @@
           </w14:textOutline>
         </w:rPr>
         <w:drawing>
-          <wp:inline distT="0" distB="0" distL="0" distR="0" wp14:anchorId="290BA818" wp14:editId="6E159C43">
-            <wp:extent cx="6093460" cy="291710"/>
-            <wp:effectExtent l="0" t="0" r="2540" b="0"/>
+          <wp:inline distT="0" distB="0" distL="0" distR="0" wp14:anchorId="290BA818" wp14:editId="09EF5B8F">
+            <wp:extent cx="6088342" cy="462062"/>
+            <wp:effectExtent l="0" t="0" r="0" b="0"/>
             <wp:docPr id="20" name="Picture 20"/>
             <wp:cNvGraphicFramePr>
               <a:graphicFrameLocks xmlns:a="http://schemas.openxmlformats.org/drawingml/2006/main" noChangeAspect="1"/>
@@ -3824,13 +3826,13 @@
                         </a:ext>
                       </a:extLst>
                     </a:blip>
-                    <a:srcRect b="32740"/>
+                    <a:srcRect t="1745" b="27769"/>
                     <a:stretch/>
                   </pic:blipFill>
                   <pic:spPr bwMode="auto">
                     <a:xfrm>
                       <a:off x="0" y="0"/>
-                      <a:ext cx="6093460" cy="291710"/>
+                      <a:ext cx="6093460" cy="462450"/>
                     </a:xfrm>
                     <a:prstGeom prst="rect">
                       <a:avLst/>
@@ -3874,32 +3876,94 @@
             <w14:bevel/>
           </w14:textOutline>
         </w:rPr>
+        <w:t>The model is trained along 5 epochs</w:t>
+      </w:r>
+      <w:r>
+        <w:rPr>
+          <w:noProof/>
+          <w:lang w:val="en-US"/>
+          <w14:textOutline w14:w="0" w14:cap="rnd" w14:cmpd="sng" w14:algn="ctr">
+            <w14:noFill/>
+            <w14:prstDash w14:val="solid"/>
+            <w14:bevel/>
+          </w14:textOutline>
+        </w:rPr>
+        <w:t xml:space="preserve"> and the test set is also used as validation test.</w:t>
+      </w:r>
+      <w:r>
+        <w:rPr>
+          <w:noProof/>
+          <w:lang w:val="en-US"/>
+          <w14:textOutline w14:w="0" w14:cap="rnd" w14:cmpd="sng" w14:algn="ctr">
+            <w14:noFill/>
+            <w14:prstDash w14:val="solid"/>
+            <w14:bevel/>
+          </w14:textOutline>
+        </w:rPr>
+        <w:t xml:space="preserve"> It is also specified the batch_size parameter, that represents the n</w:t>
+      </w:r>
+      <w:r>
+        <w:rPr>
+          <w:noProof/>
+          <w:lang w:val="en-US"/>
+          <w14:textOutline w14:w="0" w14:cap="rnd" w14:cmpd="sng" w14:algn="ctr">
+            <w14:noFill/>
+            <w14:prstDash w14:val="solid"/>
+            <w14:bevel/>
+          </w14:textOutline>
+        </w:rPr>
+        <w:t>umber of samples per gradient update.</w:t>
+      </w:r>
+      <w:r>
+        <w:rPr>
+          <w:noProof/>
+          <w:lang w:val="en-US"/>
+          <w14:textOutline w14:w="0" w14:cap="rnd" w14:cmpd="sng" w14:algn="ctr">
+            <w14:noFill/>
+            <w14:prstDash w14:val="solid"/>
+            <w14:bevel/>
+          </w14:textOutline>
+        </w:rPr>
+        <w:t xml:space="preserve"> In particular, </w:t>
+      </w:r>
+      <w:r>
+        <w:rPr>
+          <w:noProof/>
+          <w:lang w:val="en-US"/>
+          <w14:textOutline w14:w="0" w14:cap="rnd" w14:cmpd="sng" w14:algn="ctr">
+            <w14:noFill/>
+            <w14:prstDash w14:val="solid"/>
+            <w14:bevel/>
+          </w14:textOutline>
+        </w:rPr>
+        <w:t>using a batch_size value equal to 105, the training set is perfectly divided into 24 batches.</w:t>
+      </w:r>
+    </w:p>
+    <w:p>
+      <w:pPr>
+        <w:pStyle w:val="Body"/>
+        <w:rPr>
+          <w:noProof/>
+          <w:lang w:val="en-US"/>
+          <w14:textOutline w14:w="0" w14:cap="rnd" w14:cmpd="sng" w14:algn="ctr">
+            <w14:noFill/>
+            <w14:prstDash w14:val="solid"/>
+            <w14:bevel/>
+          </w14:textOutline>
+        </w:rPr>
+      </w:pPr>
+      <w:r>
+        <w:rPr>
+          <w:noProof/>
+          <w:lang w:val="en-US"/>
+          <w14:textOutline w14:w="0" w14:cap="rnd" w14:cmpd="sng" w14:algn="ctr">
+            <w14:noFill/>
+            <w14:prstDash w14:val="solid"/>
+            <w14:bevel/>
+          </w14:textOutline>
+        </w:rPr>
         <w:lastRenderedPageBreak/>
-        <w:t>The model is trained along 5 epochs</w:t>
-      </w:r>
-      <w:r>
-        <w:rPr>
-          <w:noProof/>
-          <w:lang w:val="en-US"/>
-          <w14:textOutline w14:w="0" w14:cap="rnd" w14:cmpd="sng" w14:algn="ctr">
-            <w14:noFill/>
-            <w14:prstDash w14:val="solid"/>
-            <w14:bevel/>
-          </w14:textOutline>
-        </w:rPr>
-        <w:t xml:space="preserve"> and the test set is also used as validation test.</w:t>
-      </w:r>
-      <w:r>
-        <w:rPr>
-          <w:noProof/>
-          <w:lang w:val="en-US"/>
-          <w14:textOutline w14:w="0" w14:cap="rnd" w14:cmpd="sng" w14:algn="ctr">
-            <w14:noFill/>
-            <w14:prstDash w14:val="solid"/>
-            <w14:bevel/>
-          </w14:textOutline>
-        </w:rPr>
-        <w:t xml:space="preserve"> An example of training execution is shown in the following image.</w:t>
+        <w:t>An example of training execution is shown in the following image.</w:t>
       </w:r>
       <w:r>
         <w:rPr>
@@ -4012,7 +4076,7 @@
                     <pic:cNvPicPr/>
                   </pic:nvPicPr>
                   <pic:blipFill rotWithShape="1">
-                    <a:blip r:embed="rId25">
+                    <a:blip r:embed="rId27">
                       <a:extLst>
                         <a:ext uri="{28A0092B-C50C-407E-A947-70E740481C1C}">
                           <a14:useLocalDpi xmlns:a14="http://schemas.microsoft.com/office/drawing/2010/main" val="0"/>
@@ -4071,7 +4135,7 @@
                     <pic:cNvPicPr/>
                   </pic:nvPicPr>
                   <pic:blipFill>
-                    <a:blip r:embed="rId27">
+                    <a:blip r:embed="rId28">
                       <a:extLst>
                         <a:ext uri="{28A0092B-C50C-407E-A947-70E740481C1C}">
                           <a14:useLocalDpi xmlns:a14="http://schemas.microsoft.com/office/drawing/2010/main" val="0"/>
@@ -4272,41 +4336,13 @@
     </w:p>
     <w:p>
       <w:pPr>
-        <w:pStyle w:val="Body"/>
-        <w:rPr>
-          <w:noProof/>
-          <w:color w:val="FF0000"/>
-          <w:lang w:val="en-US"/>
-          <w14:textOutline w14:w="0" w14:cap="rnd" w14:cmpd="sng" w14:algn="ctr">
-            <w14:noFill/>
-            <w14:prstDash w14:val="solid"/>
-            <w14:bevel/>
-          </w14:textOutline>
-        </w:rPr>
-      </w:pPr>
-      <w:r>
-        <w:rPr>
-          <w:noProof/>
-          <w:color w:val="FF0000"/>
-          <w:lang w:val="en-US"/>
-          <w14:textOutline w14:w="0" w14:cap="rnd" w14:cmpd="sng" w14:algn="ctr">
-            <w14:noFill/>
-            <w14:prstDash w14:val="solid"/>
-            <w14:bevel/>
-          </w14:textOutline>
+        <w:pStyle w:val="Heading3"/>
+      </w:pPr>
+      <w:r>
+        <w:rPr>
+          <w:rFonts w:eastAsia="Arial Unicode MS"/>
         </w:rPr>
         <w:lastRenderedPageBreak/>
-        <w:t>(eventually, use validation set (taken from train) instead of test set in the fit validation)</w:t>
-      </w:r>
-    </w:p>
-    <w:p>
-      <w:pPr>
-        <w:pStyle w:val="Heading3"/>
-      </w:pPr>
-      <w:r>
-        <w:rPr>
-          <w:rFonts w:eastAsia="Arial Unicode MS"/>
-        </w:rPr>
         <w:t>Evaluate the model</w:t>
       </w:r>
     </w:p>
@@ -4373,7 +4409,7 @@
                     <pic:cNvPicPr/>
                   </pic:nvPicPr>
                   <pic:blipFill>
-                    <a:blip r:embed="rId28">
+                    <a:blip r:embed="rId29">
                       <a:extLst>
                         <a:ext uri="{28A0092B-C50C-407E-A947-70E740481C1C}">
                           <a14:useLocalDpi xmlns:a14="http://schemas.microsoft.com/office/drawing/2010/main" val="0"/>
@@ -4541,7 +4577,7 @@
                     <pic:cNvPicPr/>
                   </pic:nvPicPr>
                   <pic:blipFill rotWithShape="1">
-                    <a:blip r:embed="rId29">
+                    <a:blip r:embed="rId30">
                       <a:extLst>
                         <a:ext uri="{28A0092B-C50C-407E-A947-70E740481C1C}">
                           <a14:useLocalDpi xmlns:a14="http://schemas.microsoft.com/office/drawing/2010/main" val="0"/>
@@ -4628,7 +4664,7 @@
                     <pic:cNvPicPr/>
                   </pic:nvPicPr>
                   <pic:blipFill>
-                    <a:blip r:embed="rId30">
+                    <a:blip r:embed="rId31">
                       <a:extLst>
                         <a:ext uri="{28A0092B-C50C-407E-A947-70E740481C1C}">
                           <a14:useLocalDpi xmlns:a14="http://schemas.microsoft.com/office/drawing/2010/main" val="0"/>
@@ -4716,7 +4752,7 @@
                     <pic:cNvPicPr/>
                   </pic:nvPicPr>
                   <pic:blipFill rotWithShape="1">
-                    <a:blip r:embed="rId31">
+                    <a:blip r:embed="rId32">
                       <a:extLst>
                         <a:ext uri="{28A0092B-C50C-407E-A947-70E740481C1C}">
                           <a14:useLocalDpi xmlns:a14="http://schemas.microsoft.com/office/drawing/2010/main" val="0"/>
@@ -4775,7 +4811,7 @@
                     <pic:cNvPicPr/>
                   </pic:nvPicPr>
                   <pic:blipFill rotWithShape="1">
-                    <a:blip r:embed="rId32">
+                    <a:blip r:embed="rId33">
                       <a:extLst>
                         <a:ext uri="{28A0092B-C50C-407E-A947-70E740481C1C}">
                           <a14:useLocalDpi xmlns:a14="http://schemas.microsoft.com/office/drawing/2010/main" val="0"/>
@@ -4834,7 +4870,7 @@
                     <pic:cNvPicPr/>
                   </pic:nvPicPr>
                   <pic:blipFill rotWithShape="1">
-                    <a:blip r:embed="rId33">
+                    <a:blip r:embed="rId34">
                       <a:extLst>
                         <a:ext uri="{28A0092B-C50C-407E-A947-70E740481C1C}">
                           <a14:useLocalDpi xmlns:a14="http://schemas.microsoft.com/office/drawing/2010/main" val="0"/>
@@ -4893,7 +4929,7 @@
                     <pic:cNvPicPr/>
                   </pic:nvPicPr>
                   <pic:blipFill rotWithShape="1">
-                    <a:blip r:embed="rId34">
+                    <a:blip r:embed="rId35">
                       <a:extLst>
                         <a:ext uri="{28A0092B-C50C-407E-A947-70E740481C1C}">
                           <a14:useLocalDpi xmlns:a14="http://schemas.microsoft.com/office/drawing/2010/main" val="0"/>
@@ -5038,7 +5074,7 @@
                     <pic:cNvPicPr/>
                   </pic:nvPicPr>
                   <pic:blipFill>
-                    <a:blip r:embed="rId35">
+                    <a:blip r:embed="rId36">
                       <a:extLst>
                         <a:ext uri="{28A0092B-C50C-407E-A947-70E740481C1C}">
                           <a14:useLocalDpi xmlns:a14="http://schemas.microsoft.com/office/drawing/2010/main" val="0"/>
@@ -5105,7 +5141,7 @@
                     <pic:cNvPicPr/>
                   </pic:nvPicPr>
                   <pic:blipFill>
-                    <a:blip r:embed="rId36">
+                    <a:blip r:embed="rId37">
                       <a:extLst>
                         <a:ext uri="{28A0092B-C50C-407E-A947-70E740481C1C}">
                           <a14:useLocalDpi xmlns:a14="http://schemas.microsoft.com/office/drawing/2010/main" val="0"/>
@@ -5179,7 +5215,7 @@
                     <pic:cNvPicPr/>
                   </pic:nvPicPr>
                   <pic:blipFill rotWithShape="1">
-                    <a:blip r:embed="rId37">
+                    <a:blip r:embed="rId38">
                       <a:extLst>
                         <a:ext uri="{28A0092B-C50C-407E-A947-70E740481C1C}">
                           <a14:useLocalDpi xmlns:a14="http://schemas.microsoft.com/office/drawing/2010/main" val="0"/>
@@ -5245,16 +5281,11 @@
     <w:p>
       <w:pPr>
         <w:pStyle w:val="Body2"/>
+        <w:ind w:firstLine="720"/>
         <w:rPr>
           <w:lang w:val="en-US" w:eastAsia="en-US"/>
         </w:rPr>
       </w:pPr>
-      <w:r>
-        <w:rPr>
-          <w:lang w:val="en-US" w:eastAsia="en-US"/>
-        </w:rPr>
-        <w:tab/>
-      </w:r>
       <w:r>
         <w:rPr>
           <w:lang w:val="en-US" w:eastAsia="en-US"/>
@@ -5328,7 +5359,7 @@
                     <pic:cNvPicPr/>
                   </pic:nvPicPr>
                   <pic:blipFill>
-                    <a:blip r:embed="rId38">
+                    <a:blip r:embed="rId39">
                       <a:extLst>
                         <a:ext uri="{28A0092B-C50C-407E-A947-70E740481C1C}">
                           <a14:useLocalDpi xmlns:a14="http://schemas.microsoft.com/office/drawing/2010/main" val="0"/>
@@ -5462,7 +5493,7 @@
                     <pic:cNvPicPr/>
                   </pic:nvPicPr>
                   <pic:blipFill>
-                    <a:blip r:embed="rId39">
+                    <a:blip r:embed="rId40">
                       <a:extLst>
                         <a:ext uri="{28A0092B-C50C-407E-A947-70E740481C1C}">
                           <a14:useLocalDpi xmlns:a14="http://schemas.microsoft.com/office/drawing/2010/main" val="0"/>
@@ -5596,7 +5627,7 @@
                     <pic:cNvPicPr/>
                   </pic:nvPicPr>
                   <pic:blipFill>
-                    <a:blip r:embed="rId40">
+                    <a:blip r:embed="rId41">
                       <a:extLst>
                         <a:ext uri="{28A0092B-C50C-407E-A947-70E740481C1C}">
                           <a14:useLocalDpi xmlns:a14="http://schemas.microsoft.com/office/drawing/2010/main" val="0"/>
@@ -5626,7 +5657,7 @@
     <w:p>
       <w:pPr>
         <w:spacing w:line="288" w:lineRule="auto"/>
-        <w:ind w:firstLine="600"/>
+        <w:ind w:firstLine="720"/>
         <w:rPr>
           <w:rFonts w:ascii="Palatino" w:hAnsi="Palatino" w:cs="Arial Unicode MS"/>
           <w:color w:val="000000"/>
@@ -5642,19 +5673,6 @@
         <w:rPr>
           <w:rFonts w:ascii="Palatino" w:hAnsi="Palatino" w:cs="Arial Unicode MS"/>
           <w:color w:val="000000"/>
-          <w:lang w:val="it-IT" w:eastAsia="en-GB"/>
-          <w14:textOutline w14:w="0" w14:cap="flat" w14:cmpd="sng" w14:algn="ctr">
-            <w14:noFill/>
-            <w14:prstDash w14:val="solid"/>
-            <w14:bevel/>
-          </w14:textOutline>
-        </w:rPr>
-        <w:tab/>
-      </w:r>
-      <w:r>
-        <w:rPr>
-          <w:rFonts w:ascii="Palatino" w:hAnsi="Palatino" w:cs="Arial Unicode MS"/>
-          <w:color w:val="000000"/>
           <w:lang w:eastAsia="en-GB"/>
           <w14:textOutline w14:w="0" w14:cap="flat" w14:cmpd="sng" w14:algn="ctr">
             <w14:noFill/>
@@ -5681,6 +5699,7 @@
     </w:p>
     <w:p>
       <w:pPr>
+        <w:ind w:firstLine="720"/>
         <w:rPr>
           <w:rFonts w:ascii="Palatino" w:hAnsi="Palatino" w:cs="Arial Unicode MS"/>
           <w:color w:val="000000"/>
@@ -5701,12 +5720,12 @@
             <w14:bevel/>
           </w14:textOutline>
         </w:rPr>
-        <w:tab/>
         <w:t>The model has shown the best results in the first execution example. The results can be considered acceptable in the third execution example. The results obtained in the second execution example are not acceptable.</w:t>
       </w:r>
     </w:p>
     <w:p>
       <w:pPr>
+        <w:ind w:firstLine="720"/>
         <w:rPr>
           <w:rFonts w:ascii="Palatino" w:hAnsi="Palatino" w:cs="Arial Unicode MS"/>
           <w14:textOutline w14:w="0" w14:cap="flat" w14:cmpd="sng" w14:algn="ctr">
@@ -5716,17 +5735,17 @@
           </w14:textOutline>
         </w:rPr>
       </w:pPr>
-      <w:r>
-        <w:rPr>
-          <w:rFonts w:ascii="Palatino" w:hAnsi="Palatino" w:cs="Arial Unicode MS"/>
-          <w:color w:val="000000"/>
+      <w:bookmarkStart w:id="1" w:name="_Hlk63525838"/>
+      <w:r>
+        <w:rPr>
+          <w:rFonts w:ascii="Palatino" w:hAnsi="Palatino" w:cs="Arial Unicode MS"/>
           <w14:textOutline w14:w="0" w14:cap="flat" w14:cmpd="sng" w14:algn="ctr">
             <w14:noFill/>
             <w14:prstDash w14:val="solid"/>
             <w14:bevel/>
           </w14:textOutline>
         </w:rPr>
-        <w:tab/>
+        <w:t>The</w:t>
       </w:r>
       <w:r>
         <w:rPr>
@@ -5737,7 +5756,7 @@
             <w14:bevel/>
           </w14:textOutline>
         </w:rPr>
-        <w:t>The</w:t>
+        <w:t xml:space="preserve"> pre-trained</w:t>
       </w:r>
       <w:r>
         <w:rPr>
@@ -5748,7 +5767,7 @@
             <w14:bevel/>
           </w14:textOutline>
         </w:rPr>
-        <w:t xml:space="preserve"> pre-trained</w:t>
+        <w:t xml:space="preserve"> EfficientNet-B0 model seems not to be very adequate to recognize the images presented as input.</w:t>
       </w:r>
       <w:r>
         <w:rPr>
@@ -5759,7 +5778,7 @@
             <w14:bevel/>
           </w14:textOutline>
         </w:rPr>
-        <w:t xml:space="preserve"> EfficientNet-B0 model seems not to be very adequate to recognize the images presented as input.</w:t>
+        <w:t xml:space="preserve"> In particular, </w:t>
       </w:r>
       <w:r>
         <w:rPr>
@@ -5770,7 +5789,7 @@
             <w14:bevel/>
           </w14:textOutline>
         </w:rPr>
-        <w:t xml:space="preserve"> In particular, </w:t>
+        <w:t>it</w:t>
       </w:r>
       <w:r>
         <w:rPr>
@@ -5781,9 +5800,12 @@
             <w14:bevel/>
           </w14:textOutline>
         </w:rPr>
-        <w:t>it</w:t>
-      </w:r>
-      <w:r>
+        <w:t xml:space="preserve"> quickly overfits and the differences between the various executions performed are remarkable, also with a low number of epochs.</w:t>
+      </w:r>
+    </w:p>
+    <w:p>
+      <w:pPr>
+        <w:ind w:firstLine="720"/>
         <w:rPr>
           <w:rFonts w:ascii="Palatino" w:hAnsi="Palatino" w:cs="Arial Unicode MS"/>
           <w14:textOutline w14:w="0" w14:cap="flat" w14:cmpd="sng" w14:algn="ctr">
@@ -5792,11 +5814,8 @@
             <w14:bevel/>
           </w14:textOutline>
         </w:rPr>
-        <w:t xml:space="preserve"> quickly overfits and the differences between the various executions performed are remarkable, also with a low number of epochs.</w:t>
-      </w:r>
-    </w:p>
-    <w:p>
-      <w:pPr>
+      </w:pPr>
+      <w:r>
         <w:rPr>
           <w:rFonts w:ascii="Palatino" w:hAnsi="Palatino" w:cs="Arial Unicode MS"/>
           <w14:textOutline w14:w="0" w14:cap="flat" w14:cmpd="sng" w14:algn="ctr">
@@ -5805,7 +5824,9 @@
             <w14:bevel/>
           </w14:textOutline>
         </w:rPr>
-      </w:pPr>
+        <w:t xml:space="preserve">So, it can be useful to choose a more powerful </w:t>
+      </w:r>
+      <w:proofErr w:type="spellStart"/>
       <w:r>
         <w:rPr>
           <w:rFonts w:ascii="Palatino" w:hAnsi="Palatino" w:cs="Arial Unicode MS"/>
@@ -5815,8 +5836,9 @@
             <w14:bevel/>
           </w14:textOutline>
         </w:rPr>
-        <w:tab/>
-      </w:r>
+        <w:t>EfficientNet</w:t>
+      </w:r>
+      <w:proofErr w:type="spellEnd"/>
       <w:r>
         <w:rPr>
           <w:rFonts w:ascii="Palatino" w:hAnsi="Palatino" w:cs="Arial Unicode MS"/>
@@ -5826,32 +5848,9 @@
             <w14:bevel/>
           </w14:textOutline>
         </w:rPr>
-        <w:t xml:space="preserve">So, it can be useful to choose a more powerful </w:t>
-      </w:r>
-      <w:proofErr w:type="spellStart"/>
-      <w:r>
-        <w:rPr>
-          <w:rFonts w:ascii="Palatino" w:hAnsi="Palatino" w:cs="Arial Unicode MS"/>
-          <w14:textOutline w14:w="0" w14:cap="flat" w14:cmpd="sng" w14:algn="ctr">
-            <w14:noFill/>
-            <w14:prstDash w14:val="solid"/>
-            <w14:bevel/>
-          </w14:textOutline>
-        </w:rPr>
-        <w:t>EfficientNet</w:t>
-      </w:r>
-      <w:proofErr w:type="spellEnd"/>
-      <w:r>
-        <w:rPr>
-          <w:rFonts w:ascii="Palatino" w:hAnsi="Palatino" w:cs="Arial Unicode MS"/>
-          <w14:textOutline w14:w="0" w14:cap="flat" w14:cmpd="sng" w14:algn="ctr">
-            <w14:noFill/>
-            <w14:prstDash w14:val="solid"/>
-            <w14:bevel/>
-          </w14:textOutline>
-        </w:rPr>
         <w:t xml:space="preserve"> model, apply the same procedure to the new pre-trained model and analyze the obtained results.</w:t>
       </w:r>
+      <w:bookmarkEnd w:id="1"/>
     </w:p>
     <w:p>
       <w:pPr>
@@ -5888,16 +5887,11 @@
     <w:p>
       <w:pPr>
         <w:pStyle w:val="Body2"/>
-        <w:rPr>
-          <w:lang w:val="en-US"/>
-        </w:rPr>
-      </w:pPr>
-      <w:r>
-        <w:rPr>
-          <w:lang w:val="en-US"/>
-        </w:rPr>
-        <w:tab/>
-      </w:r>
+        <w:ind w:firstLine="720"/>
+        <w:rPr>
+          <w:lang w:val="en-US"/>
+        </w:rPr>
+      </w:pPr>
       <w:r>
         <w:rPr>
           <w:lang w:val="en-US"/>
@@ -6028,7 +6022,7 @@
                     </pic:cNvPicPr>
                   </pic:nvPicPr>
                   <pic:blipFill>
-                    <a:blip r:embed="rId41" cstate="print">
+                    <a:blip r:embed="rId42" cstate="print">
                       <a:extLst>
                         <a:ext uri="{28A0092B-C50C-407E-A947-70E740481C1C}">
                           <a14:useLocalDpi xmlns:a14="http://schemas.microsoft.com/office/drawing/2010/main" val="0"/>
@@ -6125,7 +6119,7 @@
                     <pic:cNvPicPr/>
                   </pic:nvPicPr>
                   <pic:blipFill>
-                    <a:blip r:embed="rId42" cstate="print">
+                    <a:blip r:embed="rId43" cstate="print">
                       <a:extLst>
                         <a:ext uri="{28A0092B-C50C-407E-A947-70E740481C1C}">
                           <a14:useLocalDpi xmlns:a14="http://schemas.microsoft.com/office/drawing/2010/main" val="0"/>
@@ -6155,6 +6149,7 @@
     <w:p>
       <w:pPr>
         <w:spacing w:line="288" w:lineRule="auto"/>
+        <w:ind w:firstLine="720"/>
         <w:rPr>
           <w:rFonts w:ascii="Palatino" w:hAnsi="Palatino" w:cs="Arial Unicode MS"/>
           <w:color w:val="000000"/>
@@ -6301,9 +6296,9 @@
           <w:lang w:eastAsia="en-GB"/>
         </w:rPr>
         <w:drawing>
-          <wp:inline distT="0" distB="0" distL="0" distR="0" wp14:anchorId="4949FC41" wp14:editId="365F234E">
-            <wp:extent cx="6093460" cy="291710"/>
-            <wp:effectExtent l="0" t="0" r="2540" b="0"/>
+          <wp:inline distT="0" distB="0" distL="0" distR="0" wp14:anchorId="4949FC41" wp14:editId="1B36BC46">
+            <wp:extent cx="6088342" cy="475710"/>
+            <wp:effectExtent l="0" t="0" r="8255" b="635"/>
             <wp:docPr id="1073741824" name="Picture 1073741824"/>
             <wp:cNvGraphicFramePr>
               <a:graphicFrameLocks xmlns:a="http://schemas.openxmlformats.org/drawingml/2006/main" noChangeAspect="1"/>
@@ -6312,7 +6307,7 @@
               <a:graphicData uri="http://schemas.openxmlformats.org/drawingml/2006/picture">
                 <pic:pic xmlns:pic="http://schemas.openxmlformats.org/drawingml/2006/picture">
                   <pic:nvPicPr>
-                    <pic:cNvPr id="20" name="Picture 20"/>
+                    <pic:cNvPr id="1073741824" name="Picture 1073741824"/>
                     <pic:cNvPicPr/>
                   </pic:nvPicPr>
                   <pic:blipFill rotWithShape="1">
@@ -6323,13 +6318,13 @@
                         </a:ext>
                       </a:extLst>
                     </a:blip>
-                    <a:srcRect b="32740"/>
+                    <a:srcRect t="-337" b="27769"/>
                     <a:stretch/>
                   </pic:blipFill>
                   <pic:spPr bwMode="auto">
                     <a:xfrm>
                       <a:off x="0" y="0"/>
-                      <a:ext cx="6093460" cy="291710"/>
+                      <a:ext cx="6093460" cy="476110"/>
                     </a:xfrm>
                     <a:prstGeom prst="rect">
                       <a:avLst/>
@@ -6401,7 +6396,7 @@
                     <pic:cNvPicPr/>
                   </pic:nvPicPr>
                   <pic:blipFill>
-                    <a:blip r:embed="rId28">
+                    <a:blip r:embed="rId29">
                       <a:extLst>
                         <a:ext uri="{28A0092B-C50C-407E-A947-70E740481C1C}">
                           <a14:useLocalDpi xmlns:a14="http://schemas.microsoft.com/office/drawing/2010/main" val="0"/>
@@ -6479,7 +6474,7 @@
                     <pic:cNvPicPr/>
                   </pic:nvPicPr>
                   <pic:blipFill rotWithShape="1">
-                    <a:blip r:embed="rId29">
+                    <a:blip r:embed="rId30">
                       <a:extLst>
                         <a:ext uri="{28A0092B-C50C-407E-A947-70E740481C1C}">
                           <a14:useLocalDpi xmlns:a14="http://schemas.microsoft.com/office/drawing/2010/main" val="0"/>
@@ -6579,7 +6574,7 @@
                     <pic:cNvPicPr/>
                   </pic:nvPicPr>
                   <pic:blipFill>
-                    <a:blip r:embed="rId35">
+                    <a:blip r:embed="rId36">
                       <a:extLst>
                         <a:ext uri="{28A0092B-C50C-407E-A947-70E740481C1C}">
                           <a14:useLocalDpi xmlns:a14="http://schemas.microsoft.com/office/drawing/2010/main" val="0"/>
@@ -6641,7 +6636,7 @@
           </w14:textOutline>
         </w:rPr>
       </w:pPr>
-      <w:bookmarkStart w:id="0" w:name="_Hlk63458358"/>
+      <w:bookmarkStart w:id="2" w:name="_Hlk63458358"/>
       <w:r>
         <w:rPr>
           <w:rFonts w:ascii="Palatino" w:hAnsi="Palatino" w:cs="Arial Unicode MS"/>
@@ -6709,7 +6704,7 @@
         </w:rPr>
         <w:t>" dataset, it is needed to evaluate the accuracy's behavior of the model in different executions. Some examples are shown in the following paragraphs.</w:t>
       </w:r>
-      <w:bookmarkEnd w:id="0"/>
+      <w:bookmarkEnd w:id="2"/>
     </w:p>
     <w:p>
       <w:pPr>
@@ -6774,7 +6769,7 @@
                     <pic:cNvPicPr/>
                   </pic:nvPicPr>
                   <pic:blipFill>
-                    <a:blip r:embed="rId43">
+                    <a:blip r:embed="rId44">
                       <a:extLst>
                         <a:ext uri="{28A0092B-C50C-407E-A947-70E740481C1C}">
                           <a14:useLocalDpi xmlns:a14="http://schemas.microsoft.com/office/drawing/2010/main" val="0"/>
@@ -6804,7 +6799,7 @@
     <w:p>
       <w:pPr>
         <w:spacing w:line="288" w:lineRule="auto"/>
-        <w:ind w:firstLine="600"/>
+        <w:ind w:firstLine="720"/>
         <w:rPr>
           <w:rFonts w:ascii="Palatino" w:hAnsi="Palatino" w:cs="Arial Unicode MS"/>
           <w:color w:val="000000"/>
@@ -6963,7 +6958,7 @@
                     <pic:cNvPicPr/>
                   </pic:nvPicPr>
                   <pic:blipFill>
-                    <a:blip r:embed="rId44">
+                    <a:blip r:embed="rId45">
                       <a:extLst>
                         <a:ext uri="{28A0092B-C50C-407E-A947-70E740481C1C}">
                           <a14:useLocalDpi xmlns:a14="http://schemas.microsoft.com/office/drawing/2010/main" val="0"/>
@@ -6993,7 +6988,7 @@
     <w:p>
       <w:pPr>
         <w:spacing w:line="288" w:lineRule="auto"/>
-        <w:ind w:firstLine="600"/>
+        <w:ind w:firstLine="720"/>
         <w:rPr>
           <w:rFonts w:ascii="Palatino" w:hAnsi="Palatino" w:cs="Arial Unicode MS"/>
           <w:color w:val="000000"/>
@@ -7188,7 +7183,7 @@
                     <pic:cNvPicPr/>
                   </pic:nvPicPr>
                   <pic:blipFill>
-                    <a:blip r:embed="rId45">
+                    <a:blip r:embed="rId46">
                       <a:extLst>
                         <a:ext uri="{28A0092B-C50C-407E-A947-70E740481C1C}">
                           <a14:useLocalDpi xmlns:a14="http://schemas.microsoft.com/office/drawing/2010/main" val="0"/>
@@ -7218,7 +7213,7 @@
     <w:p>
       <w:pPr>
         <w:spacing w:line="288" w:lineRule="auto"/>
-        <w:ind w:firstLine="600"/>
+        <w:ind w:firstLine="720"/>
         <w:rPr>
           <w:rFonts w:ascii="Palatino" w:hAnsi="Palatino" w:cs="Arial Unicode MS"/>
           <w:color w:val="000000"/>
@@ -7230,19 +7225,6 @@
           </w14:textOutline>
         </w:rPr>
       </w:pPr>
-      <w:r>
-        <w:rPr>
-          <w:rFonts w:ascii="Palatino" w:hAnsi="Palatino" w:cs="Arial Unicode MS"/>
-          <w:color w:val="000000"/>
-          <w:lang w:val="it-IT" w:eastAsia="en-GB"/>
-          <w14:textOutline w14:w="0" w14:cap="flat" w14:cmpd="sng" w14:algn="ctr">
-            <w14:noFill/>
-            <w14:prstDash w14:val="solid"/>
-            <w14:bevel/>
-          </w14:textOutline>
-        </w:rPr>
-        <w:tab/>
-      </w:r>
       <w:r>
         <w:rPr>
           <w:rFonts w:ascii="Palatino" w:hAnsi="Palatino" w:cs="Arial Unicode MS"/>
@@ -7348,6 +7330,7 @@
     </w:p>
     <w:p>
       <w:pPr>
+        <w:ind w:firstLine="720"/>
         <w:rPr>
           <w:rFonts w:ascii="Palatino" w:hAnsi="Palatino" w:cs="Arial Unicode MS"/>
           <w:color w:val="000000"/>
@@ -7358,6 +7341,7 @@
           </w14:textOutline>
         </w:rPr>
       </w:pPr>
+      <w:bookmarkStart w:id="3" w:name="_Hlk63525654"/>
       <w:r>
         <w:rPr>
           <w:rFonts w:ascii="Palatino" w:hAnsi="Palatino" w:cs="Arial Unicode MS"/>
@@ -7368,7 +7352,6 @@
             <w14:bevel/>
           </w14:textOutline>
         </w:rPr>
-        <w:tab/>
         <w:t>The model has shown the best results in</w:t>
       </w:r>
       <w:r>
@@ -7470,6 +7453,7 @@
     </w:p>
     <w:p>
       <w:pPr>
+        <w:ind w:firstLine="720"/>
         <w:rPr>
           <w:rFonts w:ascii="Palatino" w:hAnsi="Palatino" w:cs="Arial Unicode MS"/>
           <w:color w:val="000000"/>
@@ -7490,7 +7474,6 @@
             <w14:bevel/>
           </w14:textOutline>
         </w:rPr>
-        <w:tab/>
         <w:t>The three examples performed can prove that the pre-trained model EfficientNet-B2 reaches a discriminant power that is considerably stronger in average.</w:t>
       </w:r>
       <w:r>
@@ -7544,6 +7527,7 @@
     </w:p>
     <w:p>
       <w:pPr>
+        <w:ind w:firstLine="720"/>
         <w:rPr>
           <w:rFonts w:ascii="Palatino" w:hAnsi="Palatino" w:cs="Arial Unicode MS"/>
           <w:color w:val="000000"/>
@@ -7564,7 +7548,7 @@
             <w14:bevel/>
           </w14:textOutline>
         </w:rPr>
-        <w:tab/>
+        <w:t>According to</w:t>
       </w:r>
       <w:r>
         <w:rPr>
@@ -7576,7 +7560,7 @@
             <w14:bevel/>
           </w14:textOutline>
         </w:rPr>
-        <w:t>According to</w:t>
+        <w:t xml:space="preserve"> the results obtained with</w:t>
       </w:r>
       <w:r>
         <w:rPr>
@@ -7588,7 +7572,7 @@
             <w14:bevel/>
           </w14:textOutline>
         </w:rPr>
-        <w:t xml:space="preserve"> the results obtained with</w:t>
+        <w:t xml:space="preserve"> both</w:t>
       </w:r>
       <w:r>
         <w:rPr>
@@ -7600,7 +7584,7 @@
             <w14:bevel/>
           </w14:textOutline>
         </w:rPr>
-        <w:t xml:space="preserve"> both</w:t>
+        <w:t xml:space="preserve"> </w:t>
       </w:r>
       <w:r>
         <w:rPr>
@@ -7612,7 +7596,7 @@
             <w14:bevel/>
           </w14:textOutline>
         </w:rPr>
-        <w:t xml:space="preserve"> </w:t>
+        <w:t>the previous</w:t>
       </w:r>
       <w:r>
         <w:rPr>
@@ -7624,7 +7608,7 @@
             <w14:bevel/>
           </w14:textOutline>
         </w:rPr>
-        <w:t>the previous</w:t>
+        <w:t xml:space="preserve"> pre-trained model</w:t>
       </w:r>
       <w:r>
         <w:rPr>
@@ -7636,7 +7620,7 @@
             <w14:bevel/>
           </w14:textOutline>
         </w:rPr>
-        <w:t xml:space="preserve"> pre-trained model</w:t>
+        <w:t>s</w:t>
       </w:r>
       <w:r>
         <w:rPr>
@@ -7648,8 +7632,9 @@
             <w14:bevel/>
           </w14:textOutline>
         </w:rPr>
-        <w:t>s</w:t>
-      </w:r>
+        <w:t xml:space="preserve">, it can be interesting to investigate the results that can be reached with a more powerful </w:t>
+      </w:r>
+      <w:proofErr w:type="spellStart"/>
       <w:r>
         <w:rPr>
           <w:rFonts w:ascii="Palatino" w:hAnsi="Palatino" w:cs="Arial Unicode MS"/>
@@ -7660,9 +7645,9 @@
             <w14:bevel/>
           </w14:textOutline>
         </w:rPr>
-        <w:t xml:space="preserve">, it can be interesting to investigate the results that can be reached with a more powerful </w:t>
-      </w:r>
-      <w:proofErr w:type="spellStart"/>
+        <w:t>EfficientNet</w:t>
+      </w:r>
+      <w:proofErr w:type="spellEnd"/>
       <w:r>
         <w:rPr>
           <w:rFonts w:ascii="Palatino" w:hAnsi="Palatino" w:cs="Arial Unicode MS"/>
@@ -7673,9 +7658,8 @@
             <w14:bevel/>
           </w14:textOutline>
         </w:rPr>
-        <w:t>EfficientNet</w:t>
-      </w:r>
-      <w:proofErr w:type="spellEnd"/>
+        <w:t xml:space="preserve"> model</w:t>
+      </w:r>
       <w:r>
         <w:rPr>
           <w:rFonts w:ascii="Palatino" w:hAnsi="Palatino" w:cs="Arial Unicode MS"/>
@@ -7686,9 +7670,12 @@
             <w14:bevel/>
           </w14:textOutline>
         </w:rPr>
-        <w:t xml:space="preserve"> model</w:t>
-      </w:r>
-      <w:r>
+        <w:t>.</w:t>
+      </w:r>
+      <w:bookmarkEnd w:id="3"/>
+    </w:p>
+    <w:p>
+      <w:pPr>
         <w:rPr>
           <w:rFonts w:ascii="Palatino" w:hAnsi="Palatino" w:cs="Arial Unicode MS"/>
           <w:color w:val="000000"/>
@@ -7698,11 +7685,8 @@
             <w14:bevel/>
           </w14:textOutline>
         </w:rPr>
-        <w:t>.</w:t>
-      </w:r>
-    </w:p>
-    <w:p>
-      <w:pPr>
+      </w:pPr>
+      <w:r>
         <w:rPr>
           <w:rFonts w:ascii="Palatino" w:hAnsi="Palatino" w:cs="Arial Unicode MS"/>
           <w:color w:val="000000"/>
@@ -7712,17 +7696,6 @@
             <w14:bevel/>
           </w14:textOutline>
         </w:rPr>
-      </w:pPr>
-      <w:r>
-        <w:rPr>
-          <w:rFonts w:ascii="Palatino" w:hAnsi="Palatino" w:cs="Arial Unicode MS"/>
-          <w:color w:val="000000"/>
-          <w14:textOutline w14:w="0" w14:cap="flat" w14:cmpd="sng" w14:algn="ctr">
-            <w14:noFill/>
-            <w14:prstDash w14:val="solid"/>
-            <w14:bevel/>
-          </w14:textOutline>
-        </w:rPr>
         <w:br w:type="page"/>
       </w:r>
     </w:p>
@@ -7741,16 +7714,11 @@
     <w:p>
       <w:pPr>
         <w:pStyle w:val="Body2"/>
-        <w:rPr>
-          <w:lang w:val="en-US"/>
-        </w:rPr>
-      </w:pPr>
-      <w:r>
-        <w:rPr>
-          <w:lang w:val="en-US"/>
-        </w:rPr>
-        <w:tab/>
-      </w:r>
+        <w:ind w:firstLine="720"/>
+        <w:rPr>
+          <w:lang w:val="en-US"/>
+        </w:rPr>
+      </w:pPr>
       <w:r>
         <w:rPr>
           <w:lang w:val="en-US"/>
@@ -7797,15 +7765,15 @@
     <w:p>
       <w:pPr>
         <w:pStyle w:val="Body2"/>
-        <w:rPr>
-          <w:lang w:val="en-US"/>
-        </w:rPr>
-      </w:pPr>
-      <w:r>
-        <w:rPr>
-          <w:lang w:val="en-US"/>
-        </w:rPr>
-        <w:tab/>
+        <w:ind w:firstLine="720"/>
+        <w:rPr>
+          <w:lang w:val="en-US"/>
+        </w:rPr>
+      </w:pPr>
+      <w:r>
+        <w:rPr>
+          <w:lang w:val="en-US"/>
+        </w:rPr>
         <w:t xml:space="preserve">Since </w:t>
       </w:r>
       <w:r>
@@ -7826,6 +7794,7 @@
     <w:p>
       <w:pPr>
         <w:pStyle w:val="Body2"/>
+        <w:ind w:firstLine="720"/>
         <w:rPr>
           <w:lang w:val="en-US" w:eastAsia="en-US"/>
         </w:rPr>
@@ -7834,126 +7803,1926 @@
         <w:rPr>
           <w:lang w:val="en-US" w:eastAsia="en-US"/>
         </w:rPr>
-        <w:tab/>
+        <w:t>In order to analyze the performances of EfficientNet-B</w:t>
       </w:r>
       <w:r>
         <w:rPr>
           <w:lang w:val="en-US" w:eastAsia="en-US"/>
         </w:rPr>
-        <w:t>In order to analyze the performances of EfficientNet-B</w:t>
+        <w:t>4</w:t>
       </w:r>
       <w:r>
         <w:rPr>
           <w:lang w:val="en-US" w:eastAsia="en-US"/>
         </w:rPr>
+        <w:t xml:space="preserve"> on the "</w:t>
+      </w:r>
+      <w:proofErr w:type="spellStart"/>
+      <w:r>
+        <w:rPr>
+          <w:lang w:val="en-US" w:eastAsia="en-US"/>
+        </w:rPr>
+        <w:t>rock_paper_scissors</w:t>
+      </w:r>
+      <w:proofErr w:type="spellEnd"/>
+      <w:r>
+        <w:rPr>
+          <w:lang w:val="en-US" w:eastAsia="en-US"/>
+        </w:rPr>
+        <w:t>" dataset, it is needed to evaluate the accuracy's behavior of the model in different executions. Some examples are shown in the following paragraphs.</w:t>
+      </w:r>
+    </w:p>
+    <w:p>
+      <w:pPr>
+        <w:pStyle w:val="Heading4"/>
+        <w:rPr>
+          <w:lang w:val="en-US"/>
+        </w:rPr>
+      </w:pPr>
+      <w:r>
+        <w:rPr>
+          <w:lang w:val="en-US"/>
+        </w:rPr>
+        <w:t>Execution Example 1</w:t>
+      </w:r>
+    </w:p>
+    <w:p>
+      <w:pPr>
+        <w:pStyle w:val="Body2"/>
+        <w:ind w:firstLine="720"/>
+        <w:rPr>
+          <w:lang w:val="en-US"/>
+        </w:rPr>
+      </w:pPr>
+      <w:r>
+        <w:rPr>
+          <w:noProof/>
+          <w:lang w:val="en-US"/>
+          <w14:textOutline w14:w="0" w14:cap="rnd" w14:cmpd="sng" w14:algn="ctr">
+            <w14:noFill/>
+            <w14:prstDash w14:val="solid"/>
+            <w14:bevel/>
+          </w14:textOutline>
+        </w:rPr>
+        <w:drawing>
+          <wp:inline distT="0" distB="0" distL="0" distR="0" wp14:anchorId="72611007" wp14:editId="658553A7">
+            <wp:extent cx="4660711" cy="3916629"/>
+            <wp:effectExtent l="0" t="0" r="6985" b="8255"/>
+            <wp:docPr id="1073741843" name="Picture 1073741843"/>
+            <wp:cNvGraphicFramePr>
+              <a:graphicFrameLocks xmlns:a="http://schemas.openxmlformats.org/drawingml/2006/main" noChangeAspect="1"/>
+            </wp:cNvGraphicFramePr>
+            <a:graphic xmlns:a="http://schemas.openxmlformats.org/drawingml/2006/main">
+              <a:graphicData uri="http://schemas.openxmlformats.org/drawingml/2006/picture">
+                <pic:pic xmlns:pic="http://schemas.openxmlformats.org/drawingml/2006/picture">
+                  <pic:nvPicPr>
+                    <pic:cNvPr id="1073741843" name="Picture 1073741843"/>
+                    <pic:cNvPicPr/>
+                  </pic:nvPicPr>
+                  <pic:blipFill>
+                    <a:blip r:embed="rId47">
+                      <a:extLst>
+                        <a:ext uri="{28A0092B-C50C-407E-A947-70E740481C1C}">
+                          <a14:useLocalDpi xmlns:a14="http://schemas.microsoft.com/office/drawing/2010/main" val="0"/>
+                        </a:ext>
+                      </a:extLst>
+                    </a:blip>
+                    <a:stretch>
+                      <a:fillRect/>
+                    </a:stretch>
+                  </pic:blipFill>
+                  <pic:spPr>
+                    <a:xfrm>
+                      <a:off x="0" y="0"/>
+                      <a:ext cx="4693457" cy="3944147"/>
+                    </a:xfrm>
+                    <a:prstGeom prst="rect">
+                      <a:avLst/>
+                    </a:prstGeom>
+                  </pic:spPr>
+                </pic:pic>
+              </a:graphicData>
+            </a:graphic>
+          </wp:inline>
+        </w:drawing>
+      </w:r>
+    </w:p>
+    <w:p>
+      <w:pPr>
+        <w:spacing w:line="288" w:lineRule="auto"/>
+        <w:ind w:firstLine="600"/>
+        <w:rPr>
+          <w:rFonts w:ascii="Palatino" w:hAnsi="Palatino" w:cs="Arial Unicode MS"/>
+          <w:color w:val="000000"/>
+          <w:lang w:eastAsia="en-GB"/>
+          <w14:textOutline w14:w="0" w14:cap="flat" w14:cmpd="sng" w14:algn="ctr">
+            <w14:noFill/>
+            <w14:prstDash w14:val="solid"/>
+            <w14:bevel/>
+          </w14:textOutline>
+        </w:rPr>
+      </w:pPr>
+      <w:r>
+        <w:rPr>
+          <w:rFonts w:ascii="Palatino" w:hAnsi="Palatino" w:cs="Arial Unicode MS"/>
+          <w:color w:val="000000"/>
+          <w:lang w:eastAsia="en-GB"/>
+          <w14:textOutline w14:w="0" w14:cap="flat" w14:cmpd="sng" w14:algn="ctr">
+            <w14:noFill/>
+            <w14:prstDash w14:val="solid"/>
+            <w14:bevel/>
+          </w14:textOutline>
+        </w:rPr>
+        <w:t xml:space="preserve">In this example, the training accuracy reaches a very good value, but the validation accuracy shows that the model bumps into some difficulties when new data are presented to it. </w:t>
+      </w:r>
+      <w:r>
+        <w:rPr>
+          <w:rFonts w:ascii="Palatino" w:hAnsi="Palatino" w:cs="Arial Unicode MS"/>
+          <w:color w:val="000000"/>
+          <w:lang w:eastAsia="en-GB"/>
+          <w14:textOutline w14:w="0" w14:cap="flat" w14:cmpd="sng" w14:algn="ctr">
+            <w14:noFill/>
+            <w14:prstDash w14:val="solid"/>
+            <w14:bevel/>
+          </w14:textOutline>
+        </w:rPr>
+        <w:t xml:space="preserve">In particular, the trend of the accuracy over the epochs does not show a continuous and incremental learning growth. </w:t>
+      </w:r>
+      <w:r>
+        <w:rPr>
+          <w:rFonts w:ascii="Palatino" w:hAnsi="Palatino" w:cs="Arial Unicode MS"/>
+          <w:color w:val="000000"/>
+          <w:lang w:eastAsia="en-GB"/>
+          <w14:textOutline w14:w="0" w14:cap="flat" w14:cmpd="sng" w14:algn="ctr">
+            <w14:noFill/>
+            <w14:prstDash w14:val="solid"/>
+            <w14:bevel/>
+          </w14:textOutline>
+        </w:rPr>
+        <w:t>Furthermore, the confusion matrix shows that the model is only able to recognize hands playing rock with a very good accuracy, it is quite</w:t>
+      </w:r>
+      <w:r>
+        <w:rPr>
+          <w:rFonts w:ascii="Palatino" w:hAnsi="Palatino" w:cs="Arial Unicode MS"/>
+          <w:color w:val="000000"/>
+          <w:lang w:eastAsia="en-GB"/>
+          <w14:textOutline w14:w="0" w14:cap="flat" w14:cmpd="sng" w14:algn="ctr">
+            <w14:noFill/>
+            <w14:prstDash w14:val="solid"/>
+            <w14:bevel/>
+          </w14:textOutline>
+        </w:rPr>
+        <w:t xml:space="preserve"> </w:t>
+      </w:r>
+      <w:r>
+        <w:rPr>
+          <w:rFonts w:ascii="Palatino" w:hAnsi="Palatino" w:cs="Arial Unicode MS"/>
+          <w:color w:val="000000"/>
+          <w:lang w:eastAsia="en-GB"/>
+          <w14:textOutline w14:w="0" w14:cap="flat" w14:cmpd="sng" w14:algn="ctr">
+            <w14:noFill/>
+            <w14:prstDash w14:val="solid"/>
+            <w14:bevel/>
+          </w14:textOutline>
+        </w:rPr>
+        <w:t xml:space="preserve">able to recognize hands playing </w:t>
+      </w:r>
+      <w:r>
+        <w:rPr>
+          <w:rFonts w:ascii="Palatino" w:hAnsi="Palatino" w:cs="Arial Unicode MS"/>
+          <w:color w:val="000000"/>
+          <w:lang w:eastAsia="en-GB"/>
+          <w14:textOutline w14:w="0" w14:cap="flat" w14:cmpd="sng" w14:algn="ctr">
+            <w14:noFill/>
+            <w14:prstDash w14:val="solid"/>
+            <w14:bevel/>
+          </w14:textOutline>
+        </w:rPr>
+        <w:t>paper</w:t>
+      </w:r>
+      <w:r>
+        <w:rPr>
+          <w:rFonts w:ascii="Palatino" w:hAnsi="Palatino" w:cs="Arial Unicode MS"/>
+          <w:color w:val="000000"/>
+          <w:lang w:eastAsia="en-GB"/>
+          <w14:textOutline w14:w="0" w14:cap="flat" w14:cmpd="sng" w14:algn="ctr">
+            <w14:noFill/>
+            <w14:prstDash w14:val="solid"/>
+            <w14:bevel/>
+          </w14:textOutline>
+        </w:rPr>
+        <w:t xml:space="preserve"> (accuracy = 7</w:t>
+      </w:r>
+      <w:r>
+        <w:rPr>
+          <w:rFonts w:ascii="Palatino" w:hAnsi="Palatino" w:cs="Arial Unicode MS"/>
+          <w:color w:val="000000"/>
+          <w:lang w:eastAsia="en-GB"/>
+          <w14:textOutline w14:w="0" w14:cap="flat" w14:cmpd="sng" w14:algn="ctr">
+            <w14:noFill/>
+            <w14:prstDash w14:val="solid"/>
+            <w14:bevel/>
+          </w14:textOutline>
+        </w:rPr>
+        <w:t>7</w:t>
+      </w:r>
+      <w:r>
+        <w:rPr>
+          <w:rFonts w:ascii="Palatino" w:hAnsi="Palatino" w:cs="Arial Unicode MS"/>
+          <w:color w:val="000000"/>
+          <w:lang w:eastAsia="en-GB"/>
+          <w14:textOutline w14:w="0" w14:cap="flat" w14:cmpd="sng" w14:algn="ctr">
+            <w14:noFill/>
+            <w14:prstDash w14:val="solid"/>
+            <w14:bevel/>
+          </w14:textOutline>
+        </w:rPr>
+        <w:t xml:space="preserve">%), but it shows terrible results concerning </w:t>
+      </w:r>
+      <w:r>
+        <w:rPr>
+          <w:rFonts w:ascii="Palatino" w:hAnsi="Palatino" w:cs="Arial Unicode MS"/>
+          <w:color w:val="000000"/>
+          <w:lang w:eastAsia="en-GB"/>
+          <w14:textOutline w14:w="0" w14:cap="flat" w14:cmpd="sng" w14:algn="ctr">
+            <w14:noFill/>
+            <w14:prstDash w14:val="solid"/>
+            <w14:bevel/>
+          </w14:textOutline>
+        </w:rPr>
+        <w:lastRenderedPageBreak/>
+        <w:t xml:space="preserve">the recognition of hands playing </w:t>
+      </w:r>
+      <w:r>
+        <w:rPr>
+          <w:rFonts w:ascii="Palatino" w:hAnsi="Palatino" w:cs="Arial Unicode MS"/>
+          <w:color w:val="000000"/>
+          <w:lang w:eastAsia="en-GB"/>
+          <w14:textOutline w14:w="0" w14:cap="flat" w14:cmpd="sng" w14:algn="ctr">
+            <w14:noFill/>
+            <w14:prstDash w14:val="solid"/>
+            <w14:bevel/>
+          </w14:textOutline>
+        </w:rPr>
+        <w:t>scissors</w:t>
+      </w:r>
+      <w:r>
+        <w:rPr>
+          <w:rFonts w:ascii="Palatino" w:hAnsi="Palatino" w:cs="Arial Unicode MS"/>
+          <w:color w:val="000000"/>
+          <w:lang w:eastAsia="en-GB"/>
+          <w14:textOutline w14:w="0" w14:cap="flat" w14:cmpd="sng" w14:algn="ctr">
+            <w14:noFill/>
+            <w14:prstDash w14:val="solid"/>
+            <w14:bevel/>
+          </w14:textOutline>
+        </w:rPr>
+        <w:t>.</w:t>
+      </w:r>
+      <w:r>
+        <w:rPr>
+          <w:rFonts w:ascii="Palatino" w:hAnsi="Palatino" w:cs="Arial Unicode MS"/>
+          <w:color w:val="000000"/>
+          <w:lang w:eastAsia="en-GB"/>
+          <w14:textOutline w14:w="0" w14:cap="flat" w14:cmpd="sng" w14:algn="ctr">
+            <w14:noFill/>
+            <w14:prstDash w14:val="solid"/>
+            <w14:bevel/>
+          </w14:textOutline>
+        </w:rPr>
+        <w:t xml:space="preserve"> In particular, </w:t>
+      </w:r>
+      <w:r>
+        <w:rPr>
+          <w:rFonts w:ascii="Palatino" w:hAnsi="Palatino" w:cs="Arial Unicode MS"/>
+          <w:color w:val="000000"/>
+          <w:lang w:eastAsia="en-GB"/>
+          <w14:textOutline w14:w="0" w14:cap="flat" w14:cmpd="sng" w14:algn="ctr">
+            <w14:noFill/>
+            <w14:prstDash w14:val="solid"/>
+            <w14:bevel/>
+          </w14:textOutline>
+        </w:rPr>
+        <w:t>the probability of the model to truly recognize hands playing scissors is even lower than 1/3.</w:t>
+      </w:r>
+    </w:p>
+    <w:p>
+      <w:pPr>
+        <w:pStyle w:val="Heading4"/>
+        <w:rPr>
+          <w:lang w:val="en-US"/>
+        </w:rPr>
+      </w:pPr>
+      <w:r>
+        <w:rPr>
+          <w:lang w:val="en-US"/>
+        </w:rPr>
+        <w:t>Execution Example 2</w:t>
+      </w:r>
+    </w:p>
+    <w:p>
+      <w:pPr>
+        <w:pStyle w:val="Body2"/>
+        <w:ind w:firstLine="720"/>
+        <w:rPr>
+          <w:lang w:val="en-US"/>
+        </w:rPr>
+      </w:pPr>
+      <w:r>
+        <w:rPr>
+          <w:noProof/>
+          <w:lang w:val="en-US"/>
+          <w14:textOutline w14:w="0" w14:cap="rnd" w14:cmpd="sng" w14:algn="ctr">
+            <w14:noFill/>
+            <w14:prstDash w14:val="solid"/>
+            <w14:bevel/>
+          </w14:textOutline>
+        </w:rPr>
+        <w:drawing>
+          <wp:inline distT="0" distB="0" distL="0" distR="0" wp14:anchorId="57A55599" wp14:editId="361BE8AE">
+            <wp:extent cx="4441542" cy="3691719"/>
+            <wp:effectExtent l="0" t="0" r="0" b="4445"/>
+            <wp:docPr id="1073741844" name="Picture 1073741844"/>
+            <wp:cNvGraphicFramePr>
+              <a:graphicFrameLocks xmlns:a="http://schemas.openxmlformats.org/drawingml/2006/main" noChangeAspect="1"/>
+            </wp:cNvGraphicFramePr>
+            <a:graphic xmlns:a="http://schemas.openxmlformats.org/drawingml/2006/main">
+              <a:graphicData uri="http://schemas.openxmlformats.org/drawingml/2006/picture">
+                <pic:pic xmlns:pic="http://schemas.openxmlformats.org/drawingml/2006/picture">
+                  <pic:nvPicPr>
+                    <pic:cNvPr id="1073741844" name="Picture 1073741844"/>
+                    <pic:cNvPicPr/>
+                  </pic:nvPicPr>
+                  <pic:blipFill>
+                    <a:blip r:embed="rId48">
+                      <a:extLst>
+                        <a:ext uri="{28A0092B-C50C-407E-A947-70E740481C1C}">
+                          <a14:useLocalDpi xmlns:a14="http://schemas.microsoft.com/office/drawing/2010/main" val="0"/>
+                        </a:ext>
+                      </a:extLst>
+                    </a:blip>
+                    <a:stretch>
+                      <a:fillRect/>
+                    </a:stretch>
+                  </pic:blipFill>
+                  <pic:spPr>
+                    <a:xfrm>
+                      <a:off x="0" y="0"/>
+                      <a:ext cx="4470133" cy="3715483"/>
+                    </a:xfrm>
+                    <a:prstGeom prst="rect">
+                      <a:avLst/>
+                    </a:prstGeom>
+                  </pic:spPr>
+                </pic:pic>
+              </a:graphicData>
+            </a:graphic>
+          </wp:inline>
+        </w:drawing>
+      </w:r>
+    </w:p>
+    <w:p>
+      <w:pPr>
+        <w:pStyle w:val="Body2"/>
+        <w:ind w:firstLine="720"/>
+        <w:rPr>
+          <w:lang w:val="en-US"/>
+        </w:rPr>
+      </w:pPr>
+      <w:r>
+        <w:rPr>
+          <w:lang w:val="en-US"/>
+        </w:rPr>
+        <w:t>Even i</w:t>
+      </w:r>
+      <w:r>
+        <w:rPr>
+          <w:lang w:val="en-US"/>
+        </w:rPr>
+        <w:t>n this example, the training accuracy reaches a very good value, but the validation accuracy shows that the model bumps into some difficulties when new data are presented to it.</w:t>
+      </w:r>
+      <w:r>
+        <w:rPr>
+          <w:lang w:val="en-US"/>
+        </w:rPr>
+        <w:t xml:space="preserve"> </w:t>
+      </w:r>
+      <w:r>
+        <w:rPr>
+          <w:lang w:val="en-US"/>
+        </w:rPr>
+        <w:t>In particular, it can also be seen that the trend of the validation accuracy over the different epochs continuously changes.</w:t>
+      </w:r>
+      <w:r>
+        <w:rPr>
+          <w:lang w:val="en-US"/>
+        </w:rPr>
+        <w:t xml:space="preserve"> According to the confusion matrix, </w:t>
+      </w:r>
+      <w:r>
+        <w:rPr>
+          <w:lang w:val="en-US"/>
+        </w:rPr>
+        <w:t>the model never fails in the recognition of hands playing rock, it reaches good values in the recognition of hands playing paper, but most of the times it fails in the recognition of hands playing scissors (accuracy = 35%).</w:t>
+      </w:r>
+    </w:p>
+    <w:p>
+      <w:pPr>
+        <w:pStyle w:val="Heading4"/>
+        <w:rPr>
+          <w:lang w:val="en-US"/>
+        </w:rPr>
+      </w:pPr>
+      <w:r>
+        <w:rPr>
+          <w:lang w:val="en-US"/>
+        </w:rPr>
+        <w:lastRenderedPageBreak/>
+        <w:t>Execution Example 3</w:t>
+      </w:r>
+    </w:p>
+    <w:p>
+      <w:pPr>
+        <w:pStyle w:val="Body2"/>
+        <w:ind w:firstLine="720"/>
+        <w:rPr>
+          <w:lang w:val="en-US"/>
+        </w:rPr>
+      </w:pPr>
+      <w:r>
+        <w:rPr>
+          <w:noProof/>
+          <w:lang w:val="en-US"/>
+          <w14:textOutline w14:w="0" w14:cap="rnd" w14:cmpd="sng" w14:algn="ctr">
+            <w14:noFill/>
+            <w14:prstDash w14:val="solid"/>
+            <w14:bevel/>
+          </w14:textOutline>
+        </w:rPr>
+        <w:drawing>
+          <wp:inline distT="0" distB="0" distL="0" distR="0" wp14:anchorId="392611DA" wp14:editId="30704354">
+            <wp:extent cx="4393228" cy="3671247"/>
+            <wp:effectExtent l="0" t="0" r="7620" b="5715"/>
+            <wp:docPr id="1073741845" name="Picture 1073741845"/>
+            <wp:cNvGraphicFramePr>
+              <a:graphicFrameLocks xmlns:a="http://schemas.openxmlformats.org/drawingml/2006/main" noChangeAspect="1"/>
+            </wp:cNvGraphicFramePr>
+            <a:graphic xmlns:a="http://schemas.openxmlformats.org/drawingml/2006/main">
+              <a:graphicData uri="http://schemas.openxmlformats.org/drawingml/2006/picture">
+                <pic:pic xmlns:pic="http://schemas.openxmlformats.org/drawingml/2006/picture">
+                  <pic:nvPicPr>
+                    <pic:cNvPr id="1073741845" name="Picture 1073741845"/>
+                    <pic:cNvPicPr/>
+                  </pic:nvPicPr>
+                  <pic:blipFill>
+                    <a:blip r:embed="rId49">
+                      <a:extLst>
+                        <a:ext uri="{28A0092B-C50C-407E-A947-70E740481C1C}">
+                          <a14:useLocalDpi xmlns:a14="http://schemas.microsoft.com/office/drawing/2010/main" val="0"/>
+                        </a:ext>
+                      </a:extLst>
+                    </a:blip>
+                    <a:stretch>
+                      <a:fillRect/>
+                    </a:stretch>
+                  </pic:blipFill>
+                  <pic:spPr>
+                    <a:xfrm>
+                      <a:off x="0" y="0"/>
+                      <a:ext cx="4411480" cy="3686499"/>
+                    </a:xfrm>
+                    <a:prstGeom prst="rect">
+                      <a:avLst/>
+                    </a:prstGeom>
+                  </pic:spPr>
+                </pic:pic>
+              </a:graphicData>
+            </a:graphic>
+          </wp:inline>
+        </w:drawing>
+      </w:r>
+    </w:p>
+    <w:p>
+      <w:pPr>
+        <w:pStyle w:val="Body2"/>
+        <w:ind w:firstLine="720"/>
+        <w:rPr>
+          <w:lang w:val="en-US"/>
+        </w:rPr>
+      </w:pPr>
+      <w:r>
+        <w:rPr>
+          <w:lang w:val="en-US"/>
+        </w:rPr>
+        <w:t xml:space="preserve">Even in this example, </w:t>
+      </w:r>
+      <w:r>
+        <w:rPr>
+          <w:lang w:val="en-US"/>
+        </w:rPr>
+        <w:t xml:space="preserve">the training accuracy reaches a very good value, but the validation accuracy </w:t>
+      </w:r>
+      <w:r>
+        <w:rPr>
+          <w:lang w:val="en-US"/>
+        </w:rPr>
+        <w:t xml:space="preserve">never reaches very high values. In particular, the </w:t>
+      </w:r>
+      <w:proofErr w:type="spellStart"/>
+      <w:r>
+        <w:rPr>
+          <w:lang w:val="en-US"/>
+        </w:rPr>
+        <w:t>barplot</w:t>
+      </w:r>
+      <w:proofErr w:type="spellEnd"/>
+      <w:r>
+        <w:rPr>
+          <w:lang w:val="en-US"/>
+        </w:rPr>
+        <w:t xml:space="preserve"> shows that the trend of the validation accuracy over the epochs continuously changes and never goes over the 80%. </w:t>
+      </w:r>
+      <w:r>
+        <w:rPr>
+          <w:lang w:val="en-US"/>
+        </w:rPr>
+        <w:t>The confusion matrix shows a model behavior that is similar to the one presented in the previous experiment examples. In particular, even in this case, the model's ability in the recognition of hands playing scissors is lower than 1/3.</w:t>
+      </w:r>
+    </w:p>
+    <w:p>
+      <w:pPr>
+        <w:pStyle w:val="Heading4"/>
+        <w:rPr>
+          <w:lang w:val="en-US"/>
+        </w:rPr>
+      </w:pPr>
+      <w:r>
+        <w:rPr>
+          <w:lang w:val="en-US"/>
+        </w:rPr>
+        <w:t>Final thoughts on the experiments’ r</w:t>
+      </w:r>
+      <w:r>
+        <w:rPr>
+          <w:lang w:val="en-US"/>
+        </w:rPr>
+        <w:t>esults</w:t>
+      </w:r>
+    </w:p>
+    <w:p>
+      <w:pPr>
+        <w:pStyle w:val="Body2"/>
+        <w:ind w:firstLine="720"/>
+        <w:rPr>
+          <w:lang w:val="en-US"/>
+        </w:rPr>
+      </w:pPr>
+      <w:r>
+        <w:rPr>
+          <w:lang w:val="en-US"/>
+        </w:rPr>
+        <w:t xml:space="preserve">The model has shown the best results in the second execution example. </w:t>
+      </w:r>
+      <w:r>
+        <w:rPr>
+          <w:lang w:val="en-US"/>
+        </w:rPr>
+        <w:t>However, t</w:t>
+      </w:r>
+      <w:r>
+        <w:rPr>
+          <w:lang w:val="en-US"/>
+        </w:rPr>
+        <w:t>he</w:t>
+      </w:r>
+      <w:r>
+        <w:rPr>
+          <w:lang w:val="en-US"/>
+        </w:rPr>
+        <w:t>y</w:t>
+      </w:r>
+      <w:r>
+        <w:rPr>
+          <w:lang w:val="en-US"/>
+        </w:rPr>
+        <w:t xml:space="preserve"> can be considered </w:t>
+      </w:r>
+      <w:r>
+        <w:rPr>
+          <w:lang w:val="en-US"/>
+        </w:rPr>
+        <w:t>not acceptable</w:t>
+      </w:r>
+      <w:r>
+        <w:rPr>
+          <w:lang w:val="en-US"/>
+        </w:rPr>
+        <w:t xml:space="preserve"> in</w:t>
+      </w:r>
+      <w:r>
+        <w:rPr>
+          <w:lang w:val="en-US"/>
+        </w:rPr>
+        <w:t xml:space="preserve"> all of the</w:t>
+      </w:r>
+      <w:r>
+        <w:rPr>
+          <w:lang w:val="en-US"/>
+        </w:rPr>
+        <w:t xml:space="preserve"> execution example</w:t>
+      </w:r>
+      <w:r>
+        <w:rPr>
+          <w:lang w:val="en-US"/>
+        </w:rPr>
+        <w:t>s presented</w:t>
+      </w:r>
+      <w:r>
+        <w:rPr>
+          <w:lang w:val="en-US"/>
+        </w:rPr>
+        <w:t>.</w:t>
+      </w:r>
+    </w:p>
+    <w:p>
+      <w:pPr>
+        <w:pStyle w:val="Body2"/>
+        <w:ind w:firstLine="720"/>
+        <w:rPr>
+          <w:lang w:val="en-US"/>
+        </w:rPr>
+      </w:pPr>
+      <w:r>
+        <w:rPr>
+          <w:lang w:val="en-US"/>
+        </w:rPr>
+        <w:t>The pre-trained EfficientNet-B</w:t>
+      </w:r>
+      <w:r>
+        <w:rPr>
+          <w:lang w:val="en-US"/>
+        </w:rPr>
         <w:t>4</w:t>
       </w:r>
       <w:r>
         <w:rPr>
+          <w:lang w:val="en-US"/>
+        </w:rPr>
+        <w:t xml:space="preserve"> model seems not to be very adequate to recognize the images presented as input. In particular, it quickly overfits and the</w:t>
+      </w:r>
+      <w:r>
+        <w:rPr>
+          <w:lang w:val="en-US"/>
+        </w:rPr>
+        <w:t xml:space="preserve"> accuracy values reached in all the execution examples are never very high</w:t>
+      </w:r>
+      <w:r>
+        <w:rPr>
+          <w:lang w:val="en-US"/>
+        </w:rPr>
+        <w:t>.</w:t>
+      </w:r>
+      <w:r>
+        <w:rPr>
+          <w:lang w:val="en-US"/>
+        </w:rPr>
+        <w:t xml:space="preserve"> In particular, with respect to the other pre-trained models considered in the previous experiments, EfficientNet-B4 has shown a strong difficulty in the recognition of hands playing scissors</w:t>
+      </w:r>
+      <w:r>
+        <w:rPr>
+          <w:lang w:val="en-US"/>
+        </w:rPr>
+        <w:t xml:space="preserve">. Furthermore, the model shows </w:t>
+      </w:r>
+      <w:r>
+        <w:rPr>
+          <w:lang w:val="en-US"/>
+        </w:rPr>
+        <w:t>the typical overfitting behavior in all the execution examples reported.</w:t>
+      </w:r>
+    </w:p>
+    <w:p>
+      <w:pPr>
+        <w:pStyle w:val="Body2"/>
+        <w:ind w:firstLine="720"/>
+        <w:rPr>
+          <w:lang w:val="en-US"/>
+        </w:rPr>
+      </w:pPr>
+      <w:r>
+        <w:rPr>
+          <w:lang w:val="en-US"/>
+        </w:rPr>
+        <w:t xml:space="preserve">So, </w:t>
+      </w:r>
+      <w:r>
+        <w:rPr>
+          <w:lang w:val="en-US"/>
+        </w:rPr>
+        <w:t xml:space="preserve">the use of a more powerful </w:t>
+      </w:r>
+      <w:proofErr w:type="spellStart"/>
+      <w:r>
+        <w:rPr>
+          <w:lang w:val="en-US"/>
+        </w:rPr>
+        <w:t>EfficientNet</w:t>
+      </w:r>
+      <w:proofErr w:type="spellEnd"/>
+      <w:r>
+        <w:rPr>
+          <w:lang w:val="en-US"/>
+        </w:rPr>
+        <w:t xml:space="preserve"> model has not given better results. In particular, the EfficientNet-B4 model has given accuracy values that are 20% lower in average with respect to the EfficientNet-B2 model. These results can be probably blamed to an excessive model complexity.</w:t>
+      </w:r>
+    </w:p>
+    <w:p>
+      <w:pPr>
+        <w:rPr>
+          <w:rFonts w:asciiTheme="majorHAnsi" w:eastAsiaTheme="majorEastAsia" w:hAnsiTheme="majorHAnsi" w:cstheme="majorBidi"/>
+          <w:b/>
+          <w:i/>
+          <w:iCs/>
+          <w:lang w:eastAsia="en-GB"/>
+          <w14:textOutline w14:w="0" w14:cap="flat" w14:cmpd="sng" w14:algn="ctr">
+            <w14:noFill/>
+            <w14:prstDash w14:val="solid"/>
+            <w14:bevel/>
+          </w14:textOutline>
+        </w:rPr>
+      </w:pPr>
+      <w:r>
+        <w:br w:type="page"/>
+      </w:r>
+    </w:p>
+    <w:p>
+      <w:pPr>
+        <w:pStyle w:val="Heading2"/>
+      </w:pPr>
+      <w:r>
+        <w:lastRenderedPageBreak/>
+        <w:t>Convolutional Neural Network from Scratch</w:t>
+      </w:r>
+    </w:p>
+    <w:p>
+      <w:pPr>
+        <w:pStyle w:val="Body2"/>
+        <w:ind w:firstLine="720"/>
+        <w:rPr>
+          <w:lang w:val="en-US"/>
+        </w:rPr>
+      </w:pPr>
+      <w:r>
+        <w:rPr>
+          <w:lang w:val="en-US"/>
+        </w:rPr>
+        <w:t xml:space="preserve">For sake of completeness, and </w:t>
+      </w:r>
+      <w:r>
+        <w:rPr>
+          <w:lang w:val="en-US"/>
+        </w:rPr>
+        <w:t>in order to increase the difficulty coefficient of the experiment, it has been chosen to create a convolutional neural network from scratch, train the neural network using the "</w:t>
+      </w:r>
+      <w:proofErr w:type="spellStart"/>
+      <w:r>
+        <w:rPr>
+          <w:lang w:val="en-US"/>
+        </w:rPr>
+        <w:t>rock_paper_scissors</w:t>
+      </w:r>
+      <w:proofErr w:type="spellEnd"/>
+      <w:r>
+        <w:rPr>
+          <w:lang w:val="en-US"/>
+        </w:rPr>
+        <w:t>" dataset, evaluate the performances that it is able to reach and finally compare these results with the ones obtained in the previous experiment examples using a pre-trained model.</w:t>
+      </w:r>
+    </w:p>
+    <w:p>
+      <w:pPr>
+        <w:pStyle w:val="Heading3"/>
+      </w:pPr>
+      <w:r>
+        <w:rPr>
+          <w:rFonts w:eastAsia="Arial Unicode MS"/>
+        </w:rPr>
+        <w:t>Build the model</w:t>
+      </w:r>
+    </w:p>
+    <w:p>
+      <w:pPr>
+        <w:pStyle w:val="Body2"/>
+        <w:ind w:firstLine="720"/>
+        <w:rPr>
+          <w:lang w:val="en-US"/>
+        </w:rPr>
+      </w:pPr>
+      <w:r>
+        <w:rPr>
+          <w:lang w:val="en-US"/>
+        </w:rPr>
+        <w:t xml:space="preserve">The library </w:t>
+      </w:r>
+      <w:proofErr w:type="spellStart"/>
+      <w:r>
+        <w:rPr>
+          <w:lang w:val="en-US"/>
+        </w:rPr>
+        <w:t>Keras</w:t>
+      </w:r>
+      <w:proofErr w:type="spellEnd"/>
+      <w:r>
+        <w:rPr>
+          <w:lang w:val="en-US"/>
+        </w:rPr>
+        <w:t xml:space="preserve"> allows the creation of neural networks through the usage of </w:t>
+      </w:r>
+      <w:r>
+        <w:rPr>
+          <w:lang w:val="en-US"/>
+        </w:rPr>
+        <w:t>t</w:t>
+      </w:r>
+      <w:r>
+        <w:rPr>
+          <w:lang w:val="en-US"/>
+        </w:rPr>
+        <w:t xml:space="preserve">ensors. </w:t>
+      </w:r>
+      <w:r>
+        <w:rPr>
+          <w:lang w:val="en-US"/>
+        </w:rPr>
+        <w:t xml:space="preserve">A tensor is a multi-dimensional array </w:t>
+      </w:r>
+      <w:r>
+        <w:rPr>
+          <w:lang w:val="en-US"/>
+        </w:rPr>
+        <w:t xml:space="preserve">that only contains values with a </w:t>
+      </w:r>
+      <w:r>
+        <w:rPr>
+          <w:lang w:val="en-US"/>
+        </w:rPr>
+        <w:t xml:space="preserve">uniform </w:t>
+      </w:r>
+      <w:r>
+        <w:rPr>
+          <w:lang w:val="en-US"/>
+        </w:rPr>
+        <w:t xml:space="preserve">type. </w:t>
+      </w:r>
+      <w:r>
+        <w:rPr>
+          <w:lang w:val="en-US"/>
+        </w:rPr>
+        <w:t>All the tensors are unchanging: the value of a t</w:t>
+      </w:r>
+      <w:r>
+        <w:rPr>
+          <w:lang w:val="en-US"/>
+        </w:rPr>
+        <w:t xml:space="preserve">ensor can never be modified after its creation. </w:t>
+      </w:r>
+      <w:r>
+        <w:rPr>
+          <w:lang w:val="en-US"/>
+        </w:rPr>
+        <w:t>Furthermore, all the tensors are characterized by a rank, t</w:t>
+      </w:r>
+      <w:r>
+        <w:rPr>
+          <w:lang w:val="en-US"/>
+        </w:rPr>
+        <w:t>hat represents the number of axes that are needed in order to represent the values contained in the tensor.</w:t>
+      </w:r>
+    </w:p>
+    <w:p>
+      <w:pPr>
+        <w:pStyle w:val="Body2"/>
+        <w:ind w:firstLine="720"/>
+        <w:rPr>
+          <w:lang w:val="en-US"/>
+        </w:rPr>
+      </w:pPr>
+      <w:r>
+        <w:rPr>
+          <w:lang w:val="en-US"/>
+        </w:rPr>
+        <w:t xml:space="preserve">In order to create a convolutional neural network, </w:t>
+      </w:r>
+      <w:r>
+        <w:rPr>
+          <w:lang w:val="en-US"/>
+        </w:rPr>
+        <w:t xml:space="preserve">the Sequential class is used. </w:t>
+      </w:r>
+      <w:r>
+        <w:rPr>
+          <w:lang w:val="en-US"/>
+        </w:rPr>
+        <w:t xml:space="preserve">Sequential </w:t>
+      </w:r>
+      <w:r>
+        <w:rPr>
+          <w:lang w:val="en-US"/>
+        </w:rPr>
+        <w:t xml:space="preserve">groups a linear stack of layers into a </w:t>
+      </w:r>
+      <w:r>
+        <w:rPr>
+          <w:lang w:val="en-US"/>
+        </w:rPr>
+        <w:t xml:space="preserve">model and </w:t>
+      </w:r>
+      <w:r>
+        <w:rPr>
+          <w:lang w:val="en-US"/>
+        </w:rPr>
+        <w:t>provides training and inference features on this model.</w:t>
+      </w:r>
+      <w:r>
+        <w:rPr>
+          <w:lang w:val="en-US"/>
+        </w:rPr>
+        <w:t xml:space="preserve"> </w:t>
+      </w:r>
+      <w:r>
+        <w:rPr>
+          <w:color w:val="FF0000"/>
+          <w:lang w:val="en-US"/>
+        </w:rPr>
+        <w:t>(</w:t>
+      </w:r>
+      <w:r>
+        <w:rPr>
+          <w:color w:val="FF0000"/>
+          <w:lang w:val="en-US"/>
+        </w:rPr>
+        <w:t>https://keras.io/api/models/sequential/</w:t>
+      </w:r>
+      <w:r>
+        <w:rPr>
+          <w:color w:val="FF0000"/>
+          <w:lang w:val="en-US"/>
+        </w:rPr>
+        <w:t>)</w:t>
+      </w:r>
+      <w:r>
+        <w:rPr>
+          <w:lang w:val="en-US"/>
+        </w:rPr>
+        <w:t xml:space="preserve"> All the other layers only need to be sequentially added to the sequential model.</w:t>
+      </w:r>
+      <w:r>
+        <w:rPr>
+          <w:noProof/>
+          <w:lang w:val="en-US"/>
+          <w14:textOutline w14:w="0" w14:cap="rnd" w14:cmpd="sng" w14:algn="ctr">
+            <w14:noFill/>
+            <w14:prstDash w14:val="solid"/>
+            <w14:bevel/>
+          </w14:textOutline>
+        </w:rPr>
+        <w:drawing>
+          <wp:inline distT="0" distB="0" distL="0" distR="0" wp14:anchorId="6751FE92" wp14:editId="3CAAA86F">
+            <wp:extent cx="5591175" cy="3790950"/>
+            <wp:effectExtent l="0" t="0" r="9525" b="0"/>
+            <wp:docPr id="1073741842" name="Picture 1073741842"/>
+            <wp:cNvGraphicFramePr>
+              <a:graphicFrameLocks xmlns:a="http://schemas.openxmlformats.org/drawingml/2006/main" noChangeAspect="1"/>
+            </wp:cNvGraphicFramePr>
+            <a:graphic xmlns:a="http://schemas.openxmlformats.org/drawingml/2006/main">
+              <a:graphicData uri="http://schemas.openxmlformats.org/drawingml/2006/picture">
+                <pic:pic xmlns:pic="http://schemas.openxmlformats.org/drawingml/2006/picture">
+                  <pic:nvPicPr>
+                    <pic:cNvPr id="1073741842" name="Picture 1073741842"/>
+                    <pic:cNvPicPr/>
+                  </pic:nvPicPr>
+                  <pic:blipFill>
+                    <a:blip r:embed="rId50">
+                      <a:extLst>
+                        <a:ext uri="{28A0092B-C50C-407E-A947-70E740481C1C}">
+                          <a14:useLocalDpi xmlns:a14="http://schemas.microsoft.com/office/drawing/2010/main" val="0"/>
+                        </a:ext>
+                      </a:extLst>
+                    </a:blip>
+                    <a:stretch>
+                      <a:fillRect/>
+                    </a:stretch>
+                  </pic:blipFill>
+                  <pic:spPr>
+                    <a:xfrm>
+                      <a:off x="0" y="0"/>
+                      <a:ext cx="5591175" cy="3790950"/>
+                    </a:xfrm>
+                    <a:prstGeom prst="rect">
+                      <a:avLst/>
+                    </a:prstGeom>
+                  </pic:spPr>
+                </pic:pic>
+              </a:graphicData>
+            </a:graphic>
+          </wp:inline>
+        </w:drawing>
+      </w:r>
+    </w:p>
+    <w:p>
+      <w:pPr>
+        <w:pStyle w:val="Body2"/>
+        <w:ind w:firstLine="720"/>
+        <w:rPr>
+          <w:lang w:val="en-US"/>
+        </w:rPr>
+      </w:pPr>
+      <w:r>
+        <w:rPr>
+          <w:lang w:val="en-US"/>
+        </w:rPr>
+        <w:t>The introduced layers are:</w:t>
+      </w:r>
+    </w:p>
+    <w:p>
+      <w:pPr>
+        <w:pStyle w:val="Body2"/>
+        <w:numPr>
+          <w:ilvl w:val="0"/>
+          <w:numId w:val="13"/>
+        </w:numPr>
+        <w:rPr>
+          <w:lang w:val="en-US"/>
+        </w:rPr>
+      </w:pPr>
+      <w:r>
+        <w:rPr>
+          <w:lang w:val="en-US"/>
+        </w:rPr>
+        <w:t>Conv2D</w:t>
+      </w:r>
+      <w:r>
+        <w:rPr>
+          <w:lang w:val="en-US"/>
+        </w:rPr>
+        <w:t>: t</w:t>
+      </w:r>
+      <w:r>
+        <w:rPr>
+          <w:lang w:val="en-US"/>
+        </w:rPr>
+        <w:t>his layer creates a convolution kernel that is convolved with the layer input to produce a tensor of outputs.</w:t>
+      </w:r>
+      <w:r>
+        <w:rPr>
+          <w:lang w:val="en-US"/>
+        </w:rPr>
+        <w:t xml:space="preserve"> A</w:t>
+      </w:r>
+      <w:r>
+        <w:rPr>
+          <w:lang w:val="en-US"/>
+        </w:rPr>
+        <w:t xml:space="preserve"> convolution is a mathematical term that describes a dot product multiplication between two sets of elements. Within deep learning the convolution operation acts on the filters/kernels and image data array within the convolutional layer.</w:t>
+      </w:r>
+      <w:r>
+        <w:rPr>
+          <w:lang w:val="en-US"/>
+        </w:rPr>
+        <w:t xml:space="preserve"> This layer requires both the dimensionalities of the output space and of the kernel </w:t>
+      </w:r>
+      <w:r>
+        <w:rPr>
+          <w:lang w:val="en-US"/>
+        </w:rPr>
+        <w:lastRenderedPageBreak/>
+        <w:t xml:space="preserve">window. When it is used to represent the input layer, it is also needed to specify the dimensionality of the images presented to the model. </w:t>
+      </w:r>
+      <w:r>
+        <w:rPr>
+          <w:color w:val="FF0000"/>
+          <w:lang w:val="en-US"/>
+        </w:rPr>
+        <w:t>(</w:t>
+      </w:r>
+      <w:r>
+        <w:rPr>
+          <w:color w:val="FF0000"/>
+          <w:lang w:val="en-US"/>
+        </w:rPr>
+        <w:t>https://keras.io/api/layers/convolution_layers/convolution2d/</w:t>
+      </w:r>
+      <w:r>
+        <w:rPr>
+          <w:color w:val="FF0000"/>
+          <w:lang w:val="en-US"/>
+        </w:rPr>
+        <w:t>)</w:t>
+      </w:r>
+    </w:p>
+    <w:p>
+      <w:pPr>
+        <w:pStyle w:val="Body2"/>
+        <w:numPr>
+          <w:ilvl w:val="0"/>
+          <w:numId w:val="13"/>
+        </w:numPr>
+        <w:rPr>
+          <w:lang w:val="en-US"/>
+        </w:rPr>
+      </w:pPr>
+      <w:r>
+        <w:rPr>
+          <w:lang w:val="en-US"/>
+        </w:rPr>
+        <w:t>Activation</w:t>
+      </w:r>
+      <w:r>
+        <w:rPr>
+          <w:lang w:val="en-US"/>
+        </w:rPr>
+        <w:t xml:space="preserve">: </w:t>
+      </w:r>
+      <w:r>
+        <w:rPr>
+          <w:lang w:val="en-US"/>
+        </w:rPr>
+        <w:t>this layer a</w:t>
+      </w:r>
+      <w:r>
+        <w:rPr>
+          <w:lang w:val="en-US"/>
+        </w:rPr>
+        <w:t>pplies an activation function to an output.</w:t>
+      </w:r>
+      <w:r>
+        <w:rPr>
+          <w:lang w:val="en-US"/>
+        </w:rPr>
+        <w:t xml:space="preserve"> An activation function is a</w:t>
+      </w:r>
+      <w:r>
+        <w:rPr>
+          <w:lang w:val="en-US"/>
+        </w:rPr>
+        <w:t xml:space="preserve"> mathematical operation that transforms the result or signals of neurons into a normalized output. The purpose of an activation function as a component of a neural network is to introduce non-linearity within the network. The inclusion of an activation function enables the neural network to have greater representational power and solve complex functions.</w:t>
+      </w:r>
+      <w:r>
+        <w:rPr>
+          <w:lang w:val="en-US"/>
+        </w:rPr>
+        <w:t xml:space="preserve"> </w:t>
+      </w:r>
+      <w:proofErr w:type="spellStart"/>
+      <w:r>
+        <w:rPr>
+          <w:lang w:val="en-US"/>
+        </w:rPr>
+        <w:t>Re</w:t>
+      </w:r>
+      <w:r>
+        <w:rPr>
+          <w:lang w:val="en-US"/>
+        </w:rPr>
+        <w:t>LU</w:t>
+      </w:r>
+      <w:proofErr w:type="spellEnd"/>
+      <w:r>
+        <w:rPr>
+          <w:lang w:val="en-US"/>
+        </w:rPr>
+        <w:t xml:space="preserve"> is an activation function that </w:t>
+      </w:r>
+      <w:r>
+        <w:rPr>
+          <w:lang w:val="en-US"/>
+        </w:rPr>
+        <w:t>transforms the value</w:t>
+      </w:r>
+      <w:r>
+        <w:rPr>
+          <w:lang w:val="en-US"/>
+        </w:rPr>
+        <w:t>s according to</w:t>
+      </w:r>
+      <w:r>
+        <w:rPr>
+          <w:lang w:val="en-US"/>
+        </w:rPr>
+        <w:t xml:space="preserve"> the formula y=</w:t>
+      </w:r>
+      <w:proofErr w:type="gramStart"/>
+      <w:r>
+        <w:rPr>
+          <w:lang w:val="en-US"/>
+        </w:rPr>
+        <w:t>max(</w:t>
+      </w:r>
+      <w:proofErr w:type="gramEnd"/>
+      <w:r>
+        <w:rPr>
+          <w:lang w:val="en-US"/>
+        </w:rPr>
+        <w:t>0,</w:t>
+      </w:r>
+      <w:r>
+        <w:rPr>
+          <w:lang w:val="en-US"/>
+        </w:rPr>
+        <w:t xml:space="preserve"> </w:t>
+      </w:r>
+      <w:r>
+        <w:rPr>
+          <w:lang w:val="en-US"/>
+        </w:rPr>
+        <w:t xml:space="preserve">x). </w:t>
+      </w:r>
+      <w:r>
+        <w:rPr>
+          <w:lang w:val="en-US"/>
+        </w:rPr>
+        <w:t xml:space="preserve">In particular, it </w:t>
+      </w:r>
+      <w:r>
+        <w:rPr>
+          <w:lang w:val="en-US"/>
+        </w:rPr>
+        <w:t>clamps down any negative values from the neuron to 0, and positive values remain unchanged.</w:t>
+      </w:r>
+    </w:p>
+    <w:p>
+      <w:pPr>
+        <w:pStyle w:val="Body2"/>
+        <w:numPr>
+          <w:ilvl w:val="0"/>
+          <w:numId w:val="13"/>
+        </w:numPr>
+        <w:rPr>
+          <w:lang w:val="en-US"/>
+        </w:rPr>
+      </w:pPr>
+      <w:r>
+        <w:rPr>
+          <w:lang w:val="en-US"/>
+        </w:rPr>
+        <w:t>MaxPooling2D</w:t>
+      </w:r>
+      <w:r>
+        <w:rPr>
+          <w:lang w:val="en-US"/>
+        </w:rPr>
+        <w:t xml:space="preserve">: </w:t>
+      </w:r>
+      <w:r>
+        <w:rPr>
+          <w:lang w:val="en-US"/>
+        </w:rPr>
+        <w:t xml:space="preserve">it is the </w:t>
+      </w:r>
+      <w:proofErr w:type="spellStart"/>
+      <w:r>
+        <w:rPr>
+          <w:lang w:val="en-US"/>
+        </w:rPr>
+        <w:t>Keras</w:t>
+      </w:r>
+      <w:proofErr w:type="spellEnd"/>
+      <w:r>
+        <w:rPr>
+          <w:lang w:val="en-US"/>
+        </w:rPr>
+        <w:t xml:space="preserve"> representation of a</w:t>
+      </w:r>
+      <w:r>
+        <w:rPr>
+          <w:lang w:val="en-US"/>
+        </w:rPr>
+        <w:t xml:space="preserve"> max </w:t>
+      </w:r>
+      <w:r>
+        <w:rPr>
+          <w:lang w:val="en-US"/>
+        </w:rPr>
+        <w:t>pooling layer.</w:t>
+      </w:r>
+      <w:r>
+        <w:rPr>
+          <w:lang w:val="en-US"/>
+        </w:rPr>
+        <w:t xml:space="preserve"> It </w:t>
+      </w:r>
+      <w:proofErr w:type="spellStart"/>
+      <w:r>
+        <w:rPr>
+          <w:lang w:val="en-US"/>
+        </w:rPr>
+        <w:t>d</w:t>
+      </w:r>
+      <w:r>
+        <w:rPr>
+          <w:lang w:val="en-US"/>
+        </w:rPr>
+        <w:t>ownsamples</w:t>
+      </w:r>
+      <w:proofErr w:type="spellEnd"/>
+      <w:r>
+        <w:rPr>
+          <w:lang w:val="en-US"/>
+        </w:rPr>
+        <w:t xml:space="preserve"> the input representation by taking the maximum value over the window defined by </w:t>
+      </w:r>
+      <w:proofErr w:type="spellStart"/>
+      <w:r>
+        <w:rPr>
+          <w:lang w:val="en-US"/>
+        </w:rPr>
+        <w:t>pool_size</w:t>
+      </w:r>
+      <w:proofErr w:type="spellEnd"/>
+      <w:r>
+        <w:rPr>
+          <w:lang w:val="en-US"/>
+        </w:rPr>
+        <w:t xml:space="preserve"> for each dimension along the </w:t>
+      </w:r>
+      <w:r>
+        <w:rPr>
+          <w:lang w:val="en-US"/>
+        </w:rPr>
+        <w:t>features</w:t>
+      </w:r>
+      <w:r>
+        <w:rPr>
+          <w:lang w:val="en-US"/>
+        </w:rPr>
+        <w:t>'</w:t>
+      </w:r>
+      <w:r>
+        <w:rPr>
+          <w:lang w:val="en-US"/>
+        </w:rPr>
+        <w:t xml:space="preserve"> axis.</w:t>
+      </w:r>
+    </w:p>
+    <w:p>
+      <w:pPr>
+        <w:pStyle w:val="Body2"/>
+        <w:numPr>
+          <w:ilvl w:val="0"/>
+          <w:numId w:val="13"/>
+        </w:numPr>
+        <w:rPr>
+          <w:lang w:val="en-US"/>
+        </w:rPr>
+      </w:pPr>
+      <w:r>
+        <w:rPr>
+          <w:lang w:val="en-US"/>
+        </w:rPr>
+        <w:t>Flatten</w:t>
+      </w:r>
+      <w:r>
+        <w:rPr>
+          <w:lang w:val="en-US"/>
+        </w:rPr>
+        <w:t>: this layer t</w:t>
+      </w:r>
+      <w:r>
+        <w:rPr>
+          <w:lang w:val="en-US"/>
+        </w:rPr>
+        <w:t>akes an input shape and flattens the input image data into a one-dimensional array.</w:t>
+      </w:r>
+    </w:p>
+    <w:p>
+      <w:pPr>
+        <w:pStyle w:val="Body2"/>
+        <w:numPr>
+          <w:ilvl w:val="0"/>
+          <w:numId w:val="13"/>
+        </w:numPr>
+        <w:rPr>
+          <w:lang w:val="en-US"/>
+        </w:rPr>
+      </w:pPr>
+      <w:r>
+        <w:rPr>
+          <w:lang w:val="en-US"/>
+        </w:rPr>
+        <w:t>The layers Dense and Dropout are the same explained in the "Build the model" section of the EfficientNet-B0 experiment.</w:t>
+      </w:r>
+    </w:p>
+    <w:p>
+      <w:pPr>
+        <w:pStyle w:val="Body2"/>
+        <w:ind w:firstLine="720"/>
+        <w:rPr>
+          <w:lang w:val="en-US"/>
+        </w:rPr>
+      </w:pPr>
+      <w:r>
+        <w:rPr>
+          <w:lang w:val="en-US"/>
+        </w:rPr>
+        <w:t xml:space="preserve">The output layer is represented with a Dense layer in which the number of units equals the number of different labels of the dataset. Furthermore, in order to characterize the outputs of the model </w:t>
+      </w:r>
+      <w:r>
+        <w:rPr>
+          <w:lang w:val="en-US"/>
+        </w:rPr>
+        <w:t xml:space="preserve">also </w:t>
+      </w:r>
+      <w:r>
+        <w:rPr>
+          <w:lang w:val="en-US"/>
+        </w:rPr>
+        <w:t xml:space="preserve">with a probability value, </w:t>
+      </w:r>
+      <w:r>
+        <w:rPr>
+          <w:lang w:val="en-US"/>
+        </w:rPr>
+        <w:t xml:space="preserve">a </w:t>
+      </w:r>
+      <w:proofErr w:type="spellStart"/>
+      <w:r>
+        <w:rPr>
+          <w:lang w:val="en-US"/>
+        </w:rPr>
+        <w:t>softmax</w:t>
+      </w:r>
+      <w:proofErr w:type="spellEnd"/>
+      <w:r>
+        <w:rPr>
+          <w:lang w:val="en-US"/>
+        </w:rPr>
+        <w:t xml:space="preserve"> activation function is used in this layer</w:t>
+      </w:r>
+      <w:r>
+        <w:rPr>
+          <w:lang w:val="en-US"/>
+        </w:rPr>
+        <w:t>.</w:t>
+      </w:r>
+    </w:p>
+    <w:p>
+      <w:pPr>
+        <w:pStyle w:val="Heading3"/>
+      </w:pPr>
+      <w:r>
+        <w:t>Compile the model</w:t>
+      </w:r>
+    </w:p>
+    <w:p>
+      <w:pPr>
+        <w:pStyle w:val="Body2"/>
+        <w:ind w:firstLine="720"/>
+        <w:rPr>
           <w:lang w:val="en-US" w:eastAsia="en-US"/>
         </w:rPr>
-        <w:t xml:space="preserve"> on the "</w:t>
+      </w:pPr>
+      <w:r>
+        <w:rPr>
+          <w:lang w:val="en-US" w:eastAsia="en-US"/>
+        </w:rPr>
+        <w:t>Before the training phase, the model is compiled. In particular, it is needed to specify some parameters, such as the loss function</w:t>
+      </w:r>
+      <w:r>
+        <w:rPr>
+          <w:lang w:val="en-US" w:eastAsia="en-US"/>
+        </w:rPr>
+        <w:t xml:space="preserve">, </w:t>
+      </w:r>
+      <w:r>
+        <w:rPr>
+          <w:lang w:val="en-US" w:eastAsia="en-US"/>
+        </w:rPr>
+        <w:t>the optimizer</w:t>
+      </w:r>
+      <w:r>
+        <w:rPr>
+          <w:lang w:val="en-US" w:eastAsia="en-US"/>
+        </w:rPr>
+        <w:t xml:space="preserve"> and the metrics.</w:t>
+      </w:r>
+      <w:r>
+        <w:rPr>
+          <w:noProof/>
+          <w:lang w:val="en-US" w:eastAsia="en-US"/>
+          <w14:textOutline w14:w="0" w14:cap="rnd" w14:cmpd="sng" w14:algn="ctr">
+            <w14:noFill/>
+            <w14:prstDash w14:val="solid"/>
+            <w14:bevel/>
+          </w14:textOutline>
+        </w:rPr>
+        <w:drawing>
+          <wp:inline distT="0" distB="0" distL="0" distR="0" wp14:anchorId="2F1DE322" wp14:editId="1E4A88A8">
+            <wp:extent cx="6093460" cy="307340"/>
+            <wp:effectExtent l="0" t="0" r="2540" b="0"/>
+            <wp:docPr id="1073741846" name="Picture 1073741846"/>
+            <wp:cNvGraphicFramePr>
+              <a:graphicFrameLocks xmlns:a="http://schemas.openxmlformats.org/drawingml/2006/main" noChangeAspect="1"/>
+            </wp:cNvGraphicFramePr>
+            <a:graphic xmlns:a="http://schemas.openxmlformats.org/drawingml/2006/main">
+              <a:graphicData uri="http://schemas.openxmlformats.org/drawingml/2006/picture">
+                <pic:pic xmlns:pic="http://schemas.openxmlformats.org/drawingml/2006/picture">
+                  <pic:nvPicPr>
+                    <pic:cNvPr id="1073741846" name="Picture 1073741846"/>
+                    <pic:cNvPicPr/>
+                  </pic:nvPicPr>
+                  <pic:blipFill>
+                    <a:blip r:embed="rId51">
+                      <a:extLst>
+                        <a:ext uri="{28A0092B-C50C-407E-A947-70E740481C1C}">
+                          <a14:useLocalDpi xmlns:a14="http://schemas.microsoft.com/office/drawing/2010/main" val="0"/>
+                        </a:ext>
+                      </a:extLst>
+                    </a:blip>
+                    <a:stretch>
+                      <a:fillRect/>
+                    </a:stretch>
+                  </pic:blipFill>
+                  <pic:spPr>
+                    <a:xfrm>
+                      <a:off x="0" y="0"/>
+                      <a:ext cx="6093460" cy="307340"/>
+                    </a:xfrm>
+                    <a:prstGeom prst="rect">
+                      <a:avLst/>
+                    </a:prstGeom>
+                  </pic:spPr>
+                </pic:pic>
+              </a:graphicData>
+            </a:graphic>
+          </wp:inline>
+        </w:drawing>
+      </w:r>
+    </w:p>
+    <w:p>
+      <w:pPr>
+        <w:pStyle w:val="Body2"/>
+        <w:ind w:firstLine="720"/>
+        <w:rPr>
+          <w:lang w:val="en-US" w:eastAsia="en-US"/>
+        </w:rPr>
+      </w:pPr>
+      <w:r>
+        <w:rPr>
+          <w:lang w:val="en-US" w:eastAsia="en-US"/>
+        </w:rPr>
+        <w:t>The loss function used</w:t>
+      </w:r>
+      <w:r>
+        <w:rPr>
+          <w:lang w:val="en-US" w:eastAsia="en-US"/>
+        </w:rPr>
+        <w:t xml:space="preserve"> is the sparse categorical </w:t>
       </w:r>
       <w:proofErr w:type="spellStart"/>
       <w:r>
         <w:rPr>
           <w:lang w:val="en-US" w:eastAsia="en-US"/>
         </w:rPr>
-        <w:t>rock_paper_scissors</w:t>
+        <w:t>crossentropy</w:t>
       </w:r>
       <w:proofErr w:type="spellEnd"/>
       <w:r>
         <w:rPr>
           <w:lang w:val="en-US" w:eastAsia="en-US"/>
         </w:rPr>
-        <w:t>" dataset, it is needed to evaluate the accuracy's behavior of the model in different executions. Some examples are shown in the following paragraphs.</w:t>
-      </w:r>
-    </w:p>
-    <w:p>
-      <w:pPr>
-        <w:pStyle w:val="Heading4"/>
-      </w:pPr>
+        <w:t>. It c</w:t>
+      </w:r>
+      <w:r>
+        <w:rPr>
+          <w:lang w:val="en-US" w:eastAsia="en-US"/>
+        </w:rPr>
+        <w:t xml:space="preserve">omputes the </w:t>
+      </w:r>
       <w:proofErr w:type="spellStart"/>
       <w:r>
-        <w:t>Execution</w:t>
+        <w:rPr>
+          <w:lang w:val="en-US" w:eastAsia="en-US"/>
+        </w:rPr>
+        <w:t>crossentropy</w:t>
       </w:r>
       <w:proofErr w:type="spellEnd"/>
       <w:r>
-        <w:t xml:space="preserve"> </w:t>
-      </w:r>
-      <w:proofErr w:type="spellStart"/>
-      <w:r>
-        <w:t>Example</w:t>
-      </w:r>
-      <w:proofErr w:type="spellEnd"/>
-      <w:r>
-        <w:t xml:space="preserve"> 1</w:t>
-      </w:r>
-    </w:p>
-    <w:p>
-      <w:pPr>
-        <w:pStyle w:val="Heading4"/>
-      </w:pPr>
-      <w:proofErr w:type="spellStart"/>
-      <w:r>
-        <w:t>Execution</w:t>
-      </w:r>
-      <w:proofErr w:type="spellEnd"/>
-      <w:r>
-        <w:t xml:space="preserve"> </w:t>
-      </w:r>
-      <w:proofErr w:type="spellStart"/>
-      <w:r>
-        <w:t>Example</w:t>
-      </w:r>
-      <w:proofErr w:type="spellEnd"/>
-      <w:r>
-        <w:t xml:space="preserve"> 2</w:t>
-      </w:r>
-    </w:p>
-    <w:p>
-      <w:pPr>
-        <w:pStyle w:val="Heading4"/>
-      </w:pPr>
-      <w:proofErr w:type="spellStart"/>
-      <w:r>
-        <w:t>Execution</w:t>
-      </w:r>
-      <w:proofErr w:type="spellEnd"/>
-      <w:r>
-        <w:t xml:space="preserve"> </w:t>
-      </w:r>
-      <w:proofErr w:type="spellStart"/>
-      <w:r>
-        <w:t>Example</w:t>
-      </w:r>
-      <w:proofErr w:type="spellEnd"/>
-      <w:r>
-        <w:t xml:space="preserve"> 3</w:t>
-      </w:r>
-    </w:p>
-    <w:p>
-      <w:pPr>
-        <w:pStyle w:val="Heading4"/>
-        <w:rPr>
-          <w:lang w:val="en-US"/>
-        </w:rPr>
-      </w:pPr>
-      <w:r>
-        <w:rPr>
-          <w:lang w:val="en-US"/>
-        </w:rPr>
-        <w:t>Final thoughts on the experiments’ r</w:t>
-      </w:r>
-      <w:r>
-        <w:rPr>
-          <w:lang w:val="en-US"/>
-        </w:rPr>
-        <w:t>esults</w:t>
+        <w:rPr>
+          <w:lang w:val="en-US" w:eastAsia="en-US"/>
+        </w:rPr>
+        <w:t xml:space="preserve"> loss between the labels and predictions</w:t>
+      </w:r>
+      <w:r>
+        <w:rPr>
+          <w:lang w:val="en-US" w:eastAsia="en-US"/>
+        </w:rPr>
+        <w:t xml:space="preserve"> and is used</w:t>
+      </w:r>
+      <w:r>
+        <w:rPr>
+          <w:lang w:val="en-US" w:eastAsia="en-US"/>
+        </w:rPr>
+        <w:t xml:space="preserve"> when there are two or more label classes.</w:t>
+      </w:r>
+    </w:p>
+    <w:p>
+      <w:pPr>
+        <w:pStyle w:val="Body2"/>
+        <w:ind w:firstLine="720"/>
+        <w:rPr>
+          <w:lang w:val="en-US" w:eastAsia="en-US"/>
+        </w:rPr>
+      </w:pPr>
+      <w:r>
+        <w:rPr>
+          <w:lang w:val="en-US" w:eastAsia="en-US"/>
+        </w:rPr>
+        <w:t>RMSprop is an optimization algorithm that m</w:t>
+      </w:r>
+      <w:r>
+        <w:rPr>
+          <w:lang w:val="en-US" w:eastAsia="en-US"/>
+        </w:rPr>
+        <w:t>aintain</w:t>
+      </w:r>
+      <w:r>
+        <w:rPr>
+          <w:lang w:val="en-US" w:eastAsia="en-US"/>
+        </w:rPr>
+        <w:t>s</w:t>
+      </w:r>
+      <w:r>
+        <w:rPr>
+          <w:lang w:val="en-US" w:eastAsia="en-US"/>
+        </w:rPr>
+        <w:t xml:space="preserve"> a moving (discounted) average of the square of gradients</w:t>
+      </w:r>
+      <w:r>
+        <w:rPr>
+          <w:lang w:val="en-US" w:eastAsia="en-US"/>
+        </w:rPr>
+        <w:t xml:space="preserve"> and then d</w:t>
+      </w:r>
+      <w:r>
+        <w:rPr>
+          <w:lang w:val="en-US" w:eastAsia="en-US"/>
+        </w:rPr>
+        <w:t>ivide</w:t>
+      </w:r>
+      <w:r>
+        <w:rPr>
+          <w:lang w:val="en-US" w:eastAsia="en-US"/>
+        </w:rPr>
+        <w:t>s</w:t>
+      </w:r>
+      <w:r>
+        <w:rPr>
+          <w:lang w:val="en-US" w:eastAsia="en-US"/>
+        </w:rPr>
+        <w:t xml:space="preserve"> the gradient by the root of this average</w:t>
+      </w:r>
+      <w:r>
+        <w:rPr>
+          <w:lang w:val="en-US" w:eastAsia="en-US"/>
+        </w:rPr>
+        <w:t>.</w:t>
+      </w:r>
+    </w:p>
+    <w:p>
+      <w:pPr>
+        <w:pStyle w:val="Body2"/>
+        <w:ind w:firstLine="720"/>
+        <w:rPr>
+          <w:lang w:val="en-US" w:eastAsia="en-US"/>
+        </w:rPr>
+      </w:pPr>
+      <w:r>
+        <w:rPr>
+          <w:lang w:val="en-US" w:eastAsia="en-US"/>
+        </w:rPr>
+        <w:t xml:space="preserve">As usual, the accuracy is the </w:t>
+      </w:r>
+      <w:r>
+        <w:rPr>
+          <w:lang w:val="en-US" w:eastAsia="en-US"/>
+        </w:rPr>
+        <w:t xml:space="preserve">metric used to </w:t>
+      </w:r>
+      <w:r>
+        <w:rPr>
+          <w:lang w:val="en-US" w:eastAsia="en-US"/>
+        </w:rPr>
+        <w:t>measure</w:t>
+      </w:r>
+      <w:r>
+        <w:rPr>
+          <w:lang w:val="en-US" w:eastAsia="en-US"/>
+        </w:rPr>
+        <w:t xml:space="preserve"> the performances of the model</w:t>
+      </w:r>
+      <w:r>
+        <w:rPr>
+          <w:lang w:val="en-US" w:eastAsia="en-US"/>
+        </w:rPr>
+        <w:t>.</w:t>
+      </w:r>
+    </w:p>
+    <w:p>
+      <w:pPr>
+        <w:pStyle w:val="Heading3"/>
+      </w:pPr>
+      <w:r>
+        <w:t>Train the model</w:t>
+      </w:r>
+    </w:p>
+    <w:p>
+      <w:pPr>
+        <w:pStyle w:val="Body2"/>
+        <w:ind w:firstLine="720"/>
+        <w:rPr>
+          <w:noProof/>
+          <w:lang w:val="en-US" w:eastAsia="en-US"/>
+          <w14:textOutline w14:w="0" w14:cap="rnd" w14:cmpd="sng" w14:algn="ctr">
+            <w14:noFill/>
+            <w14:prstDash w14:val="solid"/>
+            <w14:bevel/>
+          </w14:textOutline>
+        </w:rPr>
+      </w:pPr>
+      <w:r>
+        <w:rPr>
+          <w:lang w:val="en-US"/>
+        </w:rPr>
+        <w:t>In order to train the model, the number of epochs and the validation set should be defined</w:t>
+      </w:r>
+      <w:r>
+        <w:rPr>
+          <w:noProof/>
+          <w:lang w:val="en-US" w:eastAsia="en-US"/>
+          <w14:textOutline w14:w="0" w14:cap="rnd" w14:cmpd="sng" w14:algn="ctr">
+            <w14:noFill/>
+            <w14:prstDash w14:val="solid"/>
+            <w14:bevel/>
+          </w14:textOutline>
+        </w:rPr>
+        <w:t>.</w:t>
+      </w:r>
+      <w:r>
+        <w:rPr>
+          <w:noProof/>
+          <w:lang w:val="en-US" w:eastAsia="en-US"/>
+          <w14:textOutline w14:w="0" w14:cap="rnd" w14:cmpd="sng" w14:algn="ctr">
+            <w14:noFill/>
+            <w14:prstDash w14:val="solid"/>
+            <w14:bevel/>
+          </w14:textOutline>
+        </w:rPr>
+        <w:drawing>
+          <wp:inline distT="0" distB="0" distL="0" distR="0" wp14:anchorId="58E49205" wp14:editId="52BB15B3">
+            <wp:extent cx="6093460" cy="323215"/>
+            <wp:effectExtent l="0" t="0" r="2540" b="635"/>
+            <wp:docPr id="1073741847" name="Picture 1073741847"/>
+            <wp:cNvGraphicFramePr>
+              <a:graphicFrameLocks xmlns:a="http://schemas.openxmlformats.org/drawingml/2006/main" noChangeAspect="1"/>
+            </wp:cNvGraphicFramePr>
+            <a:graphic xmlns:a="http://schemas.openxmlformats.org/drawingml/2006/main">
+              <a:graphicData uri="http://schemas.openxmlformats.org/drawingml/2006/picture">
+                <pic:pic xmlns:pic="http://schemas.openxmlformats.org/drawingml/2006/picture">
+                  <pic:nvPicPr>
+                    <pic:cNvPr id="1073741847" name="Picture 1073741847"/>
+                    <pic:cNvPicPr/>
+                  </pic:nvPicPr>
+                  <pic:blipFill>
+                    <a:blip r:embed="rId52">
+                      <a:extLst>
+                        <a:ext uri="{28A0092B-C50C-407E-A947-70E740481C1C}">
+                          <a14:useLocalDpi xmlns:a14="http://schemas.microsoft.com/office/drawing/2010/main" val="0"/>
+                        </a:ext>
+                      </a:extLst>
+                    </a:blip>
+                    <a:stretch>
+                      <a:fillRect/>
+                    </a:stretch>
+                  </pic:blipFill>
+                  <pic:spPr>
+                    <a:xfrm>
+                      <a:off x="0" y="0"/>
+                      <a:ext cx="6093460" cy="323215"/>
+                    </a:xfrm>
+                    <a:prstGeom prst="rect">
+                      <a:avLst/>
+                    </a:prstGeom>
+                  </pic:spPr>
+                </pic:pic>
+              </a:graphicData>
+            </a:graphic>
+          </wp:inline>
+        </w:drawing>
+      </w:r>
+    </w:p>
+    <w:p>
+      <w:pPr>
+        <w:pStyle w:val="Body2"/>
+        <w:ind w:firstLine="720"/>
+        <w:rPr>
+          <w:noProof/>
+          <w:lang w:val="en-US" w:eastAsia="en-US"/>
+          <w14:textOutline w14:w="0" w14:cap="rnd" w14:cmpd="sng" w14:algn="ctr">
+            <w14:noFill/>
+            <w14:prstDash w14:val="solid"/>
+            <w14:bevel/>
+          </w14:textOutline>
+        </w:rPr>
+      </w:pPr>
+      <w:r>
+        <w:rPr>
+          <w:noProof/>
+          <w:lang w:val="en-US" w:eastAsia="en-US"/>
+          <w14:textOutline w14:w="0" w14:cap="rnd" w14:cmpd="sng" w14:algn="ctr">
+            <w14:noFill/>
+            <w14:prstDash w14:val="solid"/>
+            <w14:bevel/>
+          </w14:textOutline>
+        </w:rPr>
+        <w:lastRenderedPageBreak/>
+        <w:t>In particular, the model is trained along 10 epochs and the test set is also used as validation set. Also in this case, it is used a batch_size value equal to 105, so that the training set is perfectly divided into 24 batches containing 105 images each.</w:t>
+      </w:r>
+    </w:p>
+    <w:p>
+      <w:pPr>
+        <w:pStyle w:val="Body2"/>
+        <w:ind w:firstLine="720"/>
+        <w:rPr>
+          <w:lang w:val="en-US" w:eastAsia="en-US"/>
+        </w:rPr>
+      </w:pPr>
+      <w:r>
+        <w:rPr>
+          <w:noProof/>
+          <w:lang w:val="en-US" w:eastAsia="en-US"/>
+          <w14:textOutline w14:w="0" w14:cap="rnd" w14:cmpd="sng" w14:algn="ctr">
+            <w14:noFill/>
+            <w14:prstDash w14:val="solid"/>
+            <w14:bevel/>
+          </w14:textOutline>
+        </w:rPr>
+        <w:t>Results of training</w:t>
+      </w:r>
+      <w:r>
+        <w:rPr>
+          <w:noProof/>
+          <w:lang w:val="en-US" w:eastAsia="en-US"/>
+          <w14:textOutline w14:w="0" w14:cap="rnd" w14:cmpd="sng" w14:algn="ctr">
+            <w14:noFill/>
+            <w14:prstDash w14:val="solid"/>
+            <w14:bevel/>
+          </w14:textOutline>
+        </w:rPr>
+        <w:drawing>
+          <wp:inline distT="0" distB="0" distL="0" distR="0" wp14:anchorId="4C1DC191" wp14:editId="48E7D4C3">
+            <wp:extent cx="6093460" cy="323215"/>
+            <wp:effectExtent l="0" t="0" r="2540" b="635"/>
+            <wp:docPr id="1073741848" name="Picture 1073741848"/>
+            <wp:cNvGraphicFramePr>
+              <a:graphicFrameLocks xmlns:a="http://schemas.openxmlformats.org/drawingml/2006/main" noChangeAspect="1"/>
+            </wp:cNvGraphicFramePr>
+            <a:graphic xmlns:a="http://schemas.openxmlformats.org/drawingml/2006/main">
+              <a:graphicData uri="http://schemas.openxmlformats.org/drawingml/2006/picture">
+                <pic:pic xmlns:pic="http://schemas.openxmlformats.org/drawingml/2006/picture">
+                  <pic:nvPicPr>
+                    <pic:cNvPr id="1073741848" name="Picture 1073741848"/>
+                    <pic:cNvPicPr/>
+                  </pic:nvPicPr>
+                  <pic:blipFill>
+                    <a:blip r:embed="rId52">
+                      <a:extLst>
+                        <a:ext uri="{28A0092B-C50C-407E-A947-70E740481C1C}">
+                          <a14:useLocalDpi xmlns:a14="http://schemas.microsoft.com/office/drawing/2010/main" val="0"/>
+                        </a:ext>
+                      </a:extLst>
+                    </a:blip>
+                    <a:stretch>
+                      <a:fillRect/>
+                    </a:stretch>
+                  </pic:blipFill>
+                  <pic:spPr>
+                    <a:xfrm>
+                      <a:off x="0" y="0"/>
+                      <a:ext cx="6093460" cy="323215"/>
+                    </a:xfrm>
+                    <a:prstGeom prst="rect">
+                      <a:avLst/>
+                    </a:prstGeom>
+                  </pic:spPr>
+                </pic:pic>
+              </a:graphicData>
+            </a:graphic>
+          </wp:inline>
+        </w:drawing>
       </w:r>
     </w:p>
     <w:sectPr>
-      <w:headerReference w:type="default" r:id="rId46"/>
+      <w:headerReference w:type="default" r:id="rId53"/>
       <w:pgSz w:w="11900" w:h="16840"/>
       <w:pgMar w:top="1080" w:right="1152" w:bottom="1656" w:left="1152" w:header="720" w:footer="864" w:gutter="0"/>
       <w:cols w:space="720"/>
@@ -8190,10 +9959,9 @@
         </mc:Choice>
         <mc:Fallback>
           <w:pict>
-            <v:line id="_x0000_s1032" style="visibility:visible;position:absolute;margin-left:56.6pt;margin-top:35.0pt;width:481.2pt;height:0.0pt;z-index:-251658240;mso-position-horizontal:absolute;mso-position-horizontal-relative:page;mso-position-vertical:absolute;mso-position-vertical-relative:page;mso-wrap-distance-left:12.0pt;mso-wrap-distance-top:12.0pt;mso-wrap-distance-right:12.0pt;mso-wrap-distance-bottom:12.0pt;">
-              <v:fill on="f"/>
-              <v:stroke filltype="solid" color="#008CB4" opacity="100.0%" weight="0.8pt" dashstyle="solid" endcap="flat" miterlimit="400.0%" joinstyle="miter" linestyle="single" startarrow="none" startarrowwidth="medium" startarrowlength="medium" endarrow="none" endarrowwidth="medium" endarrowlength="medium"/>
-              <w10:wrap type="none" side="bothSides" anchorx="page" anchory="page"/>
+            <v:line w14:anchorId="1B80833F" id="officeArt object" o:spid="_x0000_s1026" style="position:absolute;z-index:-251660288;visibility:visible;mso-wrap-style:square;mso-wrap-distance-left:12pt;mso-wrap-distance-top:12pt;mso-wrap-distance-right:12pt;mso-wrap-distance-bottom:12pt;mso-position-horizontal:absolute;mso-position-horizontal-relative:page;mso-position-vertical:absolute;mso-position-vertical-relative:page" from="56.6pt,35pt" to="537.85pt,35pt" o:gfxdata="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" strokecolor="#008cb4 [3204]">
+              <v:stroke miterlimit="4" joinstyle="miter"/>
+              <w10:wrap anchorx="page" anchory="page"/>
             </v:line>
           </w:pict>
         </mc:Fallback>
@@ -8250,10 +10018,9 @@
         </mc:Choice>
         <mc:Fallback>
           <w:pict>
-            <v:line id="_x0000_s1033" style="visibility:visible;position:absolute;margin-left:57.0pt;margin-top:780.0pt;width:481.2pt;height:0.0pt;z-index:-251657216;mso-position-horizontal:absolute;mso-position-horizontal-relative:page;mso-position-vertical:absolute;mso-position-vertical-relative:page;mso-wrap-distance-left:12.0pt;mso-wrap-distance-top:12.0pt;mso-wrap-distance-right:12.0pt;mso-wrap-distance-bottom:12.0pt;">
-              <v:fill on="f"/>
-              <v:stroke filltype="solid" color="#008CB4" opacity="100.0%" weight="0.8pt" dashstyle="solid" endcap="flat" miterlimit="400.0%" joinstyle="miter" linestyle="single" startarrow="none" startarrowwidth="medium" startarrowlength="medium" endarrow="none" endarrowwidth="medium" endarrowlength="medium"/>
-              <w10:wrap type="none" side="bothSides" anchorx="page" anchory="page"/>
+            <v:line w14:anchorId="03373C01" id="officeArt object" o:spid="_x0000_s1026" style="position:absolute;z-index:-251658240;visibility:visible;mso-wrap-style:square;mso-wrap-distance-left:12pt;mso-wrap-distance-top:12pt;mso-wrap-distance-right:12pt;mso-wrap-distance-bottom:12pt;mso-position-horizontal:absolute;mso-position-horizontal-relative:page;mso-position-vertical:absolute;mso-position-vertical-relative:page" from="57pt,780pt" to="538.25pt,780pt" o:gfxdata="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" strokecolor="#008cb4 [3204]">
+              <v:stroke miterlimit="4" joinstyle="miter"/>
+              <w10:wrap anchorx="page" anchory="page"/>
             </v:line>
           </w:pict>
         </mc:Fallback>
@@ -8317,10 +10084,9 @@
         </mc:Choice>
         <mc:Fallback>
           <w:pict>
-            <v:line id="_x0000_s1034" style="visibility:visible;position:absolute;margin-left:56.6pt;margin-top:35.0pt;width:480.9pt;height:0.0pt;z-index:-251658240;mso-position-horizontal:absolute;mso-position-horizontal-relative:page;mso-position-vertical:absolute;mso-position-vertical-relative:page;mso-wrap-distance-left:12.0pt;mso-wrap-distance-top:12.0pt;mso-wrap-distance-right:12.0pt;mso-wrap-distance-bottom:12.0pt;">
-              <v:fill on="f"/>
-              <v:stroke filltype="solid" color="#008CB4" opacity="100.0%" weight="0.8pt" dashstyle="solid" endcap="flat" miterlimit="400.0%" joinstyle="miter" linestyle="single" startarrow="none" startarrowwidth="medium" startarrowlength="medium" endarrow="none" endarrowwidth="medium" endarrowlength="medium"/>
-              <w10:wrap type="none" side="bothSides" anchorx="page" anchory="page"/>
+            <v:line w14:anchorId="0AF3E585" id="officeArt object" o:spid="_x0000_s1026" style="position:absolute;z-index:-251659264;visibility:visible;mso-wrap-style:square;mso-wrap-distance-left:12pt;mso-wrap-distance-top:12pt;mso-wrap-distance-right:12pt;mso-wrap-distance-bottom:12pt;mso-position-horizontal:absolute;mso-position-horizontal-relative:page;mso-position-vertical:absolute;mso-position-vertical-relative:page" from="56.6pt,35pt" to="537.5pt,35pt" o:gfxdata="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" strokecolor="#008cb4 [3204]">
+              <v:stroke miterlimit="4" joinstyle="miter"/>
+              <w10:wrap anchorx="page" anchory="page"/>
             </v:line>
           </w:pict>
         </mc:Fallback>
@@ -8377,10 +10143,9 @@
         </mc:Choice>
         <mc:Fallback>
           <w:pict>
-            <v:line id="_x0000_s1035" style="visibility:visible;position:absolute;margin-left:57.0pt;margin-top:780.0pt;width:481.2pt;height:0.0pt;z-index:-251657216;mso-position-horizontal:absolute;mso-position-horizontal-relative:page;mso-position-vertical:absolute;mso-position-vertical-relative:page;mso-wrap-distance-left:12.0pt;mso-wrap-distance-top:12.0pt;mso-wrap-distance-right:12.0pt;mso-wrap-distance-bottom:12.0pt;">
-              <v:fill on="f"/>
-              <v:stroke filltype="solid" color="#008CB4" opacity="100.0%" weight="0.8pt" dashstyle="solid" endcap="flat" miterlimit="400.0%" joinstyle="miter" linestyle="single" startarrow="none" startarrowwidth="medium" startarrowlength="medium" endarrow="none" endarrowwidth="medium" endarrowlength="medium"/>
-              <w10:wrap type="none" side="bothSides" anchorx="page" anchory="page"/>
+            <v:line w14:anchorId="3E44E2C2" id="officeArt object" o:spid="_x0000_s1026" style="position:absolute;z-index:-251657216;visibility:visible;mso-wrap-style:square;mso-wrap-distance-left:12pt;mso-wrap-distance-top:12pt;mso-wrap-distance-right:12pt;mso-wrap-distance-bottom:12pt;mso-position-horizontal:absolute;mso-position-horizontal-relative:page;mso-position-vertical:absolute;mso-position-vertical-relative:page" from="57pt,780pt" to="538.25pt,780pt" o:gfxdata="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" strokecolor="#008cb4 [3204]">
+              <v:stroke miterlimit="4" joinstyle="miter"/>
+              <w10:wrap anchorx="page" anchory="page"/>
             </v:line>
           </w:pict>
         </mc:Fallback>
@@ -8592,6 +10357,119 @@
     </w:lvl>
   </w:abstractNum>
   <w:abstractNum w:abstractNumId="2" w15:restartNumberingAfterBreak="0">
+    <w:nsid w:val="2DC9225D"/>
+    <w:multiLevelType w:val="hybridMultilevel"/>
+    <w:tmpl w:val="E5D49BF2"/>
+    <w:lvl w:ilvl="0" w:tplc="04090001">
+      <w:start w:val="1"/>
+      <w:numFmt w:val="bullet"/>
+      <w:lvlText w:val=""/>
+      <w:lvlJc w:val="left"/>
+      <w:pPr>
+        <w:ind w:left="1440" w:hanging="360"/>
+      </w:pPr>
+      <w:rPr>
+        <w:rFonts w:ascii="Symbol" w:hAnsi="Symbol" w:hint="default"/>
+      </w:rPr>
+    </w:lvl>
+    <w:lvl w:ilvl="1" w:tplc="04090003" w:tentative="1">
+      <w:start w:val="1"/>
+      <w:numFmt w:val="bullet"/>
+      <w:lvlText w:val="o"/>
+      <w:lvlJc w:val="left"/>
+      <w:pPr>
+        <w:ind w:left="2160" w:hanging="360"/>
+      </w:pPr>
+      <w:rPr>
+        <w:rFonts w:ascii="Courier New" w:hAnsi="Courier New" w:cs="Courier New" w:hint="default"/>
+      </w:rPr>
+    </w:lvl>
+    <w:lvl w:ilvl="2" w:tplc="04090005" w:tentative="1">
+      <w:start w:val="1"/>
+      <w:numFmt w:val="bullet"/>
+      <w:lvlText w:val=""/>
+      <w:lvlJc w:val="left"/>
+      <w:pPr>
+        <w:ind w:left="2880" w:hanging="360"/>
+      </w:pPr>
+      <w:rPr>
+        <w:rFonts w:ascii="Wingdings" w:hAnsi="Wingdings" w:hint="default"/>
+      </w:rPr>
+    </w:lvl>
+    <w:lvl w:ilvl="3" w:tplc="04090001" w:tentative="1">
+      <w:start w:val="1"/>
+      <w:numFmt w:val="bullet"/>
+      <w:lvlText w:val=""/>
+      <w:lvlJc w:val="left"/>
+      <w:pPr>
+        <w:ind w:left="3600" w:hanging="360"/>
+      </w:pPr>
+      <w:rPr>
+        <w:rFonts w:ascii="Symbol" w:hAnsi="Symbol" w:hint="default"/>
+      </w:rPr>
+    </w:lvl>
+    <w:lvl w:ilvl="4" w:tplc="04090003" w:tentative="1">
+      <w:start w:val="1"/>
+      <w:numFmt w:val="bullet"/>
+      <w:lvlText w:val="o"/>
+      <w:lvlJc w:val="left"/>
+      <w:pPr>
+        <w:ind w:left="4320" w:hanging="360"/>
+      </w:pPr>
+      <w:rPr>
+        <w:rFonts w:ascii="Courier New" w:hAnsi="Courier New" w:cs="Courier New" w:hint="default"/>
+      </w:rPr>
+    </w:lvl>
+    <w:lvl w:ilvl="5" w:tplc="04090005" w:tentative="1">
+      <w:start w:val="1"/>
+      <w:numFmt w:val="bullet"/>
+      <w:lvlText w:val=""/>
+      <w:lvlJc w:val="left"/>
+      <w:pPr>
+        <w:ind w:left="5040" w:hanging="360"/>
+      </w:pPr>
+      <w:rPr>
+        <w:rFonts w:ascii="Wingdings" w:hAnsi="Wingdings" w:hint="default"/>
+      </w:rPr>
+    </w:lvl>
+    <w:lvl w:ilvl="6" w:tplc="04090001" w:tentative="1">
+      <w:start w:val="1"/>
+      <w:numFmt w:val="bullet"/>
+      <w:lvlText w:val=""/>
+      <w:lvlJc w:val="left"/>
+      <w:pPr>
+        <w:ind w:left="5760" w:hanging="360"/>
+      </w:pPr>
+      <w:rPr>
+        <w:rFonts w:ascii="Symbol" w:hAnsi="Symbol" w:hint="default"/>
+      </w:rPr>
+    </w:lvl>
+    <w:lvl w:ilvl="7" w:tplc="04090003" w:tentative="1">
+      <w:start w:val="1"/>
+      <w:numFmt w:val="bullet"/>
+      <w:lvlText w:val="o"/>
+      <w:lvlJc w:val="left"/>
+      <w:pPr>
+        <w:ind w:left="6480" w:hanging="360"/>
+      </w:pPr>
+      <w:rPr>
+        <w:rFonts w:ascii="Courier New" w:hAnsi="Courier New" w:cs="Courier New" w:hint="default"/>
+      </w:rPr>
+    </w:lvl>
+    <w:lvl w:ilvl="8" w:tplc="04090005" w:tentative="1">
+      <w:start w:val="1"/>
+      <w:numFmt w:val="bullet"/>
+      <w:lvlText w:val=""/>
+      <w:lvlJc w:val="left"/>
+      <w:pPr>
+        <w:ind w:left="7200" w:hanging="360"/>
+      </w:pPr>
+      <w:rPr>
+        <w:rFonts w:ascii="Wingdings" w:hAnsi="Wingdings" w:hint="default"/>
+      </w:rPr>
+    </w:lvl>
+  </w:abstractNum>
+  <w:abstractNum w:abstractNumId="3" w15:restartNumberingAfterBreak="0">
     <w:nsid w:val="34A7352C"/>
     <w:multiLevelType w:val="hybridMultilevel"/>
     <w:tmpl w:val="3DDEC3B6"/>
@@ -8704,7 +10582,7 @@
       </w:rPr>
     </w:lvl>
   </w:abstractNum>
-  <w:abstractNum w:abstractNumId="3" w15:restartNumberingAfterBreak="0">
+  <w:abstractNum w:abstractNumId="4" w15:restartNumberingAfterBreak="0">
     <w:nsid w:val="3F8F015B"/>
     <w:multiLevelType w:val="hybridMultilevel"/>
     <w:tmpl w:val="A5E25FB8"/>
@@ -8817,7 +10695,7 @@
       </w:rPr>
     </w:lvl>
   </w:abstractNum>
-  <w:abstractNum w:abstractNumId="4" w15:restartNumberingAfterBreak="0">
+  <w:abstractNum w:abstractNumId="5" w15:restartNumberingAfterBreak="0">
     <w:nsid w:val="45907414"/>
     <w:multiLevelType w:val="hybridMultilevel"/>
     <w:tmpl w:val="C4E2A13A"/>
@@ -8930,7 +10808,7 @@
       </w:rPr>
     </w:lvl>
   </w:abstractNum>
-  <w:abstractNum w:abstractNumId="5" w15:restartNumberingAfterBreak="0">
+  <w:abstractNum w:abstractNumId="6" w15:restartNumberingAfterBreak="0">
     <w:nsid w:val="4A184DB7"/>
     <w:multiLevelType w:val="hybridMultilevel"/>
     <w:tmpl w:val="50402098"/>
@@ -9043,7 +10921,7 @@
       </w:rPr>
     </w:lvl>
   </w:abstractNum>
-  <w:abstractNum w:abstractNumId="6" w15:restartNumberingAfterBreak="0">
+  <w:abstractNum w:abstractNumId="7" w15:restartNumberingAfterBreak="0">
     <w:nsid w:val="4DFB695F"/>
     <w:multiLevelType w:val="hybridMultilevel"/>
     <w:tmpl w:val="6346F31E"/>
@@ -9328,7 +11206,7 @@
       </w:rPr>
     </w:lvl>
   </w:abstractNum>
-  <w:abstractNum w:abstractNumId="7" w15:restartNumberingAfterBreak="0">
+  <w:abstractNum w:abstractNumId="8" w15:restartNumberingAfterBreak="0">
     <w:nsid w:val="5F7B3544"/>
     <w:multiLevelType w:val="hybridMultilevel"/>
     <w:tmpl w:val="6DD053F4"/>
@@ -9414,7 +11292,7 @@
       </w:pPr>
     </w:lvl>
   </w:abstractNum>
-  <w:abstractNum w:abstractNumId="8" w15:restartNumberingAfterBreak="0">
+  <w:abstractNum w:abstractNumId="9" w15:restartNumberingAfterBreak="0">
     <w:nsid w:val="6F555233"/>
     <w:multiLevelType w:val="hybridMultilevel"/>
     <w:tmpl w:val="90047F4E"/>
@@ -9527,7 +11405,7 @@
       </w:rPr>
     </w:lvl>
   </w:abstractNum>
-  <w:abstractNum w:abstractNumId="9" w15:restartNumberingAfterBreak="0">
+  <w:abstractNum w:abstractNumId="10" w15:restartNumberingAfterBreak="0">
     <w:nsid w:val="773E5EEF"/>
     <w:multiLevelType w:val="hybridMultilevel"/>
     <w:tmpl w:val="5D248372"/>
@@ -9640,13 +11518,13 @@
       </w:rPr>
     </w:lvl>
   </w:abstractNum>
-  <w:abstractNum w:abstractNumId="10" w15:restartNumberingAfterBreak="0">
+  <w:abstractNum w:abstractNumId="11" w15:restartNumberingAfterBreak="0">
     <w:nsid w:val="7B49765E"/>
     <w:multiLevelType w:val="hybridMultilevel"/>
     <w:tmpl w:val="6346F31E"/>
     <w:numStyleLink w:val="Bullet"/>
   </w:abstractNum>
-  <w:abstractNum w:abstractNumId="11" w15:restartNumberingAfterBreak="0">
+  <w:abstractNum w:abstractNumId="12" w15:restartNumberingAfterBreak="0">
     <w:nsid w:val="7CF17689"/>
     <w:multiLevelType w:val="hybridMultilevel"/>
     <w:tmpl w:val="90A6B2F6"/>
@@ -9760,40 +11638,43 @@
     </w:lvl>
   </w:abstractNum>
   <w:num w:numId="1">
-    <w:abstractNumId w:val="6"/>
+    <w:abstractNumId w:val="7"/>
   </w:num>
   <w:num w:numId="2">
-    <w:abstractNumId w:val="10"/>
+    <w:abstractNumId w:val="11"/>
   </w:num>
   <w:num w:numId="3">
-    <w:abstractNumId w:val="9"/>
+    <w:abstractNumId w:val="10"/>
   </w:num>
   <w:num w:numId="4">
     <w:abstractNumId w:val="1"/>
   </w:num>
   <w:num w:numId="5">
-    <w:abstractNumId w:val="4"/>
+    <w:abstractNumId w:val="5"/>
   </w:num>
   <w:num w:numId="6">
-    <w:abstractNumId w:val="2"/>
+    <w:abstractNumId w:val="3"/>
   </w:num>
   <w:num w:numId="7">
-    <w:abstractNumId w:val="7"/>
+    <w:abstractNumId w:val="8"/>
   </w:num>
   <w:num w:numId="8">
     <w:abstractNumId w:val="0"/>
   </w:num>
   <w:num w:numId="9">
-    <w:abstractNumId w:val="3"/>
+    <w:abstractNumId w:val="4"/>
   </w:num>
   <w:num w:numId="10">
-    <w:abstractNumId w:val="5"/>
+    <w:abstractNumId w:val="6"/>
   </w:num>
   <w:num w:numId="11">
-    <w:abstractNumId w:val="11"/>
+    <w:abstractNumId w:val="12"/>
   </w:num>
   <w:num w:numId="12">
-    <w:abstractNumId w:val="8"/>
+    <w:abstractNumId w:val="9"/>
+  </w:num>
+  <w:num w:numId="13">
+    <w:abstractNumId w:val="2"/>
   </w:num>
 </w:numbering>
 </file>
@@ -10303,7 +12184,6 @@
   <w:style w:type="character" w:default="1" w:styleId="DefaultParagraphFont">
     <w:name w:val="Default Paragraph Font"/>
     <w:uiPriority w:val="1"/>
-    <w:semiHidden/>
     <w:unhideWhenUsed/>
   </w:style>
   <w:style w:type="table" w:default="1" w:styleId="TableNormal">

</xml_diff>